<commit_message>
Final Update (Document - .pptx .docx
</commit_message>
<xml_diff>
--- a/01-Document/Nhom3_Baocao.docx
+++ b/01-Document/Nhom3_Baocao.docx
@@ -1,6 +1,6 @@
 
 <file path=word/document.xml><?xml version="1.0" encoding="utf-8"?>
-<w:document xmlns:wpc="http://schemas.microsoft.com/office/word/2010/wordprocessingCanvas" xmlns:mc="http://schemas.openxmlformats.org/markup-compatibility/2006" xmlns:o="urn:schemas-microsoft-com:office:office" xmlns:r="http://schemas.openxmlformats.org/officeDocument/2006/relationships" xmlns:m="http://schemas.openxmlformats.org/officeDocument/2006/math" xmlns:v="urn:schemas-microsoft-com:vml" xmlns:wp14="http://schemas.microsoft.com/office/word/2010/wordprocessingDrawing" xmlns:wp="http://schemas.openxmlformats.org/drawingml/2006/wordprocessingDrawing" xmlns:w10="urn:schemas-microsoft-com:office:word" xmlns:w="http://schemas.openxmlformats.org/wordprocessingml/2006/main" xmlns:w14="http://schemas.microsoft.com/office/word/2010/wordml" xmlns:wpg="http://schemas.microsoft.com/office/word/2010/wordprocessingGroup" xmlns:wpi="http://schemas.microsoft.com/office/word/2010/wordprocessingInk" xmlns:wne="http://schemas.microsoft.com/office/word/2006/wordml" xmlns:wps="http://schemas.microsoft.com/office/word/2010/wordprocessingShape" mc:Ignorable="w14 wp14">
+<w:document xmlns:wpc="http://schemas.microsoft.com/office/word/2010/wordprocessingCanvas" xmlns:mc="http://schemas.openxmlformats.org/markup-compatibility/2006" xmlns:o="urn:schemas-microsoft-com:office:office" xmlns:r="http://schemas.openxmlformats.org/officeDocument/2006/relationships" xmlns:m="http://schemas.openxmlformats.org/officeDocument/2006/math" xmlns:v="urn:schemas-microsoft-com:vml" xmlns:wp14="http://schemas.microsoft.com/office/word/2010/wordprocessingDrawing" xmlns:wp="http://schemas.openxmlformats.org/drawingml/2006/wordprocessingDrawing" xmlns:w10="urn:schemas-microsoft-com:office:word" xmlns:w="http://schemas.openxmlformats.org/wordprocessingml/2006/main" xmlns:w14="http://schemas.microsoft.com/office/word/2010/wordml" xmlns:w15="http://schemas.microsoft.com/office/word/2012/wordml" xmlns:wpg="http://schemas.microsoft.com/office/word/2010/wordprocessingGroup" xmlns:wpi="http://schemas.microsoft.com/office/word/2010/wordprocessingInk" xmlns:wne="http://schemas.microsoft.com/office/word/2006/wordml" xmlns:wps="http://schemas.microsoft.com/office/word/2010/wordprocessingShape" mc:Ignorable="w14 w15 wp14">
   <w:body>
     <w:p>
       <w:pPr>
@@ -12,6 +12,7 @@
       <w:r>
         <w:rPr>
           <w:noProof/>
+          <w:lang w:val="en-GB" w:eastAsia="en-GB"/>
         </w:rPr>
         <w:drawing>
           <wp:anchor distT="0" distB="0" distL="114300" distR="114300" simplePos="0" relativeHeight="251669504" behindDoc="1" locked="0" layoutInCell="1" allowOverlap="1" wp14:anchorId="7317E641" wp14:editId="76E93662">
@@ -39,7 +40,7 @@
                     </pic:cNvPicPr>
                   </pic:nvPicPr>
                   <pic:blipFill>
-                    <a:blip r:embed="rId9">
+                    <a:blip r:embed="rId8">
                       <a:extLst>
                         <a:ext uri="{28A0092B-C50C-407E-A947-70E740481C1C}">
                           <a14:useLocalDpi xmlns:a14="http://schemas.microsoft.com/office/drawing/2010/main" val="0"/>
@@ -138,6 +139,7 @@
       <w:r>
         <w:rPr>
           <w:noProof/>
+          <w:lang w:val="en-GB" w:eastAsia="en-GB"/>
         </w:rPr>
         <w:drawing>
           <wp:inline distT="0" distB="0" distL="0" distR="0">
@@ -157,7 +159,7 @@
                     </pic:cNvPicPr>
                   </pic:nvPicPr>
                   <pic:blipFill>
-                    <a:blip r:embed="rId10">
+                    <a:blip r:embed="rId9">
                       <a:extLst>
                         <a:ext uri="{28A0092B-C50C-407E-A947-70E740481C1C}">
                           <a14:useLocalDpi xmlns:a14="http://schemas.microsoft.com/office/drawing/2010/main" val="0"/>
@@ -4122,29 +4124,8 @@
         <w:ind w:firstLine="426"/>
         <w:jc w:val="both"/>
       </w:pPr>
-      <w:proofErr w:type="gramStart"/>
-      <w:r>
-        <w:t>Smartphone ngày nay không còn xa lạ với chúng ta.</w:t>
-      </w:r>
-      <w:proofErr w:type="gramEnd"/>
-      <w:r>
-        <w:t xml:space="preserve"> </w:t>
-      </w:r>
-      <w:proofErr w:type="gramStart"/>
-      <w:r>
-        <w:t>Cuộc sống hiện đại cùng với chi phí sở hữu một chiếc điện thoại thông minh không cao khiến smartphone trở nên phổ biến, tiện dụng và trở thành xu hướng.</w:t>
-      </w:r>
-      <w:proofErr w:type="gramEnd"/>
-      <w:r>
-        <w:t xml:space="preserve"> </w:t>
-      </w:r>
-      <w:proofErr w:type="gramStart"/>
-      <w:r>
-        <w:t>Ngoài tác dụng tra cứu thông tin, áp dụng vào đời sống, giải trí, ẩm thực.</w:t>
-      </w:r>
-      <w:proofErr w:type="gramEnd"/>
-      <w:r>
-        <w:t xml:space="preserve"> Smartphone phục vụ nhu cầu kết nối, chia sẻ thông tin cho cộng đồng… Dù ở bất cứ đâu chỉ với vài click, bạn đã có thể dễ dàng tìm kiếm được địa điểm mà mình muốn đến, kết nối với những gì bạn đang quan tâm.</w:t>
+      <w:r>
+        <w:t>Smartphone ngày nay không còn xa lạ với chúng ta. Cuộc sống hiện đại cùng với chi phí sở hữu một chiếc điện thoại thông minh không cao khiến smartphone trở nên phổ biến, tiện dụng và trở thành xu hướng. Ngoài tác dụng tra cứu thông tin, áp dụng vào đời sống, giải trí, ẩm thực. Smartphone phục vụ nhu cầu kết nối, chia sẻ thông tin cho cộng đồng… Dù ở bất cứ đâu chỉ với vài click, bạn đã có thể dễ dàng tìm kiếm được địa điểm mà mình muốn đến, kết nối với những gì bạn đang quan tâm.</w:t>
       </w:r>
     </w:p>
     <w:p>
@@ -4152,29 +4133,8 @@
         <w:ind w:firstLine="426"/>
         <w:jc w:val="both"/>
       </w:pPr>
-      <w:proofErr w:type="gramStart"/>
-      <w:r>
-        <w:t>Việt Nam là một trong ba thị trường Smartphone tăng trưởng nhanh nhất trong khu vực.</w:t>
-      </w:r>
-      <w:proofErr w:type="gramEnd"/>
-      <w:r>
-        <w:t xml:space="preserve"> </w:t>
-      </w:r>
-      <w:proofErr w:type="gramStart"/>
-      <w:r>
-        <w:t>Thị phần Smartphone tại Việt Nam đã vượt quá so với điện thoại cơ bản, tỷ lệ người dùng Smartphone chiếm 52% tổng số người dùng di động.</w:t>
-      </w:r>
-      <w:proofErr w:type="gramEnd"/>
-      <w:r>
-        <w:t xml:space="preserve"> Việt Nam là một trong thị trường có tỷ lệ dùng Smartphone cao nhất, gần bắt kịp với các thị trường đã phát triển trong tương lai gần (</w:t>
-      </w:r>
-      <w:proofErr w:type="gramStart"/>
-      <w:r>
-        <w:t>theo</w:t>
-      </w:r>
-      <w:proofErr w:type="gramEnd"/>
-      <w:r>
-        <w:t xml:space="preserve"> khảo sát của Nielson 2014).</w:t>
+      <w:r>
+        <w:t>Việt Nam là một trong ba thị trường Smartphone tăng trưởng nhanh nhất trong khu vực. Thị phần Smartphone tại Việt Nam đã vượt quá so với điện thoại cơ bản, tỷ lệ người dùng Smartphone chiếm 52% tổng số người dùng di động. Việt Nam là một trong thị trường có tỷ lệ dùng Smartphone cao nhất, gần bắt kịp với các thị trường đã phát triển trong tương lai gần (theo khảo sát của Nielson 2014).</w:t>
       </w:r>
     </w:p>
     <w:p>
@@ -4191,6 +4151,7 @@
       <w:r>
         <w:rPr>
           <w:noProof/>
+          <w:lang w:val="en-GB" w:eastAsia="en-GB"/>
         </w:rPr>
         <w:drawing>
           <wp:inline distT="0" distB="0" distL="0" distR="0" wp14:anchorId="3BE04E39" wp14:editId="2725C171">
@@ -4208,7 +4169,7 @@
                     <pic:cNvPicPr/>
                   </pic:nvPicPr>
                   <pic:blipFill>
-                    <a:blip r:embed="rId11">
+                    <a:blip r:embed="rId10">
                       <a:extLst>
                         <a:ext uri="{28A0092B-C50C-407E-A947-70E740481C1C}">
                           <a14:useLocalDpi xmlns:a14="http://schemas.microsoft.com/office/drawing/2010/main" val="0"/>
@@ -4281,55 +4242,38 @@
           <w:color w:val="auto"/>
           <w:lang w:val="en-GB" w:eastAsia="en-GB"/>
         </w:rPr>
-        <w:t>Hệ điều hành Android có mặt trên 86</w:t>
-      </w:r>
-      <w:proofErr w:type="gramStart"/>
-      <w:r>
+        <w:t>Hệ điều hành Android có mặt trên 86,2% trong tổng số smartphone được xuất xưởng toàn cầu quý II/2016.</w:t>
+      </w:r>
+    </w:p>
+    <w:p>
+      <w:pPr>
+        <w:spacing w:beforeAutospacing="1" w:after="100" w:afterAutospacing="1"/>
+        <w:ind w:firstLine="426"/>
         <w:rPr>
           <w:rFonts w:eastAsia="Times New Roman"/>
           <w:color w:val="auto"/>
           <w:lang w:val="en-GB" w:eastAsia="en-GB"/>
         </w:rPr>
-        <w:t>,2</w:t>
-      </w:r>
-      <w:proofErr w:type="gramEnd"/>
+      </w:pPr>
       <w:r>
         <w:rPr>
           <w:rFonts w:eastAsia="Times New Roman"/>
           <w:color w:val="auto"/>
           <w:lang w:val="en-GB" w:eastAsia="en-GB"/>
         </w:rPr>
-        <w:t>% trong tổng số smartphone được xuất xưởng toàn cầu quý II/2016.</w:t>
-      </w:r>
-    </w:p>
-    <w:p>
-      <w:pPr>
-        <w:spacing w:beforeAutospacing="1" w:after="100" w:afterAutospacing="1"/>
-        <w:ind w:firstLine="426"/>
-        <w:rPr>
-          <w:rFonts w:eastAsia="Times New Roman"/>
-          <w:color w:val="auto"/>
+        <w:t>Theo thống kê của Statista, đây là thị phần cao nhất Android đạt được, phá kỷ lục 84,7% từng được thiết lập vào quý III/2015.</w:t>
+      </w:r>
+    </w:p>
+    <w:p>
+      <w:pPr>
+        <w:rPr>
+          <w:lang w:eastAsia="en-GB"/>
+        </w:rPr>
+      </w:pPr>
+      <w:r>
+        <w:rPr>
+          <w:noProof/>
           <w:lang w:val="en-GB" w:eastAsia="en-GB"/>
-        </w:rPr>
-      </w:pPr>
-      <w:r>
-        <w:rPr>
-          <w:rFonts w:eastAsia="Times New Roman"/>
-          <w:color w:val="auto"/>
-          <w:lang w:val="en-GB" w:eastAsia="en-GB"/>
-        </w:rPr>
-        <w:t>Theo thống kê của Statista, đây là thị phần cao nhất Android đạt được, phá kỷ lục 84,7% từng được thiết lập vào quý III/2015.</w:t>
-      </w:r>
-    </w:p>
-    <w:p>
-      <w:pPr>
-        <w:rPr>
-          <w:lang w:eastAsia="en-GB"/>
-        </w:rPr>
-      </w:pPr>
-      <w:r>
-        <w:rPr>
-          <w:noProof/>
         </w:rPr>
         <w:drawing>
           <wp:inline distT="0" distB="0" distL="0" distR="0" wp14:anchorId="6E7AD2A1" wp14:editId="78EF6EBC">
@@ -4347,7 +4291,7 @@
                     <pic:cNvPicPr/>
                   </pic:nvPicPr>
                   <pic:blipFill>
-                    <a:blip r:embed="rId12">
+                    <a:blip r:embed="rId11">
                       <a:extLst>
                         <a:ext uri="{28A0092B-C50C-407E-A947-70E740481C1C}">
                           <a14:useLocalDpi xmlns:a14="http://schemas.microsoft.com/office/drawing/2010/main" val="0"/>
@@ -4478,21 +4422,7 @@
         <w:rPr>
           <w:lang w:val="en-GB" w:eastAsia="en-GB"/>
         </w:rPr>
-        <w:t xml:space="preserve">ác địa điểm tham quan du lịch đền, chùa, miếu, … , cây ATM, trạm xăng, địa điểm ăn uống, địa điểm vui chơi tại Việt Nam. </w:t>
-      </w:r>
-      <w:proofErr w:type="gramStart"/>
-      <w:r>
-        <w:rPr>
-          <w:lang w:val="en-GB" w:eastAsia="en-GB"/>
-        </w:rPr>
-        <w:t>Cung cấp thông tin đầy đủ và chính xác nhất cho người dùng biết về địa điểm mà họ muốn đến, muốn tìm kiếm.</w:t>
-      </w:r>
-      <w:proofErr w:type="gramEnd"/>
-      <w:r>
-        <w:rPr>
-          <w:lang w:val="en-GB" w:eastAsia="en-GB"/>
-        </w:rPr>
-        <w:t xml:space="preserve"> </w:t>
+        <w:t xml:space="preserve">ác địa điểm tham quan du lịch đền, chùa, miếu, … , cây ATM, trạm xăng, địa điểm ăn uống, địa điểm vui chơi tại Việt Nam. Cung cấp thông tin đầy đủ và chính xác nhất cho người dùng biết về địa điểm mà họ muốn đến, muốn tìm kiếm. </w:t>
       </w:r>
     </w:p>
     <w:p>
@@ -4524,14 +4454,12 @@
           <w:lang w:val="en-GB" w:eastAsia="en-GB"/>
         </w:rPr>
       </w:pPr>
-      <w:proofErr w:type="gramStart"/>
       <w:r>
         <w:rPr>
           <w:lang w:val="en-GB" w:eastAsia="en-GB"/>
         </w:rPr>
         <w:t>Java.</w:t>
       </w:r>
-      <w:proofErr w:type="gramEnd"/>
     </w:p>
     <w:p>
       <w:pPr>
@@ -4619,7 +4547,6 @@
           <w:lang w:val="en-GB" w:eastAsia="en-GB"/>
         </w:rPr>
       </w:pPr>
-      <w:proofErr w:type="gramStart"/>
       <w:r>
         <w:rPr>
           <w:lang w:val="en-GB" w:eastAsia="en-GB"/>
@@ -4651,14 +4578,7 @@
         <w:rPr>
           <w:lang w:val="en-GB" w:eastAsia="en-GB"/>
         </w:rPr>
-        <w:t xml:space="preserve"> 4G LTE hoặc 3G.</w:t>
-      </w:r>
-      <w:proofErr w:type="gramEnd"/>
-      <w:r>
-        <w:rPr>
-          <w:lang w:val="en-GB" w:eastAsia="en-GB"/>
-        </w:rPr>
-        <w:t xml:space="preserve"> </w:t>
+        <w:t xml:space="preserve"> 4G LTE hoặc 3G. </w:t>
       </w:r>
     </w:p>
     <w:p>
@@ -5404,15 +5324,7 @@
         <w:spacing w:before="0" w:line="360" w:lineRule="auto"/>
       </w:pPr>
       <w:r>
-        <w:t xml:space="preserve">Indigo Studio: Công cụ thiết kế mockup giao diện cơ bản cho ứng dụng, hỗ trợ xử lý các chức năng </w:t>
-      </w:r>
-      <w:proofErr w:type="gramStart"/>
-      <w:r>
-        <w:t>theo</w:t>
-      </w:r>
-      <w:proofErr w:type="gramEnd"/>
-      <w:r>
-        <w:t xml:space="preserve"> luồng giống như trên ứng dụng thật.</w:t>
+        <w:t>Indigo Studio: Công cụ thiết kế mockup giao diện cơ bản cho ứng dụng, hỗ trợ xử lý các chức năng theo luồng giống như trên ứng dụng thật.</w:t>
       </w:r>
     </w:p>
     <w:p>
@@ -5451,15 +5363,7 @@
         <w:t>Picasso</w:t>
       </w:r>
       <w:r>
-        <w:t xml:space="preserve">: </w:t>
-      </w:r>
-      <w:proofErr w:type="gramStart"/>
-      <w:r>
-        <w:t>thư</w:t>
-      </w:r>
-      <w:proofErr w:type="gramEnd"/>
-      <w:r>
-        <w:t xml:space="preserve"> viện chuyên về load ảnh.</w:t>
+        <w:t>: thư viện chuyên về load ảnh.</w:t>
       </w:r>
     </w:p>
     <w:p>
@@ -5516,15 +5420,7 @@
         </w:rPr>
       </w:pPr>
       <w:r>
-        <w:t xml:space="preserve">Github: </w:t>
-      </w:r>
-      <w:proofErr w:type="gramStart"/>
-      <w:r>
-        <w:t>thư</w:t>
-      </w:r>
-      <w:proofErr w:type="gramEnd"/>
-      <w:r>
-        <w:t xml:space="preserve"> viện lưu trữ source code Dự án.</w:t>
+        <w:t>Github: thư viện lưu trữ source code Dự án.</w:t>
       </w:r>
     </w:p>
     <w:p>
@@ -5691,15 +5587,7 @@
         <w:spacing w:before="0" w:line="360" w:lineRule="auto"/>
       </w:pPr>
       <w:r>
-        <w:t xml:space="preserve">Đội </w:t>
-      </w:r>
-      <w:proofErr w:type="gramStart"/>
-      <w:r>
-        <w:t>ngũ</w:t>
-      </w:r>
-      <w:proofErr w:type="gramEnd"/>
-      <w:r>
-        <w:t xml:space="preserve"> nhân lực thực hiện dự án: 3 người.</w:t>
+        <w:t>Đội ngũ nhân lực thực hiện dự án: 3 người.</w:t>
       </w:r>
     </w:p>
     <w:p>
@@ -5726,15 +5614,7 @@
         <w:t>Thiết bị hỗ trợ thực hiện dự án: 3 máy</w:t>
       </w:r>
       <w:r>
-        <w:t xml:space="preserve"> tính (Macbook, MSI, </w:t>
-      </w:r>
-      <w:proofErr w:type="gramStart"/>
-      <w:r>
-        <w:t>Alienware</w:t>
-      </w:r>
-      <w:proofErr w:type="gramEnd"/>
-      <w:r>
-        <w:t>)</w:t>
+        <w:t xml:space="preserve"> tính (Macbook, MSI, Alienware)</w:t>
       </w:r>
       <w:r>
         <w:t>, 1 điện thoại cấu hình mạnh (HTC One M9).</w:t>
@@ -5968,23 +5848,13 @@
           <w:lang w:eastAsia="en-GB"/>
         </w:rPr>
       </w:pPr>
-      <w:proofErr w:type="gramStart"/>
       <w:r>
         <w:rPr>
           <w:rFonts w:eastAsia="Times New Roman"/>
           <w:color w:val="auto"/>
           <w:lang w:eastAsia="en-GB"/>
         </w:rPr>
-        <w:t>Tổ chức họp nhóm lập kế hoạch chi tiết cho Dự án.</w:t>
-      </w:r>
-      <w:proofErr w:type="gramEnd"/>
-      <w:r>
-        <w:rPr>
-          <w:rFonts w:eastAsia="Times New Roman"/>
-          <w:color w:val="auto"/>
-          <w:lang w:eastAsia="en-GB"/>
-        </w:rPr>
-        <w:t xml:space="preserve"> </w:t>
+        <w:t xml:space="preserve">Tổ chức họp nhóm lập kế hoạch chi tiết cho Dự án. </w:t>
       </w:r>
     </w:p>
     <w:p>
@@ -6240,11 +6110,9 @@
       <w:bookmarkEnd w:id="23"/>
     </w:p>
     <w:p>
-      <w:proofErr w:type="gramStart"/>
       <w:r>
         <w:t>Xây dựng mockup, giao diện cho ứng dụng; mô tả quy trình hoạt động của ứng dụng.</w:t>
       </w:r>
-      <w:proofErr w:type="gramEnd"/>
       <w:r>
         <w:t xml:space="preserve"> </w:t>
       </w:r>
@@ -6314,28 +6182,12 @@
           <w:lang w:eastAsia="en-GB"/>
         </w:rPr>
       </w:pPr>
-      <w:proofErr w:type="gramStart"/>
       <w:r>
         <w:rPr>
           <w:lang w:eastAsia="en-GB"/>
         </w:rPr>
-        <w:t>Hoàn thiện User Interface và Cơ sở dữ liệu lưu trữ thông tin địa điểm, xử lý dữ liệu từ Server trả về thiết bị Client và hiển thị dữ liệu.</w:t>
-      </w:r>
-      <w:proofErr w:type="gramEnd"/>
-      <w:r>
-        <w:rPr>
-          <w:lang w:eastAsia="en-GB"/>
-        </w:rPr>
-        <w:t xml:space="preserve"> </w:t>
-      </w:r>
-      <w:proofErr w:type="gramStart"/>
-      <w:r>
-        <w:rPr>
-          <w:lang w:eastAsia="en-GB"/>
-        </w:rPr>
-        <w:t>Xử lý chức năng cơ bản của ứng dụng.</w:t>
-      </w:r>
-      <w:proofErr w:type="gramEnd"/>
+        <w:t>Hoàn thiện User Interface và Cơ sở dữ liệu lưu trữ thông tin địa điểm, xử lý dữ liệu từ Server trả về thiết bị Client và hiển thị dữ liệu. Xử lý chức năng cơ bản của ứng dụng.</w:t>
+      </w:r>
     </w:p>
     <w:p>
       <w:pPr>
@@ -6387,7 +6239,6 @@
           <w:lang w:eastAsia="en-GB"/>
         </w:rPr>
       </w:pPr>
-      <w:proofErr w:type="gramStart"/>
       <w:r>
         <w:rPr>
           <w:lang w:eastAsia="en-GB"/>
@@ -6398,23 +6249,8 @@
         <w:rPr>
           <w:lang w:eastAsia="en-GB"/>
         </w:rPr>
-        <w:t>.</w:t>
-      </w:r>
-      <w:proofErr w:type="gramEnd"/>
-      <w:r>
-        <w:rPr>
-          <w:lang w:eastAsia="en-GB"/>
-        </w:rPr>
-        <w:t xml:space="preserve"> </w:t>
-      </w:r>
-      <w:proofErr w:type="gramStart"/>
-      <w:r>
-        <w:rPr>
-          <w:lang w:eastAsia="en-GB"/>
-        </w:rPr>
-        <w:t>Hoàn thiện Báo cáo, phần mềm chuẩn bị bàn giao cho Client.</w:t>
-      </w:r>
-      <w:proofErr w:type="gramEnd"/>
+        <w:t>. Hoàn thiện Báo cáo, phần mềm chuẩn bị bàn giao cho Client.</w:t>
+      </w:r>
     </w:p>
     <w:p>
       <w:pPr>
@@ -6577,6 +6413,7 @@
       <w:r>
         <w:rPr>
           <w:noProof/>
+          <w:lang w:val="en-GB" w:eastAsia="en-GB"/>
         </w:rPr>
         <w:drawing>
           <wp:inline distT="0" distB="0" distL="0" distR="0" wp14:anchorId="14781311" wp14:editId="5D8034E3">
@@ -6586,7 +6423,7 @@
             <wp:cNvGraphicFramePr/>
             <a:graphic xmlns:a="http://schemas.openxmlformats.org/drawingml/2006/main">
               <a:graphicData uri="http://schemas.openxmlformats.org/drawingml/2006/diagram">
-                <dgm:relIds xmlns:dgm="http://schemas.openxmlformats.org/drawingml/2006/diagram" xmlns:r="http://schemas.openxmlformats.org/officeDocument/2006/relationships" r:dm="rId13" r:lo="rId14" r:qs="rId15" r:cs="rId16"/>
+                <dgm:relIds xmlns:dgm="http://schemas.openxmlformats.org/drawingml/2006/diagram" xmlns:r="http://schemas.openxmlformats.org/officeDocument/2006/relationships" r:dm="rId12" r:lo="rId13" r:qs="rId14" r:cs="rId15"/>
               </a:graphicData>
             </a:graphic>
           </wp:inline>
@@ -6654,6 +6491,7 @@
       <w:r>
         <w:rPr>
           <w:noProof/>
+          <w:lang w:val="en-GB" w:eastAsia="en-GB"/>
         </w:rPr>
         <w:drawing>
           <wp:inline distT="0" distB="0" distL="0" distR="0">
@@ -6671,7 +6509,7 @@
                     <pic:cNvPicPr/>
                   </pic:nvPicPr>
                   <pic:blipFill>
-                    <a:blip r:embed="rId18">
+                    <a:blip r:embed="rId17">
                       <a:extLst>
                         <a:ext uri="{28A0092B-C50C-407E-A947-70E740481C1C}">
                           <a14:useLocalDpi xmlns:a14="http://schemas.microsoft.com/office/drawing/2010/main" val="0"/>
@@ -6706,6 +6544,7 @@
       <w:r>
         <w:rPr>
           <w:noProof/>
+          <w:lang w:val="en-GB" w:eastAsia="en-GB"/>
         </w:rPr>
         <w:drawing>
           <wp:inline distT="0" distB="0" distL="0" distR="0" wp14:anchorId="2C3C4C89" wp14:editId="2050DD8B">
@@ -6723,7 +6562,7 @@
                     <pic:cNvPicPr/>
                   </pic:nvPicPr>
                   <pic:blipFill>
-                    <a:blip r:embed="rId19">
+                    <a:blip r:embed="rId18">
                       <a:extLst>
                         <a:ext uri="{28A0092B-C50C-407E-A947-70E740481C1C}">
                           <a14:useLocalDpi xmlns:a14="http://schemas.microsoft.com/office/drawing/2010/main" val="0"/>
@@ -6758,6 +6597,7 @@
       <w:r>
         <w:rPr>
           <w:noProof/>
+          <w:lang w:val="en-GB" w:eastAsia="en-GB"/>
         </w:rPr>
         <w:drawing>
           <wp:inline distT="0" distB="0" distL="0" distR="0" wp14:anchorId="74442D0E" wp14:editId="76817863">
@@ -6775,7 +6615,7 @@
                     <pic:cNvPicPr/>
                   </pic:nvPicPr>
                   <pic:blipFill>
-                    <a:blip r:embed="rId20">
+                    <a:blip r:embed="rId19">
                       <a:extLst>
                         <a:ext uri="{28A0092B-C50C-407E-A947-70E740481C1C}">
                           <a14:useLocalDpi xmlns:a14="http://schemas.microsoft.com/office/drawing/2010/main" val="0"/>
@@ -6970,12 +6810,13 @@
       <w:r>
         <w:rPr>
           <w:noProof/>
+          <w:lang w:val="en-GB" w:eastAsia="en-GB"/>
         </w:rPr>
         <w:drawing>
           <wp:inline distT="0" distB="0" distL="0" distR="0">
-            <wp:extent cx="2045670" cy="3619500"/>
+            <wp:extent cx="2038495" cy="3606806"/>
             <wp:effectExtent l="0" t="0" r="0" b="0"/>
-            <wp:docPr id="5" name="Picture 5"/>
+            <wp:docPr id="9" name="Picture 9"/>
             <wp:cNvGraphicFramePr>
               <a:graphicFrameLocks xmlns:a="http://schemas.openxmlformats.org/drawingml/2006/main" noChangeAspect="1"/>
             </wp:cNvGraphicFramePr>
@@ -6983,11 +6824,11 @@
               <a:graphicData uri="http://schemas.openxmlformats.org/drawingml/2006/picture">
                 <pic:pic xmlns:pic="http://schemas.openxmlformats.org/drawingml/2006/picture">
                   <pic:nvPicPr>
-                    <pic:cNvPr id="0" name="Screenshot_20170805-153916_framed.png"/>
+                    <pic:cNvPr id="9" name="index.png"/>
                     <pic:cNvPicPr/>
                   </pic:nvPicPr>
                   <pic:blipFill>
-                    <a:blip r:embed="rId21" cstate="print">
+                    <a:blip r:embed="rId20" cstate="print">
                       <a:extLst>
                         <a:ext uri="{28A0092B-C50C-407E-A947-70E740481C1C}">
                           <a14:useLocalDpi xmlns:a14="http://schemas.microsoft.com/office/drawing/2010/main" val="0"/>
@@ -7001,7 +6842,7 @@
                   <pic:spPr>
                     <a:xfrm>
                       <a:off x="0" y="0"/>
-                      <a:ext cx="2051640" cy="3630063"/>
+                      <a:ext cx="2043547" cy="3615745"/>
                     </a:xfrm>
                     <a:prstGeom prst="rect">
                       <a:avLst/>
@@ -7016,6 +6857,7 @@
       <w:r>
         <w:rPr>
           <w:noProof/>
+          <w:lang w:val="en-GB" w:eastAsia="en-GB"/>
         </w:rPr>
         <w:drawing>
           <wp:inline distT="0" distB="0" distL="0" distR="0">
@@ -7033,7 +6875,7 @@
                     <pic:cNvPicPr/>
                   </pic:nvPicPr>
                   <pic:blipFill>
-                    <a:blip r:embed="rId22" cstate="print">
+                    <a:blip r:embed="rId21" cstate="print">
                       <a:extLst>
                         <a:ext uri="{28A0092B-C50C-407E-A947-70E740481C1C}">
                           <a14:useLocalDpi xmlns:a14="http://schemas.microsoft.com/office/drawing/2010/main" val="0"/>
@@ -7062,6 +6904,7 @@
       <w:r>
         <w:rPr>
           <w:noProof/>
+          <w:lang w:val="en-GB" w:eastAsia="en-GB"/>
         </w:rPr>
         <w:drawing>
           <wp:inline distT="0" distB="0" distL="0" distR="0">
@@ -7079,7 +6922,7 @@
                     <pic:cNvPicPr/>
                   </pic:nvPicPr>
                   <pic:blipFill>
-                    <a:blip r:embed="rId23" cstate="print">
+                    <a:blip r:embed="rId22" cstate="print">
                       <a:extLst>
                         <a:ext uri="{28A0092B-C50C-407E-A947-70E740481C1C}">
                           <a14:useLocalDpi xmlns:a14="http://schemas.microsoft.com/office/drawing/2010/main" val="0"/>
@@ -7179,8 +7022,81 @@
       <w:pPr>
         <w:pStyle w:val="ListParagraph"/>
         <w:ind w:left="0"/>
-        <w:jc w:val="center"/>
-      </w:pPr>
+        <w:jc w:val="both"/>
+        <w:rPr>
+          <w:sz w:val="24"/>
+          <w:szCs w:val="24"/>
+          <w:lang w:val="vi-VN"/>
+        </w:rPr>
+      </w:pPr>
+      <w:r>
+        <w:rPr>
+          <w:noProof/>
+          <w:sz w:val="24"/>
+          <w:szCs w:val="24"/>
+          <w:lang w:val="en-GB" w:eastAsia="en-GB"/>
+        </w:rPr>
+        <w:drawing>
+          <wp:inline distT="0" distB="0" distL="0" distR="0">
+            <wp:extent cx="1919816" cy="3396823"/>
+            <wp:effectExtent l="0" t="0" r="0" b="0"/>
+            <wp:docPr id="13" name="Picture 13"/>
+            <wp:cNvGraphicFramePr>
+              <a:graphicFrameLocks xmlns:a="http://schemas.openxmlformats.org/drawingml/2006/main" noChangeAspect="1"/>
+            </wp:cNvGraphicFramePr>
+            <a:graphic xmlns:a="http://schemas.openxmlformats.org/drawingml/2006/main">
+              <a:graphicData uri="http://schemas.openxmlformats.org/drawingml/2006/picture">
+                <pic:pic xmlns:pic="http://schemas.openxmlformats.org/drawingml/2006/picture">
+                  <pic:nvPicPr>
+                    <pic:cNvPr id="13" name="index2.png"/>
+                    <pic:cNvPicPr/>
+                  </pic:nvPicPr>
+                  <pic:blipFill>
+                    <a:blip r:embed="rId23" cstate="print">
+                      <a:extLst>
+                        <a:ext uri="{28A0092B-C50C-407E-A947-70E740481C1C}">
+                          <a14:useLocalDpi xmlns:a14="http://schemas.microsoft.com/office/drawing/2010/main" val="0"/>
+                        </a:ext>
+                      </a:extLst>
+                    </a:blip>
+                    <a:stretch>
+                      <a:fillRect/>
+                    </a:stretch>
+                  </pic:blipFill>
+                  <pic:spPr>
+                    <a:xfrm>
+                      <a:off x="0" y="0"/>
+                      <a:ext cx="1922699" cy="3401925"/>
+                    </a:xfrm>
+                    <a:prstGeom prst="rect">
+                      <a:avLst/>
+                    </a:prstGeom>
+                  </pic:spPr>
+                </pic:pic>
+              </a:graphicData>
+            </a:graphic>
+          </wp:inline>
+        </w:drawing>
+      </w:r>
+    </w:p>
+    <w:p>
+      <w:pPr>
+        <w:pStyle w:val="ListParagraph"/>
+        <w:ind w:left="0"/>
+        <w:rPr>
+          <w:sz w:val="24"/>
+          <w:lang w:val="vi-VN"/>
+        </w:rPr>
+      </w:pPr>
+      <w:r>
+        <w:rPr>
+          <w:sz w:val="24"/>
+          <w:lang w:val="vi-VN"/>
+        </w:rPr>
+        <w:t>H4. Giao diện Tìm kiếm</w:t>
+      </w:r>
+      <w:bookmarkStart w:id="30" w:name="_GoBack"/>
+      <w:bookmarkEnd w:id="30"/>
     </w:p>
     <w:p>
       <w:pPr>
@@ -7200,9 +7116,10 @@
           <w:rFonts w:ascii="Times New Roman" w:hAnsi="Times New Roman" w:cs="Times New Roman"/>
           <w:lang w:val="vi-VN"/>
         </w:rPr>
+        <w:lastRenderedPageBreak/>
         <w:t xml:space="preserve"> </w:t>
       </w:r>
-      <w:bookmarkStart w:id="30" w:name="_Toc489543245"/>
+      <w:bookmarkStart w:id="31" w:name="_Toc489543245"/>
       <w:r>
         <w:rPr>
           <w:rFonts w:ascii="Times New Roman" w:hAnsi="Times New Roman" w:cs="Times New Roman"/>
@@ -7211,7 +7128,7 @@
         </w:rPr>
         <w:t>Mô hình quản lý công việc Time Estimation</w:t>
       </w:r>
-      <w:bookmarkEnd w:id="30"/>
+      <w:bookmarkEnd w:id="31"/>
     </w:p>
     <w:tbl>
       <w:tblPr>
@@ -8188,7 +8105,6 @@
               <w:rPr>
                 <w:lang w:val="vi-VN"/>
               </w:rPr>
-              <w:lastRenderedPageBreak/>
               <w:t>9</w:t>
             </w:r>
           </w:p>
@@ -8533,7 +8449,7 @@
         </w:rPr>
         <w:t xml:space="preserve"> </w:t>
       </w:r>
-      <w:bookmarkStart w:id="31" w:name="_Toc489543246"/>
+      <w:bookmarkStart w:id="32" w:name="_Toc489543246"/>
       <w:r>
         <w:rPr>
           <w:rFonts w:ascii="Times New Roman" w:hAnsi="Times New Roman" w:cs="Times New Roman"/>
@@ -8543,7 +8459,7 @@
         </w:rPr>
         <w:t>Chức năng của các Activity – Fragment</w:t>
       </w:r>
-      <w:bookmarkEnd w:id="31"/>
+      <w:bookmarkEnd w:id="32"/>
     </w:p>
     <w:p>
       <w:pPr>
@@ -8559,8 +8475,6 @@
         </w:rPr>
         <w:t>-</w:t>
       </w:r>
-      <w:bookmarkStart w:id="32" w:name="_GoBack"/>
-      <w:bookmarkEnd w:id="32"/>
       <w:r>
         <w:rPr>
           <w:b/>
@@ -8677,6 +8591,7 @@
         <w:rPr>
           <w:lang w:val="vi-VN"/>
         </w:rPr>
+        <w:lastRenderedPageBreak/>
         <w:t xml:space="preserve">-Trong </w:t>
       </w:r>
       <w:r>
@@ -8805,7 +8720,6 @@
           <w:szCs w:val="44"/>
           <w:lang w:val="vi-VN"/>
         </w:rPr>
-        <w:lastRenderedPageBreak/>
         <w:t>Kết Luận</w:t>
       </w:r>
       <w:bookmarkEnd w:id="33"/>
@@ -8858,15 +8772,7 @@
         <w:spacing w:before="0" w:line="360" w:lineRule="auto"/>
       </w:pPr>
       <w:r>
-        <w:t xml:space="preserve">Kết thúc dự </w:t>
-      </w:r>
-      <w:proofErr w:type="gramStart"/>
-      <w:r>
-        <w:t>án</w:t>
-      </w:r>
-      <w:proofErr w:type="gramEnd"/>
-      <w:r>
-        <w:t xml:space="preserve"> đúng kế hoạch.</w:t>
+        <w:t>Kết thúc dự án đúng kế hoạch.</w:t>
       </w:r>
     </w:p>
     <w:p>
@@ -9168,7 +9074,6 @@
           <w:szCs w:val="22"/>
           <w:lang w:eastAsia="en-GB"/>
         </w:rPr>
-        <w:lastRenderedPageBreak/>
         <w:t>Theo http:// sohoa.vnexpress.net/tin-tuc/doi-song-so/smartphone-android-chiem-thi-phan-ky-luc-3455933.html</w:t>
       </w:r>
     </w:p>
@@ -9242,7 +9147,7 @@
 </file>
 
 <file path=word/endnotes.xml><?xml version="1.0" encoding="utf-8"?>
-<w:endnotes xmlns:wpc="http://schemas.microsoft.com/office/word/2010/wordprocessingCanvas" xmlns:mc="http://schemas.openxmlformats.org/markup-compatibility/2006" xmlns:o="urn:schemas-microsoft-com:office:office" xmlns:r="http://schemas.openxmlformats.org/officeDocument/2006/relationships" xmlns:m="http://schemas.openxmlformats.org/officeDocument/2006/math" xmlns:v="urn:schemas-microsoft-com:vml" xmlns:wp14="http://schemas.microsoft.com/office/word/2010/wordprocessingDrawing" xmlns:wp="http://schemas.openxmlformats.org/drawingml/2006/wordprocessingDrawing" xmlns:w10="urn:schemas-microsoft-com:office:word" xmlns:w="http://schemas.openxmlformats.org/wordprocessingml/2006/main" xmlns:w14="http://schemas.microsoft.com/office/word/2010/wordml" xmlns:wpg="http://schemas.microsoft.com/office/word/2010/wordprocessingGroup" xmlns:wpi="http://schemas.microsoft.com/office/word/2010/wordprocessingInk" xmlns:wne="http://schemas.microsoft.com/office/word/2006/wordml" xmlns:wps="http://schemas.microsoft.com/office/word/2010/wordprocessingShape" mc:Ignorable="w14 wp14">
+<w:endnotes xmlns:wpc="http://schemas.microsoft.com/office/word/2010/wordprocessingCanvas" xmlns:mc="http://schemas.openxmlformats.org/markup-compatibility/2006" xmlns:o="urn:schemas-microsoft-com:office:office" xmlns:r="http://schemas.openxmlformats.org/officeDocument/2006/relationships" xmlns:m="http://schemas.openxmlformats.org/officeDocument/2006/math" xmlns:v="urn:schemas-microsoft-com:vml" xmlns:wp14="http://schemas.microsoft.com/office/word/2010/wordprocessingDrawing" xmlns:wp="http://schemas.openxmlformats.org/drawingml/2006/wordprocessingDrawing" xmlns:w10="urn:schemas-microsoft-com:office:word" xmlns:w="http://schemas.openxmlformats.org/wordprocessingml/2006/main" xmlns:w14="http://schemas.microsoft.com/office/word/2010/wordml" xmlns:w15="http://schemas.microsoft.com/office/word/2012/wordml" xmlns:wpg="http://schemas.microsoft.com/office/word/2010/wordprocessingGroup" xmlns:wpi="http://schemas.microsoft.com/office/word/2010/wordprocessingInk" xmlns:wne="http://schemas.microsoft.com/office/word/2006/wordml" xmlns:wps="http://schemas.microsoft.com/office/word/2010/wordprocessingShape" mc:Ignorable="w14 w15 wp14">
   <w:endnote w:type="separator" w:id="-1">
     <w:p>
       <w:r>
@@ -9261,7 +9166,7 @@
 </file>
 
 <file path=word/footer1.xml><?xml version="1.0" encoding="utf-8"?>
-<w:ftr xmlns:wpc="http://schemas.microsoft.com/office/word/2010/wordprocessingCanvas" xmlns:mc="http://schemas.openxmlformats.org/markup-compatibility/2006" xmlns:o="urn:schemas-microsoft-com:office:office" xmlns:r="http://schemas.openxmlformats.org/officeDocument/2006/relationships" xmlns:m="http://schemas.openxmlformats.org/officeDocument/2006/math" xmlns:v="urn:schemas-microsoft-com:vml" xmlns:wp14="http://schemas.microsoft.com/office/word/2010/wordprocessingDrawing" xmlns:wp="http://schemas.openxmlformats.org/drawingml/2006/wordprocessingDrawing" xmlns:w10="urn:schemas-microsoft-com:office:word" xmlns:w="http://schemas.openxmlformats.org/wordprocessingml/2006/main" xmlns:w14="http://schemas.microsoft.com/office/word/2010/wordml" xmlns:wpg="http://schemas.microsoft.com/office/word/2010/wordprocessingGroup" xmlns:wpi="http://schemas.microsoft.com/office/word/2010/wordprocessingInk" xmlns:wne="http://schemas.microsoft.com/office/word/2006/wordml" xmlns:wps="http://schemas.microsoft.com/office/word/2010/wordprocessingShape" mc:Ignorable="w14 wp14">
+<w:ftr xmlns:wpc="http://schemas.microsoft.com/office/word/2010/wordprocessingCanvas" xmlns:mc="http://schemas.openxmlformats.org/markup-compatibility/2006" xmlns:o="urn:schemas-microsoft-com:office:office" xmlns:r="http://schemas.openxmlformats.org/officeDocument/2006/relationships" xmlns:m="http://schemas.openxmlformats.org/officeDocument/2006/math" xmlns:v="urn:schemas-microsoft-com:vml" xmlns:wp14="http://schemas.microsoft.com/office/word/2010/wordprocessingDrawing" xmlns:wp="http://schemas.openxmlformats.org/drawingml/2006/wordprocessingDrawing" xmlns:w10="urn:schemas-microsoft-com:office:word" xmlns:w="http://schemas.openxmlformats.org/wordprocessingml/2006/main" xmlns:w14="http://schemas.microsoft.com/office/word/2010/wordml" xmlns:w15="http://schemas.microsoft.com/office/word/2012/wordml" xmlns:wpg="http://schemas.microsoft.com/office/word/2010/wordprocessingGroup" xmlns:wpi="http://schemas.microsoft.com/office/word/2010/wordprocessingInk" xmlns:wne="http://schemas.microsoft.com/office/word/2006/wordml" xmlns:wps="http://schemas.microsoft.com/office/word/2010/wordprocessingShape" mc:Ignorable="w14 w15 wp14">
   <w:sdt>
     <w:sdtPr>
       <w:id w:val="-1895800931"/>
@@ -9358,7 +9263,7 @@
 </file>
 
 <file path=word/footnotes.xml><?xml version="1.0" encoding="utf-8"?>
-<w:footnotes xmlns:wpc="http://schemas.microsoft.com/office/word/2010/wordprocessingCanvas" xmlns:mc="http://schemas.openxmlformats.org/markup-compatibility/2006" xmlns:o="urn:schemas-microsoft-com:office:office" xmlns:r="http://schemas.openxmlformats.org/officeDocument/2006/relationships" xmlns:m="http://schemas.openxmlformats.org/officeDocument/2006/math" xmlns:v="urn:schemas-microsoft-com:vml" xmlns:wp14="http://schemas.microsoft.com/office/word/2010/wordprocessingDrawing" xmlns:wp="http://schemas.openxmlformats.org/drawingml/2006/wordprocessingDrawing" xmlns:w10="urn:schemas-microsoft-com:office:word" xmlns:w="http://schemas.openxmlformats.org/wordprocessingml/2006/main" xmlns:w14="http://schemas.microsoft.com/office/word/2010/wordml" xmlns:wpg="http://schemas.microsoft.com/office/word/2010/wordprocessingGroup" xmlns:wpi="http://schemas.microsoft.com/office/word/2010/wordprocessingInk" xmlns:wne="http://schemas.microsoft.com/office/word/2006/wordml" xmlns:wps="http://schemas.microsoft.com/office/word/2010/wordprocessingShape" mc:Ignorable="w14 wp14">
+<w:footnotes xmlns:wpc="http://schemas.microsoft.com/office/word/2010/wordprocessingCanvas" xmlns:mc="http://schemas.openxmlformats.org/markup-compatibility/2006" xmlns:o="urn:schemas-microsoft-com:office:office" xmlns:r="http://schemas.openxmlformats.org/officeDocument/2006/relationships" xmlns:m="http://schemas.openxmlformats.org/officeDocument/2006/math" xmlns:v="urn:schemas-microsoft-com:vml" xmlns:wp14="http://schemas.microsoft.com/office/word/2010/wordprocessingDrawing" xmlns:wp="http://schemas.openxmlformats.org/drawingml/2006/wordprocessingDrawing" xmlns:w10="urn:schemas-microsoft-com:office:word" xmlns:w="http://schemas.openxmlformats.org/wordprocessingml/2006/main" xmlns:w14="http://schemas.microsoft.com/office/word/2010/wordml" xmlns:w15="http://schemas.microsoft.com/office/word/2012/wordml" xmlns:wpg="http://schemas.microsoft.com/office/word/2010/wordprocessingGroup" xmlns:wpi="http://schemas.microsoft.com/office/word/2010/wordprocessingInk" xmlns:wne="http://schemas.microsoft.com/office/word/2006/wordml" xmlns:wps="http://schemas.microsoft.com/office/word/2010/wordprocessingShape" mc:Ignorable="w14 w15 wp14">
   <w:footnote w:type="separator" w:id="-1">
     <w:p>
       <w:r>
@@ -9377,7 +9282,7 @@
 </file>
 
 <file path=word/header1.xml><?xml version="1.0" encoding="utf-8"?>
-<w:hdr xmlns:wpc="http://schemas.microsoft.com/office/word/2010/wordprocessingCanvas" xmlns:mc="http://schemas.openxmlformats.org/markup-compatibility/2006" xmlns:o="urn:schemas-microsoft-com:office:office" xmlns:r="http://schemas.openxmlformats.org/officeDocument/2006/relationships" xmlns:m="http://schemas.openxmlformats.org/officeDocument/2006/math" xmlns:v="urn:schemas-microsoft-com:vml" xmlns:wp14="http://schemas.microsoft.com/office/word/2010/wordprocessingDrawing" xmlns:wp="http://schemas.openxmlformats.org/drawingml/2006/wordprocessingDrawing" xmlns:w10="urn:schemas-microsoft-com:office:word" xmlns:w="http://schemas.openxmlformats.org/wordprocessingml/2006/main" xmlns:w14="http://schemas.microsoft.com/office/word/2010/wordml" xmlns:wpg="http://schemas.microsoft.com/office/word/2010/wordprocessingGroup" xmlns:wpi="http://schemas.microsoft.com/office/word/2010/wordprocessingInk" xmlns:wne="http://schemas.microsoft.com/office/word/2006/wordml" xmlns:wps="http://schemas.microsoft.com/office/word/2010/wordprocessingShape" mc:Ignorable="w14 wp14">
+<w:hdr xmlns:wpc="http://schemas.microsoft.com/office/word/2010/wordprocessingCanvas" xmlns:mc="http://schemas.openxmlformats.org/markup-compatibility/2006" xmlns:o="urn:schemas-microsoft-com:office:office" xmlns:r="http://schemas.openxmlformats.org/officeDocument/2006/relationships" xmlns:m="http://schemas.openxmlformats.org/officeDocument/2006/math" xmlns:v="urn:schemas-microsoft-com:vml" xmlns:wp14="http://schemas.microsoft.com/office/word/2010/wordprocessingDrawing" xmlns:wp="http://schemas.openxmlformats.org/drawingml/2006/wordprocessingDrawing" xmlns:w10="urn:schemas-microsoft-com:office:word" xmlns:w="http://schemas.openxmlformats.org/wordprocessingml/2006/main" xmlns:w14="http://schemas.microsoft.com/office/word/2010/wordml" xmlns:w15="http://schemas.microsoft.com/office/word/2012/wordml" xmlns:wpg="http://schemas.microsoft.com/office/word/2010/wordprocessingGroup" xmlns:wpi="http://schemas.microsoft.com/office/word/2010/wordprocessingInk" xmlns:wne="http://schemas.microsoft.com/office/word/2006/wordml" xmlns:wps="http://schemas.microsoft.com/office/word/2010/wordprocessingShape" mc:Ignorable="w14 w15 wp14">
   <w:p>
     <w:pPr>
       <w:pStyle w:val="Header"/>
@@ -9389,6 +9294,7 @@
         <w:color w:val="548DD4"/>
         <w:sz w:val="20"/>
         <w:szCs w:val="20"/>
+        <w:lang w:val="en-GB" w:eastAsia="en-GB"/>
       </w:rPr>
       <w:drawing>
         <wp:anchor distT="0" distB="0" distL="114300" distR="114300" simplePos="0" relativeHeight="251658752" behindDoc="1" locked="0" layoutInCell="1" allowOverlap="1" wp14:anchorId="58AC355D" wp14:editId="61881DA7">
@@ -9452,7 +9358,7 @@
 </file>
 
 <file path=word/numbering.xml><?xml version="1.0" encoding="utf-8"?>
-<w:numbering xmlns:wpc="http://schemas.microsoft.com/office/word/2010/wordprocessingCanvas" xmlns:mc="http://schemas.openxmlformats.org/markup-compatibility/2006" xmlns:o="urn:schemas-microsoft-com:office:office" xmlns:r="http://schemas.openxmlformats.org/officeDocument/2006/relationships" xmlns:m="http://schemas.openxmlformats.org/officeDocument/2006/math" xmlns:v="urn:schemas-microsoft-com:vml" xmlns:wp14="http://schemas.microsoft.com/office/word/2010/wordprocessingDrawing" xmlns:wp="http://schemas.openxmlformats.org/drawingml/2006/wordprocessingDrawing" xmlns:w10="urn:schemas-microsoft-com:office:word" xmlns:w="http://schemas.openxmlformats.org/wordprocessingml/2006/main" xmlns:w14="http://schemas.microsoft.com/office/word/2010/wordml" xmlns:wpg="http://schemas.microsoft.com/office/word/2010/wordprocessingGroup" xmlns:wpi="http://schemas.microsoft.com/office/word/2010/wordprocessingInk" xmlns:wne="http://schemas.microsoft.com/office/word/2006/wordml" xmlns:wps="http://schemas.microsoft.com/office/word/2010/wordprocessingShape" mc:Ignorable="w14 wp14">
+<w:numbering xmlns:wpc="http://schemas.microsoft.com/office/word/2010/wordprocessingCanvas" xmlns:mc="http://schemas.openxmlformats.org/markup-compatibility/2006" xmlns:o="urn:schemas-microsoft-com:office:office" xmlns:r="http://schemas.openxmlformats.org/officeDocument/2006/relationships" xmlns:m="http://schemas.openxmlformats.org/officeDocument/2006/math" xmlns:v="urn:schemas-microsoft-com:vml" xmlns:wp14="http://schemas.microsoft.com/office/word/2010/wordprocessingDrawing" xmlns:wp="http://schemas.openxmlformats.org/drawingml/2006/wordprocessingDrawing" xmlns:w10="urn:schemas-microsoft-com:office:word" xmlns:w="http://schemas.openxmlformats.org/wordprocessingml/2006/main" xmlns:w14="http://schemas.microsoft.com/office/word/2010/wordml" xmlns:w15="http://schemas.microsoft.com/office/word/2012/wordml" xmlns:wpg="http://schemas.microsoft.com/office/word/2010/wordprocessingGroup" xmlns:wpi="http://schemas.microsoft.com/office/word/2010/wordprocessingInk" xmlns:wne="http://schemas.microsoft.com/office/word/2006/wordml" xmlns:wps="http://schemas.microsoft.com/office/word/2010/wordprocessingShape" mc:Ignorable="w14 w15 wp14">
   <w:abstractNum w:abstractNumId="0">
     <w:nsid w:val="02594DE5"/>
     <w:multiLevelType w:val="hybridMultilevel"/>
@@ -11523,7 +11429,7 @@
 </file>
 
 <file path=word/styles.xml><?xml version="1.0" encoding="utf-8"?>
-<w:styles xmlns:mc="http://schemas.openxmlformats.org/markup-compatibility/2006" xmlns:r="http://schemas.openxmlformats.org/officeDocument/2006/relationships" xmlns:w="http://schemas.openxmlformats.org/wordprocessingml/2006/main" xmlns:w14="http://schemas.microsoft.com/office/word/2010/wordml" mc:Ignorable="w14">
+<w:styles xmlns:mc="http://schemas.openxmlformats.org/markup-compatibility/2006" xmlns:r="http://schemas.openxmlformats.org/officeDocument/2006/relationships" xmlns:w="http://schemas.openxmlformats.org/wordprocessingml/2006/main" xmlns:w14="http://schemas.microsoft.com/office/word/2010/wordml" xmlns:w15="http://schemas.microsoft.com/office/word/2012/wordml" mc:Ignorable="w14 w15">
   <w:docDefaults>
     <w:rPrDefault>
       <w:rPr>
@@ -11540,144 +11446,378 @@
       </w:pPr>
     </w:pPrDefault>
   </w:docDefaults>
-  <w:latentStyles w:defLockedState="0" w:defUIPriority="99" w:defSemiHidden="1" w:defUnhideWhenUsed="1" w:defQFormat="0" w:count="267">
-    <w:lsdException w:name="Normal" w:semiHidden="0" w:uiPriority="0" w:unhideWhenUsed="0" w:qFormat="1"/>
-    <w:lsdException w:name="heading 1" w:semiHidden="0" w:uiPriority="9" w:unhideWhenUsed="0" w:qFormat="1"/>
-    <w:lsdException w:name="heading 2" w:uiPriority="9" w:qFormat="1"/>
-    <w:lsdException w:name="heading 3" w:uiPriority="9" w:qFormat="1"/>
-    <w:lsdException w:name="heading 4" w:uiPriority="9" w:qFormat="1"/>
-    <w:lsdException w:name="heading 5" w:uiPriority="9" w:qFormat="1"/>
-    <w:lsdException w:name="heading 6" w:uiPriority="9" w:qFormat="1"/>
-    <w:lsdException w:name="heading 7" w:uiPriority="9" w:qFormat="1"/>
-    <w:lsdException w:name="heading 8" w:uiPriority="9" w:qFormat="1"/>
-    <w:lsdException w:name="heading 9" w:uiPriority="9" w:qFormat="1"/>
-    <w:lsdException w:name="toc 1" w:uiPriority="39" w:qFormat="1"/>
-    <w:lsdException w:name="toc 2" w:uiPriority="39" w:qFormat="1"/>
-    <w:lsdException w:name="toc 3" w:uiPriority="39" w:qFormat="1"/>
-    <w:lsdException w:name="toc 4" w:uiPriority="39"/>
-    <w:lsdException w:name="toc 5" w:uiPriority="39"/>
-    <w:lsdException w:name="toc 6" w:uiPriority="39"/>
-    <w:lsdException w:name="toc 7" w:uiPriority="39"/>
-    <w:lsdException w:name="toc 8" w:uiPriority="39"/>
-    <w:lsdException w:name="toc 9" w:uiPriority="39"/>
-    <w:lsdException w:name="caption" w:uiPriority="35" w:qFormat="1"/>
-    <w:lsdException w:name="Title" w:semiHidden="0" w:uiPriority="10" w:unhideWhenUsed="0" w:qFormat="1"/>
-    <w:lsdException w:name="Default Paragraph Font" w:uiPriority="1"/>
-    <w:lsdException w:name="Subtitle" w:semiHidden="0" w:uiPriority="11" w:unhideWhenUsed="0" w:qFormat="1"/>
-    <w:lsdException w:name="Strong" w:semiHidden="0" w:uiPriority="22" w:unhideWhenUsed="0" w:qFormat="1"/>
-    <w:lsdException w:name="Emphasis" w:semiHidden="0" w:uiPriority="20" w:unhideWhenUsed="0" w:qFormat="1"/>
-    <w:lsdException w:name="Table Grid" w:semiHidden="0" w:uiPriority="59" w:unhideWhenUsed="0"/>
-    <w:lsdException w:name="Placeholder Text" w:unhideWhenUsed="0"/>
-    <w:lsdException w:name="No Spacing" w:semiHidden="0" w:uiPriority="1" w:unhideWhenUsed="0" w:qFormat="1"/>
-    <w:lsdException w:name="Light Shading" w:semiHidden="0" w:uiPriority="60" w:unhideWhenUsed="0"/>
-    <w:lsdException w:name="Light List" w:semiHidden="0" w:uiPriority="61" w:unhideWhenUsed="0"/>
-    <w:lsdException w:name="Light Grid" w:semiHidden="0" w:uiPriority="62" w:unhideWhenUsed="0"/>
-    <w:lsdException w:name="Medium Shading 1" w:semiHidden="0" w:uiPriority="63" w:unhideWhenUsed="0"/>
-    <w:lsdException w:name="Medium Shading 2" w:semiHidden="0" w:uiPriority="64" w:unhideWhenUsed="0"/>
-    <w:lsdException w:name="Medium List 1" w:semiHidden="0" w:uiPriority="65" w:unhideWhenUsed="0"/>
-    <w:lsdException w:name="Medium List 2" w:semiHidden="0" w:uiPriority="66" w:unhideWhenUsed="0"/>
-    <w:lsdException w:name="Medium Grid 1" w:semiHidden="0" w:uiPriority="67" w:unhideWhenUsed="0"/>
-    <w:lsdException w:name="Medium Grid 2" w:semiHidden="0" w:uiPriority="68" w:unhideWhenUsed="0"/>
-    <w:lsdException w:name="Medium Grid 3" w:semiHidden="0" w:uiPriority="69" w:unhideWhenUsed="0"/>
-    <w:lsdException w:name="Dark List" w:semiHidden="0" w:uiPriority="70" w:unhideWhenUsed="0"/>
-    <w:lsdException w:name="Colorful Shading" w:semiHidden="0" w:uiPriority="71" w:unhideWhenUsed="0"/>
-    <w:lsdException w:name="Colorful List" w:semiHidden="0" w:uiPriority="72" w:unhideWhenUsed="0"/>
-    <w:lsdException w:name="Colorful Grid" w:semiHidden="0" w:uiPriority="73" w:unhideWhenUsed="0"/>
-    <w:lsdException w:name="Light Shading Accent 1" w:semiHidden="0" w:uiPriority="60" w:unhideWhenUsed="0"/>
-    <w:lsdException w:name="Light List Accent 1" w:semiHidden="0" w:uiPriority="61" w:unhideWhenUsed="0"/>
-    <w:lsdException w:name="Light Grid Accent 1" w:semiHidden="0" w:uiPriority="62" w:unhideWhenUsed="0"/>
-    <w:lsdException w:name="Medium Shading 1 Accent 1" w:semiHidden="0" w:uiPriority="63" w:unhideWhenUsed="0"/>
-    <w:lsdException w:name="Medium Shading 2 Accent 1" w:semiHidden="0" w:uiPriority="64" w:unhideWhenUsed="0"/>
-    <w:lsdException w:name="Medium List 1 Accent 1" w:semiHidden="0" w:uiPriority="65" w:unhideWhenUsed="0"/>
-    <w:lsdException w:name="Revision" w:unhideWhenUsed="0"/>
-    <w:lsdException w:name="List Paragraph" w:semiHidden="0" w:uiPriority="34" w:unhideWhenUsed="0" w:qFormat="1"/>
-    <w:lsdException w:name="Quote" w:semiHidden="0" w:uiPriority="29" w:unhideWhenUsed="0" w:qFormat="1"/>
-    <w:lsdException w:name="Intense Quote" w:semiHidden="0" w:uiPriority="30" w:unhideWhenUsed="0" w:qFormat="1"/>
-    <w:lsdException w:name="Medium List 2 Accent 1" w:semiHidden="0" w:uiPriority="66" w:unhideWhenUsed="0"/>
-    <w:lsdException w:name="Medium Grid 1 Accent 1" w:semiHidden="0" w:uiPriority="67" w:unhideWhenUsed="0"/>
-    <w:lsdException w:name="Medium Grid 2 Accent 1" w:semiHidden="0" w:uiPriority="68" w:unhideWhenUsed="0"/>
-    <w:lsdException w:name="Medium Grid 3 Accent 1" w:semiHidden="0" w:uiPriority="69" w:unhideWhenUsed="0"/>
-    <w:lsdException w:name="Dark List Accent 1" w:semiHidden="0" w:uiPriority="70" w:unhideWhenUsed="0"/>
-    <w:lsdException w:name="Colorful Shading Accent 1" w:semiHidden="0" w:uiPriority="71" w:unhideWhenUsed="0"/>
-    <w:lsdException w:name="Colorful List Accent 1" w:semiHidden="0" w:uiPriority="72" w:unhideWhenUsed="0"/>
-    <w:lsdException w:name="Colorful Grid Accent 1" w:semiHidden="0" w:uiPriority="73" w:unhideWhenUsed="0"/>
-    <w:lsdException w:name="Light Shading Accent 2" w:semiHidden="0" w:uiPriority="60" w:unhideWhenUsed="0"/>
-    <w:lsdException w:name="Light List Accent 2" w:semiHidden="0" w:uiPriority="61" w:unhideWhenUsed="0"/>
-    <w:lsdException w:name="Light Grid Accent 2" w:semiHidden="0" w:uiPriority="62" w:unhideWhenUsed="0"/>
-    <w:lsdException w:name="Medium Shading 1 Accent 2" w:semiHidden="0" w:uiPriority="63" w:unhideWhenUsed="0"/>
-    <w:lsdException w:name="Medium Shading 2 Accent 2" w:semiHidden="0" w:uiPriority="64" w:unhideWhenUsed="0"/>
-    <w:lsdException w:name="Medium List 1 Accent 2" w:semiHidden="0" w:uiPriority="65" w:unhideWhenUsed="0"/>
-    <w:lsdException w:name="Medium List 2 Accent 2" w:semiHidden="0" w:uiPriority="66" w:unhideWhenUsed="0"/>
-    <w:lsdException w:name="Medium Grid 1 Accent 2" w:semiHidden="0" w:uiPriority="67" w:unhideWhenUsed="0"/>
-    <w:lsdException w:name="Medium Grid 2 Accent 2" w:semiHidden="0" w:uiPriority="68" w:unhideWhenUsed="0"/>
-    <w:lsdException w:name="Medium Grid 3 Accent 2" w:semiHidden="0" w:uiPriority="69" w:unhideWhenUsed="0"/>
-    <w:lsdException w:name="Dark List Accent 2" w:semiHidden="0" w:uiPriority="70" w:unhideWhenUsed="0"/>
-    <w:lsdException w:name="Colorful Shading Accent 2" w:semiHidden="0" w:uiPriority="71" w:unhideWhenUsed="0"/>
-    <w:lsdException w:name="Colorful List Accent 2" w:semiHidden="0" w:uiPriority="72" w:unhideWhenUsed="0"/>
-    <w:lsdException w:name="Colorful Grid Accent 2" w:semiHidden="0" w:uiPriority="73" w:unhideWhenUsed="0"/>
-    <w:lsdException w:name="Light Shading Accent 3" w:semiHidden="0" w:uiPriority="60" w:unhideWhenUsed="0"/>
-    <w:lsdException w:name="Light List Accent 3" w:semiHidden="0" w:uiPriority="61" w:unhideWhenUsed="0"/>
-    <w:lsdException w:name="Light Grid Accent 3" w:semiHidden="0" w:uiPriority="62" w:unhideWhenUsed="0"/>
-    <w:lsdException w:name="Medium Shading 1 Accent 3" w:semiHidden="0" w:uiPriority="63" w:unhideWhenUsed="0"/>
-    <w:lsdException w:name="Medium Shading 2 Accent 3" w:semiHidden="0" w:uiPriority="64" w:unhideWhenUsed="0"/>
-    <w:lsdException w:name="Medium List 1 Accent 3" w:semiHidden="0" w:uiPriority="65" w:unhideWhenUsed="0"/>
-    <w:lsdException w:name="Medium List 2 Accent 3" w:semiHidden="0" w:uiPriority="66" w:unhideWhenUsed="0"/>
-    <w:lsdException w:name="Medium Grid 1 Accent 3" w:semiHidden="0" w:uiPriority="67" w:unhideWhenUsed="0"/>
-    <w:lsdException w:name="Medium Grid 2 Accent 3" w:semiHidden="0" w:uiPriority="68" w:unhideWhenUsed="0"/>
-    <w:lsdException w:name="Medium Grid 3 Accent 3" w:semiHidden="0" w:uiPriority="69" w:unhideWhenUsed="0"/>
-    <w:lsdException w:name="Dark List Accent 3" w:semiHidden="0" w:uiPriority="70" w:unhideWhenUsed="0"/>
-    <w:lsdException w:name="Colorful Shading Accent 3" w:semiHidden="0" w:uiPriority="71" w:unhideWhenUsed="0"/>
-    <w:lsdException w:name="Colorful List Accent 3" w:semiHidden="0" w:uiPriority="72" w:unhideWhenUsed="0"/>
-    <w:lsdException w:name="Colorful Grid Accent 3" w:semiHidden="0" w:uiPriority="73" w:unhideWhenUsed="0"/>
-    <w:lsdException w:name="Light Shading Accent 4" w:semiHidden="0" w:uiPriority="60" w:unhideWhenUsed="0"/>
-    <w:lsdException w:name="Light List Accent 4" w:semiHidden="0" w:uiPriority="61" w:unhideWhenUsed="0"/>
-    <w:lsdException w:name="Light Grid Accent 4" w:semiHidden="0" w:uiPriority="62" w:unhideWhenUsed="0"/>
-    <w:lsdException w:name="Medium Shading 1 Accent 4" w:semiHidden="0" w:uiPriority="63" w:unhideWhenUsed="0"/>
-    <w:lsdException w:name="Medium Shading 2 Accent 4" w:semiHidden="0" w:uiPriority="64" w:unhideWhenUsed="0"/>
-    <w:lsdException w:name="Medium List 1 Accent 4" w:semiHidden="0" w:uiPriority="65" w:unhideWhenUsed="0"/>
-    <w:lsdException w:name="Medium List 2 Accent 4" w:semiHidden="0" w:uiPriority="66" w:unhideWhenUsed="0"/>
-    <w:lsdException w:name="Medium Grid 1 Accent 4" w:semiHidden="0" w:uiPriority="67" w:unhideWhenUsed="0"/>
-    <w:lsdException w:name="Medium Grid 2 Accent 4" w:semiHidden="0" w:uiPriority="68" w:unhideWhenUsed="0"/>
-    <w:lsdException w:name="Medium Grid 3 Accent 4" w:semiHidden="0" w:uiPriority="69" w:unhideWhenUsed="0"/>
-    <w:lsdException w:name="Dark List Accent 4" w:semiHidden="0" w:uiPriority="70" w:unhideWhenUsed="0"/>
-    <w:lsdException w:name="Colorful Shading Accent 4" w:semiHidden="0" w:uiPriority="71" w:unhideWhenUsed="0"/>
-    <w:lsdException w:name="Colorful List Accent 4" w:semiHidden="0" w:uiPriority="72" w:unhideWhenUsed="0"/>
-    <w:lsdException w:name="Colorful Grid Accent 4" w:semiHidden="0" w:uiPriority="73" w:unhideWhenUsed="0"/>
-    <w:lsdException w:name="Light Shading Accent 5" w:semiHidden="0" w:uiPriority="60" w:unhideWhenUsed="0"/>
-    <w:lsdException w:name="Light List Accent 5" w:semiHidden="0" w:uiPriority="61" w:unhideWhenUsed="0"/>
-    <w:lsdException w:name="Light Grid Accent 5" w:semiHidden="0" w:uiPriority="62" w:unhideWhenUsed="0"/>
-    <w:lsdException w:name="Medium Shading 1 Accent 5" w:semiHidden="0" w:uiPriority="63" w:unhideWhenUsed="0"/>
-    <w:lsdException w:name="Medium Shading 2 Accent 5" w:semiHidden="0" w:uiPriority="64" w:unhideWhenUsed="0"/>
-    <w:lsdException w:name="Medium List 1 Accent 5" w:semiHidden="0" w:uiPriority="65" w:unhideWhenUsed="0"/>
-    <w:lsdException w:name="Medium List 2 Accent 5" w:semiHidden="0" w:uiPriority="66" w:unhideWhenUsed="0"/>
-    <w:lsdException w:name="Medium Grid 1 Accent 5" w:semiHidden="0" w:uiPriority="67" w:unhideWhenUsed="0"/>
-    <w:lsdException w:name="Medium Grid 2 Accent 5" w:semiHidden="0" w:uiPriority="68" w:unhideWhenUsed="0"/>
-    <w:lsdException w:name="Medium Grid 3 Accent 5" w:semiHidden="0" w:uiPriority="69" w:unhideWhenUsed="0"/>
-    <w:lsdException w:name="Dark List Accent 5" w:semiHidden="0" w:uiPriority="70" w:unhideWhenUsed="0"/>
-    <w:lsdException w:name="Colorful Shading Accent 5" w:semiHidden="0" w:uiPriority="71" w:unhideWhenUsed="0"/>
-    <w:lsdException w:name="Colorful List Accent 5" w:semiHidden="0" w:uiPriority="72" w:unhideWhenUsed="0"/>
-    <w:lsdException w:name="Colorful Grid Accent 5" w:semiHidden="0" w:uiPriority="73" w:unhideWhenUsed="0"/>
-    <w:lsdException w:name="Light Shading Accent 6" w:semiHidden="0" w:uiPriority="60" w:unhideWhenUsed="0"/>
-    <w:lsdException w:name="Light List Accent 6" w:semiHidden="0" w:uiPriority="61" w:unhideWhenUsed="0"/>
-    <w:lsdException w:name="Light Grid Accent 6" w:semiHidden="0" w:uiPriority="62" w:unhideWhenUsed="0"/>
-    <w:lsdException w:name="Medium Shading 1 Accent 6" w:semiHidden="0" w:uiPriority="63" w:unhideWhenUsed="0"/>
-    <w:lsdException w:name="Medium Shading 2 Accent 6" w:semiHidden="0" w:uiPriority="64" w:unhideWhenUsed="0"/>
-    <w:lsdException w:name="Medium List 1 Accent 6" w:semiHidden="0" w:uiPriority="65" w:unhideWhenUsed="0"/>
-    <w:lsdException w:name="Medium List 2 Accent 6" w:semiHidden="0" w:uiPriority="66" w:unhideWhenUsed="0"/>
-    <w:lsdException w:name="Medium Grid 1 Accent 6" w:semiHidden="0" w:uiPriority="67" w:unhideWhenUsed="0"/>
-    <w:lsdException w:name="Medium Grid 2 Accent 6" w:semiHidden="0" w:uiPriority="68" w:unhideWhenUsed="0"/>
-    <w:lsdException w:name="Medium Grid 3 Accent 6" w:semiHidden="0" w:uiPriority="69" w:unhideWhenUsed="0"/>
-    <w:lsdException w:name="Dark List Accent 6" w:semiHidden="0" w:uiPriority="70" w:unhideWhenUsed="0"/>
-    <w:lsdException w:name="Colorful Shading Accent 6" w:semiHidden="0" w:uiPriority="71" w:unhideWhenUsed="0"/>
-    <w:lsdException w:name="Colorful List Accent 6" w:semiHidden="0" w:uiPriority="72" w:unhideWhenUsed="0"/>
-    <w:lsdException w:name="Colorful Grid Accent 6" w:semiHidden="0" w:uiPriority="73" w:unhideWhenUsed="0"/>
-    <w:lsdException w:name="Subtle Emphasis" w:semiHidden="0" w:uiPriority="19" w:unhideWhenUsed="0" w:qFormat="1"/>
-    <w:lsdException w:name="Intense Emphasis" w:semiHidden="0" w:uiPriority="21" w:unhideWhenUsed="0" w:qFormat="1"/>
-    <w:lsdException w:name="Subtle Reference" w:semiHidden="0" w:uiPriority="31" w:unhideWhenUsed="0" w:qFormat="1"/>
-    <w:lsdException w:name="Intense Reference" w:semiHidden="0" w:uiPriority="32" w:unhideWhenUsed="0" w:qFormat="1"/>
-    <w:lsdException w:name="Book Title" w:semiHidden="0" w:uiPriority="33" w:unhideWhenUsed="0" w:qFormat="1"/>
-    <w:lsdException w:name="Bibliography" w:uiPriority="37"/>
-    <w:lsdException w:name="TOC Heading" w:uiPriority="39" w:qFormat="1"/>
+  <w:latentStyles w:defLockedState="0" w:defUIPriority="99" w:defSemiHidden="0" w:defUnhideWhenUsed="0" w:defQFormat="0" w:count="371">
+    <w:lsdException w:name="Normal" w:uiPriority="0" w:qFormat="1"/>
+    <w:lsdException w:name="heading 1" w:uiPriority="9" w:qFormat="1"/>
+    <w:lsdException w:name="heading 2" w:semiHidden="1" w:uiPriority="9" w:unhideWhenUsed="1" w:qFormat="1"/>
+    <w:lsdException w:name="heading 3" w:semiHidden="1" w:uiPriority="9" w:unhideWhenUsed="1" w:qFormat="1"/>
+    <w:lsdException w:name="heading 4" w:semiHidden="1" w:uiPriority="9" w:unhideWhenUsed="1" w:qFormat="1"/>
+    <w:lsdException w:name="heading 5" w:semiHidden="1" w:uiPriority="9" w:unhideWhenUsed="1" w:qFormat="1"/>
+    <w:lsdException w:name="heading 6" w:semiHidden="1" w:uiPriority="9" w:unhideWhenUsed="1" w:qFormat="1"/>
+    <w:lsdException w:name="heading 7" w:semiHidden="1" w:uiPriority="9" w:unhideWhenUsed="1" w:qFormat="1"/>
+    <w:lsdException w:name="heading 8" w:semiHidden="1" w:uiPriority="9" w:unhideWhenUsed="1" w:qFormat="1"/>
+    <w:lsdException w:name="heading 9" w:semiHidden="1" w:uiPriority="9" w:unhideWhenUsed="1" w:qFormat="1"/>
+    <w:lsdException w:name="index 1" w:semiHidden="1" w:unhideWhenUsed="1"/>
+    <w:lsdException w:name="index 2" w:semiHidden="1" w:unhideWhenUsed="1"/>
+    <w:lsdException w:name="index 3" w:semiHidden="1" w:unhideWhenUsed="1"/>
+    <w:lsdException w:name="index 4" w:semiHidden="1" w:unhideWhenUsed="1"/>
+    <w:lsdException w:name="index 5" w:semiHidden="1" w:unhideWhenUsed="1"/>
+    <w:lsdException w:name="index 6" w:semiHidden="1" w:unhideWhenUsed="1"/>
+    <w:lsdException w:name="index 7" w:semiHidden="1" w:unhideWhenUsed="1"/>
+    <w:lsdException w:name="index 8" w:semiHidden="1" w:unhideWhenUsed="1"/>
+    <w:lsdException w:name="index 9" w:semiHidden="1" w:unhideWhenUsed="1"/>
+    <w:lsdException w:name="toc 1" w:semiHidden="1" w:uiPriority="39" w:unhideWhenUsed="1" w:qFormat="1"/>
+    <w:lsdException w:name="toc 2" w:semiHidden="1" w:uiPriority="39" w:unhideWhenUsed="1" w:qFormat="1"/>
+    <w:lsdException w:name="toc 3" w:semiHidden="1" w:uiPriority="39" w:unhideWhenUsed="1" w:qFormat="1"/>
+    <w:lsdException w:name="toc 4" w:semiHidden="1" w:uiPriority="39" w:unhideWhenUsed="1"/>
+    <w:lsdException w:name="toc 5" w:semiHidden="1" w:uiPriority="39" w:unhideWhenUsed="1"/>
+    <w:lsdException w:name="toc 6" w:semiHidden="1" w:uiPriority="39" w:unhideWhenUsed="1"/>
+    <w:lsdException w:name="toc 7" w:semiHidden="1" w:uiPriority="39" w:unhideWhenUsed="1"/>
+    <w:lsdException w:name="toc 8" w:semiHidden="1" w:uiPriority="39" w:unhideWhenUsed="1"/>
+    <w:lsdException w:name="toc 9" w:semiHidden="1" w:uiPriority="39" w:unhideWhenUsed="1"/>
+    <w:lsdException w:name="Normal Indent" w:semiHidden="1" w:unhideWhenUsed="1"/>
+    <w:lsdException w:name="footnote text" w:semiHidden="1" w:unhideWhenUsed="1"/>
+    <w:lsdException w:name="annotation text" w:semiHidden="1" w:unhideWhenUsed="1"/>
+    <w:lsdException w:name="header" w:semiHidden="1" w:unhideWhenUsed="1"/>
+    <w:lsdException w:name="footer" w:semiHidden="1" w:unhideWhenUsed="1"/>
+    <w:lsdException w:name="index heading" w:semiHidden="1" w:unhideWhenUsed="1"/>
+    <w:lsdException w:name="caption" w:semiHidden="1" w:uiPriority="35" w:unhideWhenUsed="1" w:qFormat="1"/>
+    <w:lsdException w:name="table of figures" w:semiHidden="1" w:unhideWhenUsed="1"/>
+    <w:lsdException w:name="envelope address" w:semiHidden="1" w:unhideWhenUsed="1"/>
+    <w:lsdException w:name="envelope return" w:semiHidden="1" w:unhideWhenUsed="1"/>
+    <w:lsdException w:name="footnote reference" w:semiHidden="1" w:unhideWhenUsed="1"/>
+    <w:lsdException w:name="annotation reference" w:semiHidden="1" w:unhideWhenUsed="1"/>
+    <w:lsdException w:name="line number" w:semiHidden="1" w:unhideWhenUsed="1"/>
+    <w:lsdException w:name="page number" w:semiHidden="1" w:unhideWhenUsed="1"/>
+    <w:lsdException w:name="endnote reference" w:semiHidden="1" w:unhideWhenUsed="1"/>
+    <w:lsdException w:name="endnote text" w:semiHidden="1" w:unhideWhenUsed="1"/>
+    <w:lsdException w:name="table of authorities" w:semiHidden="1" w:unhideWhenUsed="1"/>
+    <w:lsdException w:name="macro" w:semiHidden="1" w:unhideWhenUsed="1"/>
+    <w:lsdException w:name="toa heading" w:semiHidden="1" w:unhideWhenUsed="1"/>
+    <w:lsdException w:name="List" w:semiHidden="1" w:unhideWhenUsed="1"/>
+    <w:lsdException w:name="List Bullet" w:semiHidden="1" w:unhideWhenUsed="1"/>
+    <w:lsdException w:name="List Number" w:semiHidden="1" w:unhideWhenUsed="1"/>
+    <w:lsdException w:name="List 2" w:semiHidden="1" w:unhideWhenUsed="1"/>
+    <w:lsdException w:name="List 3" w:semiHidden="1" w:unhideWhenUsed="1"/>
+    <w:lsdException w:name="List 4" w:semiHidden="1" w:unhideWhenUsed="1"/>
+    <w:lsdException w:name="List 5" w:semiHidden="1" w:unhideWhenUsed="1"/>
+    <w:lsdException w:name="List Bullet 2" w:semiHidden="1" w:unhideWhenUsed="1"/>
+    <w:lsdException w:name="List Bullet 3" w:semiHidden="1" w:unhideWhenUsed="1"/>
+    <w:lsdException w:name="List Bullet 4" w:semiHidden="1" w:unhideWhenUsed="1"/>
+    <w:lsdException w:name="List Bullet 5" w:semiHidden="1" w:unhideWhenUsed="1"/>
+    <w:lsdException w:name="List Number 2" w:semiHidden="1" w:unhideWhenUsed="1"/>
+    <w:lsdException w:name="List Number 3" w:semiHidden="1" w:unhideWhenUsed="1"/>
+    <w:lsdException w:name="List Number 4" w:semiHidden="1" w:unhideWhenUsed="1"/>
+    <w:lsdException w:name="List Number 5" w:semiHidden="1" w:unhideWhenUsed="1"/>
+    <w:lsdException w:name="Title" w:uiPriority="10" w:qFormat="1"/>
+    <w:lsdException w:name="Closing" w:semiHidden="1" w:unhideWhenUsed="1"/>
+    <w:lsdException w:name="Signature" w:semiHidden="1" w:unhideWhenUsed="1"/>
+    <w:lsdException w:name="Default Paragraph Font" w:semiHidden="1" w:uiPriority="1" w:unhideWhenUsed="1"/>
+    <w:lsdException w:name="Body Text" w:semiHidden="1" w:unhideWhenUsed="1"/>
+    <w:lsdException w:name="Body Text Indent" w:semiHidden="1" w:unhideWhenUsed="1"/>
+    <w:lsdException w:name="List Continue" w:semiHidden="1" w:unhideWhenUsed="1"/>
+    <w:lsdException w:name="List Continue 2" w:semiHidden="1" w:unhideWhenUsed="1"/>
+    <w:lsdException w:name="List Continue 3" w:semiHidden="1" w:unhideWhenUsed="1"/>
+    <w:lsdException w:name="List Continue 4" w:semiHidden="1" w:unhideWhenUsed="1"/>
+    <w:lsdException w:name="List Continue 5" w:semiHidden="1" w:unhideWhenUsed="1"/>
+    <w:lsdException w:name="Message Header" w:semiHidden="1" w:unhideWhenUsed="1"/>
+    <w:lsdException w:name="Subtitle" w:uiPriority="11" w:qFormat="1"/>
+    <w:lsdException w:name="Salutation" w:semiHidden="1" w:unhideWhenUsed="1"/>
+    <w:lsdException w:name="Date" w:semiHidden="1" w:unhideWhenUsed="1"/>
+    <w:lsdException w:name="Body Text First Indent" w:semiHidden="1" w:unhideWhenUsed="1"/>
+    <w:lsdException w:name="Body Text First Indent 2" w:semiHidden="1" w:unhideWhenUsed="1"/>
+    <w:lsdException w:name="Note Heading" w:semiHidden="1" w:unhideWhenUsed="1"/>
+    <w:lsdException w:name="Body Text 2" w:semiHidden="1" w:unhideWhenUsed="1"/>
+    <w:lsdException w:name="Body Text 3" w:semiHidden="1" w:unhideWhenUsed="1"/>
+    <w:lsdException w:name="Body Text Indent 2" w:semiHidden="1" w:unhideWhenUsed="1"/>
+    <w:lsdException w:name="Body Text Indent 3" w:semiHidden="1" w:unhideWhenUsed="1"/>
+    <w:lsdException w:name="Block Text" w:semiHidden="1" w:unhideWhenUsed="1"/>
+    <w:lsdException w:name="Hyperlink" w:semiHidden="1" w:unhideWhenUsed="1"/>
+    <w:lsdException w:name="FollowedHyperlink" w:semiHidden="1" w:unhideWhenUsed="1"/>
+    <w:lsdException w:name="Strong" w:uiPriority="22" w:qFormat="1"/>
+    <w:lsdException w:name="Emphasis" w:uiPriority="20" w:qFormat="1"/>
+    <w:lsdException w:name="Document Map" w:semiHidden="1" w:unhideWhenUsed="1"/>
+    <w:lsdException w:name="Plain Text" w:semiHidden="1" w:unhideWhenUsed="1"/>
+    <w:lsdException w:name="E-mail Signature" w:semiHidden="1" w:unhideWhenUsed="1"/>
+    <w:lsdException w:name="HTML Top of Form" w:semiHidden="1" w:unhideWhenUsed="1"/>
+    <w:lsdException w:name="HTML Bottom of Form" w:semiHidden="1" w:unhideWhenUsed="1"/>
+    <w:lsdException w:name="Normal (Web)" w:semiHidden="1" w:unhideWhenUsed="1"/>
+    <w:lsdException w:name="HTML Acronym" w:semiHidden="1" w:unhideWhenUsed="1"/>
+    <w:lsdException w:name="HTML Address" w:semiHidden="1" w:unhideWhenUsed="1"/>
+    <w:lsdException w:name="HTML Cite" w:semiHidden="1" w:unhideWhenUsed="1"/>
+    <w:lsdException w:name="HTML Code" w:semiHidden="1" w:unhideWhenUsed="1"/>
+    <w:lsdException w:name="HTML Definition" w:semiHidden="1" w:unhideWhenUsed="1"/>
+    <w:lsdException w:name="HTML Keyboard" w:semiHidden="1" w:unhideWhenUsed="1"/>
+    <w:lsdException w:name="HTML Preformatted" w:semiHidden="1" w:unhideWhenUsed="1"/>
+    <w:lsdException w:name="HTML Sample" w:semiHidden="1" w:unhideWhenUsed="1"/>
+    <w:lsdException w:name="HTML Typewriter" w:semiHidden="1" w:unhideWhenUsed="1"/>
+    <w:lsdException w:name="HTML Variable" w:semiHidden="1" w:unhideWhenUsed="1"/>
+    <w:lsdException w:name="Normal Table" w:semiHidden="1" w:unhideWhenUsed="1"/>
+    <w:lsdException w:name="annotation subject" w:semiHidden="1" w:unhideWhenUsed="1"/>
+    <w:lsdException w:name="No List" w:semiHidden="1" w:unhideWhenUsed="1"/>
+    <w:lsdException w:name="Outline List 1" w:semiHidden="1" w:unhideWhenUsed="1"/>
+    <w:lsdException w:name="Outline List 2" w:semiHidden="1" w:unhideWhenUsed="1"/>
+    <w:lsdException w:name="Outline List 3" w:semiHidden="1" w:unhideWhenUsed="1"/>
+    <w:lsdException w:name="Table Simple 1" w:semiHidden="1" w:unhideWhenUsed="1"/>
+    <w:lsdException w:name="Table Simple 2" w:semiHidden="1" w:unhideWhenUsed="1"/>
+    <w:lsdException w:name="Table Simple 3" w:semiHidden="1" w:unhideWhenUsed="1"/>
+    <w:lsdException w:name="Table Classic 1" w:semiHidden="1" w:unhideWhenUsed="1"/>
+    <w:lsdException w:name="Table Classic 2" w:semiHidden="1" w:unhideWhenUsed="1"/>
+    <w:lsdException w:name="Table Classic 3" w:semiHidden="1" w:unhideWhenUsed="1"/>
+    <w:lsdException w:name="Table Classic 4" w:semiHidden="1" w:unhideWhenUsed="1"/>
+    <w:lsdException w:name="Table Colorful 1" w:semiHidden="1" w:unhideWhenUsed="1"/>
+    <w:lsdException w:name="Table Colorful 2" w:semiHidden="1" w:unhideWhenUsed="1"/>
+    <w:lsdException w:name="Table Colorful 3" w:semiHidden="1" w:unhideWhenUsed="1"/>
+    <w:lsdException w:name="Table Columns 1" w:semiHidden="1" w:unhideWhenUsed="1"/>
+    <w:lsdException w:name="Table Columns 2" w:semiHidden="1" w:unhideWhenUsed="1"/>
+    <w:lsdException w:name="Table Columns 3" w:semiHidden="1" w:unhideWhenUsed="1"/>
+    <w:lsdException w:name="Table Columns 4" w:semiHidden="1" w:unhideWhenUsed="1"/>
+    <w:lsdException w:name="Table Columns 5" w:semiHidden="1" w:unhideWhenUsed="1"/>
+    <w:lsdException w:name="Table Grid 1" w:semiHidden="1" w:unhideWhenUsed="1"/>
+    <w:lsdException w:name="Table Grid 2" w:semiHidden="1" w:unhideWhenUsed="1"/>
+    <w:lsdException w:name="Table Grid 3" w:semiHidden="1" w:unhideWhenUsed="1"/>
+    <w:lsdException w:name="Table Grid 4" w:semiHidden="1" w:unhideWhenUsed="1"/>
+    <w:lsdException w:name="Table Grid 5" w:semiHidden="1" w:unhideWhenUsed="1"/>
+    <w:lsdException w:name="Table Grid 6" w:semiHidden="1" w:unhideWhenUsed="1"/>
+    <w:lsdException w:name="Table Grid 7" w:semiHidden="1" w:unhideWhenUsed="1"/>
+    <w:lsdException w:name="Table Grid 8" w:semiHidden="1" w:unhideWhenUsed="1"/>
+    <w:lsdException w:name="Table List 1" w:semiHidden="1" w:unhideWhenUsed="1"/>
+    <w:lsdException w:name="Table List 2" w:semiHidden="1" w:unhideWhenUsed="1"/>
+    <w:lsdException w:name="Table List 3" w:semiHidden="1" w:unhideWhenUsed="1"/>
+    <w:lsdException w:name="Table List 4" w:semiHidden="1" w:unhideWhenUsed="1"/>
+    <w:lsdException w:name="Table List 5" w:semiHidden="1" w:unhideWhenUsed="1"/>
+    <w:lsdException w:name="Table List 6" w:semiHidden="1" w:unhideWhenUsed="1"/>
+    <w:lsdException w:name="Table List 7" w:semiHidden="1" w:unhideWhenUsed="1"/>
+    <w:lsdException w:name="Table List 8" w:semiHidden="1" w:unhideWhenUsed="1"/>
+    <w:lsdException w:name="Table 3D effects 1" w:semiHidden="1" w:unhideWhenUsed="1"/>
+    <w:lsdException w:name="Table 3D effects 2" w:semiHidden="1" w:unhideWhenUsed="1"/>
+    <w:lsdException w:name="Table 3D effects 3" w:semiHidden="1" w:unhideWhenUsed="1"/>
+    <w:lsdException w:name="Table Contemporary" w:semiHidden="1" w:unhideWhenUsed="1"/>
+    <w:lsdException w:name="Table Elegant" w:semiHidden="1" w:unhideWhenUsed="1"/>
+    <w:lsdException w:name="Table Professional" w:semiHidden="1" w:unhideWhenUsed="1"/>
+    <w:lsdException w:name="Table Subtle 1" w:semiHidden="1" w:unhideWhenUsed="1"/>
+    <w:lsdException w:name="Table Subtle 2" w:semiHidden="1" w:unhideWhenUsed="1"/>
+    <w:lsdException w:name="Table Web 1" w:semiHidden="1" w:unhideWhenUsed="1"/>
+    <w:lsdException w:name="Table Web 2" w:semiHidden="1" w:unhideWhenUsed="1"/>
+    <w:lsdException w:name="Table Web 3" w:semiHidden="1" w:unhideWhenUsed="1"/>
+    <w:lsdException w:name="Balloon Text" w:semiHidden="1" w:unhideWhenUsed="1"/>
+    <w:lsdException w:name="Table Grid" w:uiPriority="59"/>
+    <w:lsdException w:name="Table Theme" w:semiHidden="1" w:unhideWhenUsed="1"/>
+    <w:lsdException w:name="Placeholder Text" w:semiHidden="1"/>
+    <w:lsdException w:name="No Spacing" w:uiPriority="1" w:qFormat="1"/>
+    <w:lsdException w:name="Light Shading" w:uiPriority="60"/>
+    <w:lsdException w:name="Light List" w:uiPriority="61"/>
+    <w:lsdException w:name="Light Grid" w:uiPriority="62"/>
+    <w:lsdException w:name="Medium Shading 1" w:uiPriority="63"/>
+    <w:lsdException w:name="Medium Shading 2" w:uiPriority="64"/>
+    <w:lsdException w:name="Medium List 1" w:uiPriority="65"/>
+    <w:lsdException w:name="Medium List 2" w:uiPriority="66"/>
+    <w:lsdException w:name="Medium Grid 1" w:uiPriority="67"/>
+    <w:lsdException w:name="Medium Grid 2" w:uiPriority="68"/>
+    <w:lsdException w:name="Medium Grid 3" w:uiPriority="69"/>
+    <w:lsdException w:name="Dark List" w:uiPriority="70"/>
+    <w:lsdException w:name="Colorful Shading" w:uiPriority="71"/>
+    <w:lsdException w:name="Colorful List" w:uiPriority="72"/>
+    <w:lsdException w:name="Colorful Grid" w:uiPriority="73"/>
+    <w:lsdException w:name="Light Shading Accent 1" w:uiPriority="60"/>
+    <w:lsdException w:name="Light List Accent 1" w:uiPriority="61"/>
+    <w:lsdException w:name="Light Grid Accent 1" w:uiPriority="62"/>
+    <w:lsdException w:name="Medium Shading 1 Accent 1" w:uiPriority="63"/>
+    <w:lsdException w:name="Medium Shading 2 Accent 1" w:uiPriority="64"/>
+    <w:lsdException w:name="Medium List 1 Accent 1" w:uiPriority="65"/>
+    <w:lsdException w:name="Revision" w:semiHidden="1"/>
+    <w:lsdException w:name="List Paragraph" w:uiPriority="34" w:qFormat="1"/>
+    <w:lsdException w:name="Quote" w:uiPriority="29" w:qFormat="1"/>
+    <w:lsdException w:name="Intense Quote" w:uiPriority="30" w:qFormat="1"/>
+    <w:lsdException w:name="Medium List 2 Accent 1" w:uiPriority="66"/>
+    <w:lsdException w:name="Medium Grid 1 Accent 1" w:uiPriority="67"/>
+    <w:lsdException w:name="Medium Grid 2 Accent 1" w:uiPriority="68"/>
+    <w:lsdException w:name="Medium Grid 3 Accent 1" w:uiPriority="69"/>
+    <w:lsdException w:name="Dark List Accent 1" w:uiPriority="70"/>
+    <w:lsdException w:name="Colorful Shading Accent 1" w:uiPriority="71"/>
+    <w:lsdException w:name="Colorful List Accent 1" w:uiPriority="72"/>
+    <w:lsdException w:name="Colorful Grid Accent 1" w:uiPriority="73"/>
+    <w:lsdException w:name="Light Shading Accent 2" w:uiPriority="60"/>
+    <w:lsdException w:name="Light List Accent 2" w:uiPriority="61"/>
+    <w:lsdException w:name="Light Grid Accent 2" w:uiPriority="62"/>
+    <w:lsdException w:name="Medium Shading 1 Accent 2" w:uiPriority="63"/>
+    <w:lsdException w:name="Medium Shading 2 Accent 2" w:uiPriority="64"/>
+    <w:lsdException w:name="Medium List 1 Accent 2" w:uiPriority="65"/>
+    <w:lsdException w:name="Medium List 2 Accent 2" w:uiPriority="66"/>
+    <w:lsdException w:name="Medium Grid 1 Accent 2" w:uiPriority="67"/>
+    <w:lsdException w:name="Medium Grid 2 Accent 2" w:uiPriority="68"/>
+    <w:lsdException w:name="Medium Grid 3 Accent 2" w:uiPriority="69"/>
+    <w:lsdException w:name="Dark List Accent 2" w:uiPriority="70"/>
+    <w:lsdException w:name="Colorful Shading Accent 2" w:uiPriority="71"/>
+    <w:lsdException w:name="Colorful List Accent 2" w:uiPriority="72"/>
+    <w:lsdException w:name="Colorful Grid Accent 2" w:uiPriority="73"/>
+    <w:lsdException w:name="Light Shading Accent 3" w:uiPriority="60"/>
+    <w:lsdException w:name="Light List Accent 3" w:uiPriority="61"/>
+    <w:lsdException w:name="Light Grid Accent 3" w:uiPriority="62"/>
+    <w:lsdException w:name="Medium Shading 1 Accent 3" w:uiPriority="63"/>
+    <w:lsdException w:name="Medium Shading 2 Accent 3" w:uiPriority="64"/>
+    <w:lsdException w:name="Medium List 1 Accent 3" w:uiPriority="65"/>
+    <w:lsdException w:name="Medium List 2 Accent 3" w:uiPriority="66"/>
+    <w:lsdException w:name="Medium Grid 1 Accent 3" w:uiPriority="67"/>
+    <w:lsdException w:name="Medium Grid 2 Accent 3" w:uiPriority="68"/>
+    <w:lsdException w:name="Medium Grid 3 Accent 3" w:uiPriority="69"/>
+    <w:lsdException w:name="Dark List Accent 3" w:uiPriority="70"/>
+    <w:lsdException w:name="Colorful Shading Accent 3" w:uiPriority="71"/>
+    <w:lsdException w:name="Colorful List Accent 3" w:uiPriority="72"/>
+    <w:lsdException w:name="Colorful Grid Accent 3" w:uiPriority="73"/>
+    <w:lsdException w:name="Light Shading Accent 4" w:uiPriority="60"/>
+    <w:lsdException w:name="Light List Accent 4" w:uiPriority="61"/>
+    <w:lsdException w:name="Light Grid Accent 4" w:uiPriority="62"/>
+    <w:lsdException w:name="Medium Shading 1 Accent 4" w:uiPriority="63"/>
+    <w:lsdException w:name="Medium Shading 2 Accent 4" w:uiPriority="64"/>
+    <w:lsdException w:name="Medium List 1 Accent 4" w:uiPriority="65"/>
+    <w:lsdException w:name="Medium List 2 Accent 4" w:uiPriority="66"/>
+    <w:lsdException w:name="Medium Grid 1 Accent 4" w:uiPriority="67"/>
+    <w:lsdException w:name="Medium Grid 2 Accent 4" w:uiPriority="68"/>
+    <w:lsdException w:name="Medium Grid 3 Accent 4" w:uiPriority="69"/>
+    <w:lsdException w:name="Dark List Accent 4" w:uiPriority="70"/>
+    <w:lsdException w:name="Colorful Shading Accent 4" w:uiPriority="71"/>
+    <w:lsdException w:name="Colorful List Accent 4" w:uiPriority="72"/>
+    <w:lsdException w:name="Colorful Grid Accent 4" w:uiPriority="73"/>
+    <w:lsdException w:name="Light Shading Accent 5" w:uiPriority="60"/>
+    <w:lsdException w:name="Light List Accent 5" w:uiPriority="61"/>
+    <w:lsdException w:name="Light Grid Accent 5" w:uiPriority="62"/>
+    <w:lsdException w:name="Medium Shading 1 Accent 5" w:uiPriority="63"/>
+    <w:lsdException w:name="Medium Shading 2 Accent 5" w:uiPriority="64"/>
+    <w:lsdException w:name="Medium List 1 Accent 5" w:uiPriority="65"/>
+    <w:lsdException w:name="Medium List 2 Accent 5" w:uiPriority="66"/>
+    <w:lsdException w:name="Medium Grid 1 Accent 5" w:uiPriority="67"/>
+    <w:lsdException w:name="Medium Grid 2 Accent 5" w:uiPriority="68"/>
+    <w:lsdException w:name="Medium Grid 3 Accent 5" w:uiPriority="69"/>
+    <w:lsdException w:name="Dark List Accent 5" w:uiPriority="70"/>
+    <w:lsdException w:name="Colorful Shading Accent 5" w:uiPriority="71"/>
+    <w:lsdException w:name="Colorful List Accent 5" w:uiPriority="72"/>
+    <w:lsdException w:name="Colorful Grid Accent 5" w:uiPriority="73"/>
+    <w:lsdException w:name="Light Shading Accent 6" w:uiPriority="60"/>
+    <w:lsdException w:name="Light List Accent 6" w:uiPriority="61"/>
+    <w:lsdException w:name="Light Grid Accent 6" w:uiPriority="62"/>
+    <w:lsdException w:name="Medium Shading 1 Accent 6" w:uiPriority="63"/>
+    <w:lsdException w:name="Medium Shading 2 Accent 6" w:uiPriority="64"/>
+    <w:lsdException w:name="Medium List 1 Accent 6" w:uiPriority="65"/>
+    <w:lsdException w:name="Medium List 2 Accent 6" w:uiPriority="66"/>
+    <w:lsdException w:name="Medium Grid 1 Accent 6" w:uiPriority="67"/>
+    <w:lsdException w:name="Medium Grid 2 Accent 6" w:uiPriority="68"/>
+    <w:lsdException w:name="Medium Grid 3 Accent 6" w:uiPriority="69"/>
+    <w:lsdException w:name="Dark List Accent 6" w:uiPriority="70"/>
+    <w:lsdException w:name="Colorful Shading Accent 6" w:uiPriority="71"/>
+    <w:lsdException w:name="Colorful List Accent 6" w:uiPriority="72"/>
+    <w:lsdException w:name="Colorful Grid Accent 6" w:uiPriority="73"/>
+    <w:lsdException w:name="Subtle Emphasis" w:uiPriority="19" w:qFormat="1"/>
+    <w:lsdException w:name="Intense Emphasis" w:uiPriority="21" w:qFormat="1"/>
+    <w:lsdException w:name="Subtle Reference" w:uiPriority="31" w:qFormat="1"/>
+    <w:lsdException w:name="Intense Reference" w:uiPriority="32" w:qFormat="1"/>
+    <w:lsdException w:name="Book Title" w:uiPriority="33" w:qFormat="1"/>
+    <w:lsdException w:name="Bibliography" w:semiHidden="1" w:uiPriority="37" w:unhideWhenUsed="1"/>
+    <w:lsdException w:name="TOC Heading" w:semiHidden="1" w:uiPriority="39" w:unhideWhenUsed="1" w:qFormat="1"/>
+    <w:lsdException w:name="Plain Table 1" w:uiPriority="41"/>
+    <w:lsdException w:name="Plain Table 2" w:uiPriority="42"/>
+    <w:lsdException w:name="Plain Table 3" w:uiPriority="43"/>
+    <w:lsdException w:name="Plain Table 4" w:uiPriority="44"/>
+    <w:lsdException w:name="Plain Table 5" w:uiPriority="45"/>
+    <w:lsdException w:name="Grid Table Light" w:uiPriority="40"/>
+    <w:lsdException w:name="Grid Table 1 Light" w:uiPriority="46"/>
+    <w:lsdException w:name="Grid Table 2" w:uiPriority="47"/>
+    <w:lsdException w:name="Grid Table 3" w:uiPriority="48"/>
+    <w:lsdException w:name="Grid Table 4" w:uiPriority="49"/>
+    <w:lsdException w:name="Grid Table 5 Dark" w:uiPriority="50"/>
+    <w:lsdException w:name="Grid Table 6 Colorful" w:uiPriority="51"/>
+    <w:lsdException w:name="Grid Table 7 Colorful" w:uiPriority="52"/>
+    <w:lsdException w:name="Grid Table 1 Light Accent 1" w:uiPriority="46"/>
+    <w:lsdException w:name="Grid Table 2 Accent 1" w:uiPriority="47"/>
+    <w:lsdException w:name="Grid Table 3 Accent 1" w:uiPriority="48"/>
+    <w:lsdException w:name="Grid Table 4 Accent 1" w:uiPriority="49"/>
+    <w:lsdException w:name="Grid Table 5 Dark Accent 1" w:uiPriority="50"/>
+    <w:lsdException w:name="Grid Table 6 Colorful Accent 1" w:uiPriority="51"/>
+    <w:lsdException w:name="Grid Table 7 Colorful Accent 1" w:uiPriority="52"/>
+    <w:lsdException w:name="Grid Table 1 Light Accent 2" w:uiPriority="46"/>
+    <w:lsdException w:name="Grid Table 2 Accent 2" w:uiPriority="47"/>
+    <w:lsdException w:name="Grid Table 3 Accent 2" w:uiPriority="48"/>
+    <w:lsdException w:name="Grid Table 4 Accent 2" w:uiPriority="49"/>
+    <w:lsdException w:name="Grid Table 5 Dark Accent 2" w:uiPriority="50"/>
+    <w:lsdException w:name="Grid Table 6 Colorful Accent 2" w:uiPriority="51"/>
+    <w:lsdException w:name="Grid Table 7 Colorful Accent 2" w:uiPriority="52"/>
+    <w:lsdException w:name="Grid Table 1 Light Accent 3" w:uiPriority="46"/>
+    <w:lsdException w:name="Grid Table 2 Accent 3" w:uiPriority="47"/>
+    <w:lsdException w:name="Grid Table 3 Accent 3" w:uiPriority="48"/>
+    <w:lsdException w:name="Grid Table 4 Accent 3" w:uiPriority="49"/>
+    <w:lsdException w:name="Grid Table 5 Dark Accent 3" w:uiPriority="50"/>
+    <w:lsdException w:name="Grid Table 6 Colorful Accent 3" w:uiPriority="51"/>
+    <w:lsdException w:name="Grid Table 7 Colorful Accent 3" w:uiPriority="52"/>
+    <w:lsdException w:name="Grid Table 1 Light Accent 4" w:uiPriority="46"/>
+    <w:lsdException w:name="Grid Table 2 Accent 4" w:uiPriority="47"/>
+    <w:lsdException w:name="Grid Table 3 Accent 4" w:uiPriority="48"/>
+    <w:lsdException w:name="Grid Table 4 Accent 4" w:uiPriority="49"/>
+    <w:lsdException w:name="Grid Table 5 Dark Accent 4" w:uiPriority="50"/>
+    <w:lsdException w:name="Grid Table 6 Colorful Accent 4" w:uiPriority="51"/>
+    <w:lsdException w:name="Grid Table 7 Colorful Accent 4" w:uiPriority="52"/>
+    <w:lsdException w:name="Grid Table 1 Light Accent 5" w:uiPriority="46"/>
+    <w:lsdException w:name="Grid Table 2 Accent 5" w:uiPriority="47"/>
+    <w:lsdException w:name="Grid Table 3 Accent 5" w:uiPriority="48"/>
+    <w:lsdException w:name="Grid Table 4 Accent 5" w:uiPriority="49"/>
+    <w:lsdException w:name="Grid Table 5 Dark Accent 5" w:uiPriority="50"/>
+    <w:lsdException w:name="Grid Table 6 Colorful Accent 5" w:uiPriority="51"/>
+    <w:lsdException w:name="Grid Table 7 Colorful Accent 5" w:uiPriority="52"/>
+    <w:lsdException w:name="Grid Table 1 Light Accent 6" w:uiPriority="46"/>
+    <w:lsdException w:name="Grid Table 2 Accent 6" w:uiPriority="47"/>
+    <w:lsdException w:name="Grid Table 3 Accent 6" w:uiPriority="48"/>
+    <w:lsdException w:name="Grid Table 4 Accent 6" w:uiPriority="49"/>
+    <w:lsdException w:name="Grid Table 5 Dark Accent 6" w:uiPriority="50"/>
+    <w:lsdException w:name="Grid Table 6 Colorful Accent 6" w:uiPriority="51"/>
+    <w:lsdException w:name="Grid Table 7 Colorful Accent 6" w:uiPriority="52"/>
+    <w:lsdException w:name="List Table 1 Light" w:uiPriority="46"/>
+    <w:lsdException w:name="List Table 2" w:uiPriority="47"/>
+    <w:lsdException w:name="List Table 3" w:uiPriority="48"/>
+    <w:lsdException w:name="List Table 4" w:uiPriority="49"/>
+    <w:lsdException w:name="List Table 5 Dark" w:uiPriority="50"/>
+    <w:lsdException w:name="List Table 6 Colorful" w:uiPriority="51"/>
+    <w:lsdException w:name="List Table 7 Colorful" w:uiPriority="52"/>
+    <w:lsdException w:name="List Table 1 Light Accent 1" w:uiPriority="46"/>
+    <w:lsdException w:name="List Table 2 Accent 1" w:uiPriority="47"/>
+    <w:lsdException w:name="List Table 3 Accent 1" w:uiPriority="48"/>
+    <w:lsdException w:name="List Table 4 Accent 1" w:uiPriority="49"/>
+    <w:lsdException w:name="List Table 5 Dark Accent 1" w:uiPriority="50"/>
+    <w:lsdException w:name="List Table 6 Colorful Accent 1" w:uiPriority="51"/>
+    <w:lsdException w:name="List Table 7 Colorful Accent 1" w:uiPriority="52"/>
+    <w:lsdException w:name="List Table 1 Light Accent 2" w:uiPriority="46"/>
+    <w:lsdException w:name="List Table 2 Accent 2" w:uiPriority="47"/>
+    <w:lsdException w:name="List Table 3 Accent 2" w:uiPriority="48"/>
+    <w:lsdException w:name="List Table 4 Accent 2" w:uiPriority="49"/>
+    <w:lsdException w:name="List Table 5 Dark Accent 2" w:uiPriority="50"/>
+    <w:lsdException w:name="List Table 6 Colorful Accent 2" w:uiPriority="51"/>
+    <w:lsdException w:name="List Table 7 Colorful Accent 2" w:uiPriority="52"/>
+    <w:lsdException w:name="List Table 1 Light Accent 3" w:uiPriority="46"/>
+    <w:lsdException w:name="List Table 2 Accent 3" w:uiPriority="47"/>
+    <w:lsdException w:name="List Table 3 Accent 3" w:uiPriority="48"/>
+    <w:lsdException w:name="List Table 4 Accent 3" w:uiPriority="49"/>
+    <w:lsdException w:name="List Table 5 Dark Accent 3" w:uiPriority="50"/>
+    <w:lsdException w:name="List Table 6 Colorful Accent 3" w:uiPriority="51"/>
+    <w:lsdException w:name="List Table 7 Colorful Accent 3" w:uiPriority="52"/>
+    <w:lsdException w:name="List Table 1 Light Accent 4" w:uiPriority="46"/>
+    <w:lsdException w:name="List Table 2 Accent 4" w:uiPriority="47"/>
+    <w:lsdException w:name="List Table 3 Accent 4" w:uiPriority="48"/>
+    <w:lsdException w:name="List Table 4 Accent 4" w:uiPriority="49"/>
+    <w:lsdException w:name="List Table 5 Dark Accent 4" w:uiPriority="50"/>
+    <w:lsdException w:name="List Table 6 Colorful Accent 4" w:uiPriority="51"/>
+    <w:lsdException w:name="List Table 7 Colorful Accent 4" w:uiPriority="52"/>
+    <w:lsdException w:name="List Table 1 Light Accent 5" w:uiPriority="46"/>
+    <w:lsdException w:name="List Table 2 Accent 5" w:uiPriority="47"/>
+    <w:lsdException w:name="List Table 3 Accent 5" w:uiPriority="48"/>
+    <w:lsdException w:name="List Table 4 Accent 5" w:uiPriority="49"/>
+    <w:lsdException w:name="List Table 5 Dark Accent 5" w:uiPriority="50"/>
+    <w:lsdException w:name="List Table 6 Colorful Accent 5" w:uiPriority="51"/>
+    <w:lsdException w:name="List Table 7 Colorful Accent 5" w:uiPriority="52"/>
+    <w:lsdException w:name="List Table 1 Light Accent 6" w:uiPriority="46"/>
+    <w:lsdException w:name="List Table 2 Accent 6" w:uiPriority="47"/>
+    <w:lsdException w:name="List Table 3 Accent 6" w:uiPriority="48"/>
+    <w:lsdException w:name="List Table 4 Accent 6" w:uiPriority="49"/>
+    <w:lsdException w:name="List Table 5 Dark Accent 6" w:uiPriority="50"/>
+    <w:lsdException w:name="List Table 6 Colorful Accent 6" w:uiPriority="51"/>
+    <w:lsdException w:name="List Table 7 Colorful Accent 6" w:uiPriority="52"/>
   </w:latentStyles>
   <w:style w:type="paragraph" w:default="1" w:styleId="Normal">
     <w:name w:val="Normal"/>
@@ -12001,6 +12141,7 @@
     <w:uiPriority w:val="59"/>
     <w:rsid w:val="009375FE"/>
     <w:tblPr>
+      <w:tblInd w:w="0" w:type="dxa"/>
       <w:tblBorders>
         <w:top w:val="single" w:sz="4" w:space="0" w:color="auto"/>
         <w:left w:val="single" w:sz="4" w:space="0" w:color="auto"/>
@@ -12009,898 +12150,12 @@
         <w:insideH w:val="single" w:sz="4" w:space="0" w:color="auto"/>
         <w:insideV w:val="single" w:sz="4" w:space="0" w:color="auto"/>
       </w:tblBorders>
-    </w:tblPr>
-  </w:style>
-  <w:style w:type="paragraph" w:styleId="NormalWeb">
-    <w:name w:val="Normal (Web)"/>
-    <w:basedOn w:val="Normal"/>
-    <w:uiPriority w:val="99"/>
-    <w:unhideWhenUsed/>
-    <w:rsid w:val="00CD4252"/>
-    <w:pPr>
-      <w:spacing w:beforeAutospacing="1" w:after="100" w:afterAutospacing="1"/>
-    </w:pPr>
-    <w:rPr>
-      <w:rFonts w:eastAsia="Times New Roman"/>
-      <w:sz w:val="24"/>
-      <w:szCs w:val="24"/>
-    </w:rPr>
-  </w:style>
-  <w:style w:type="character" w:styleId="Strong">
-    <w:name w:val="Strong"/>
-    <w:basedOn w:val="DefaultParagraphFont"/>
-    <w:uiPriority w:val="22"/>
-    <w:qFormat/>
-    <w:rsid w:val="00CD4252"/>
-    <w:rPr>
-      <w:b/>
-      <w:bCs/>
-    </w:rPr>
-  </w:style>
-  <w:style w:type="character" w:styleId="Hyperlink">
-    <w:name w:val="Hyperlink"/>
-    <w:basedOn w:val="DefaultParagraphFont"/>
-    <w:uiPriority w:val="99"/>
-    <w:unhideWhenUsed/>
-    <w:rsid w:val="00B54665"/>
-    <w:rPr>
-      <w:color w:val="0000FF"/>
-      <w:u w:val="single"/>
-    </w:rPr>
-  </w:style>
-  <w:style w:type="character" w:customStyle="1" w:styleId="apple-converted-space">
-    <w:name w:val="apple-converted-space"/>
-    <w:basedOn w:val="DefaultParagraphFont"/>
-    <w:rsid w:val="00B54665"/>
-  </w:style>
-  <w:style w:type="paragraph" w:styleId="NoSpacing">
-    <w:name w:val="No Spacing"/>
-    <w:link w:val="NoSpacingChar"/>
-    <w:uiPriority w:val="1"/>
-    <w:qFormat/>
-    <w:rsid w:val="009B2691"/>
-    <w:rPr>
-      <w:rFonts w:eastAsiaTheme="minorEastAsia"/>
-      <w:color w:val="365F91" w:themeColor="accent1" w:themeShade="BF"/>
-      <w:sz w:val="36"/>
-      <w:lang w:eastAsia="ja-JP"/>
-    </w:rPr>
-  </w:style>
-  <w:style w:type="character" w:customStyle="1" w:styleId="NoSpacingChar">
-    <w:name w:val="No Spacing Char"/>
-    <w:basedOn w:val="DefaultParagraphFont"/>
-    <w:link w:val="NoSpacing"/>
-    <w:uiPriority w:val="1"/>
-    <w:rsid w:val="009B2691"/>
-    <w:rPr>
-      <w:rFonts w:ascii="Times New Roman" w:eastAsiaTheme="minorEastAsia" w:hAnsi="Times New Roman"/>
-      <w:color w:val="365F91" w:themeColor="accent1" w:themeShade="BF"/>
-      <w:sz w:val="36"/>
-      <w:lang w:eastAsia="ja-JP"/>
-    </w:rPr>
-  </w:style>
-  <w:style w:type="character" w:customStyle="1" w:styleId="Heading1Char">
-    <w:name w:val="Heading 1 Char"/>
-    <w:basedOn w:val="DefaultParagraphFont"/>
-    <w:link w:val="Heading1"/>
-    <w:uiPriority w:val="9"/>
-    <w:rsid w:val="00DA47D2"/>
-    <w:rPr>
-      <w:rFonts w:asciiTheme="majorHAnsi" w:eastAsiaTheme="majorEastAsia" w:hAnsiTheme="majorHAnsi" w:cstheme="majorBidi"/>
-      <w:b/>
-      <w:bCs/>
-      <w:color w:val="365F91" w:themeColor="accent1" w:themeShade="BF"/>
-      <w:sz w:val="44"/>
-    </w:rPr>
-  </w:style>
-  <w:style w:type="character" w:customStyle="1" w:styleId="Heading2Char">
-    <w:name w:val="Heading 2 Char"/>
-    <w:basedOn w:val="DefaultParagraphFont"/>
-    <w:link w:val="Heading2"/>
-    <w:uiPriority w:val="9"/>
-    <w:rsid w:val="00F478ED"/>
-    <w:rPr>
-      <w:rFonts w:asciiTheme="majorHAnsi" w:eastAsiaTheme="majorEastAsia" w:hAnsiTheme="majorHAnsi" w:cstheme="majorBidi"/>
-      <w:b/>
-      <w:bCs/>
-      <w:color w:val="4F81BD" w:themeColor="accent1"/>
-      <w:sz w:val="26"/>
-      <w:szCs w:val="26"/>
-    </w:rPr>
-  </w:style>
-  <w:style w:type="character" w:customStyle="1" w:styleId="Heading3Char">
-    <w:name w:val="Heading 3 Char"/>
-    <w:basedOn w:val="DefaultParagraphFont"/>
-    <w:link w:val="Heading3"/>
-    <w:uiPriority w:val="9"/>
-    <w:rsid w:val="004511AA"/>
-    <w:rPr>
-      <w:rFonts w:eastAsiaTheme="majorEastAsia" w:cstheme="majorBidi"/>
-      <w:bCs/>
-      <w:sz w:val="26"/>
-    </w:rPr>
-  </w:style>
-  <w:style w:type="character" w:customStyle="1" w:styleId="Heading4Char">
-    <w:name w:val="Heading 4 Char"/>
-    <w:basedOn w:val="DefaultParagraphFont"/>
-    <w:link w:val="Heading4"/>
-    <w:uiPriority w:val="9"/>
-    <w:rsid w:val="00F478ED"/>
-    <w:rPr>
-      <w:rFonts w:asciiTheme="majorHAnsi" w:eastAsiaTheme="majorEastAsia" w:hAnsiTheme="majorHAnsi" w:cstheme="majorBidi"/>
-      <w:b/>
-      <w:bCs/>
-      <w:i/>
-      <w:iCs/>
-      <w:color w:val="4F81BD" w:themeColor="accent1"/>
-    </w:rPr>
-  </w:style>
-  <w:style w:type="character" w:customStyle="1" w:styleId="Heading5Char">
-    <w:name w:val="Heading 5 Char"/>
-    <w:basedOn w:val="DefaultParagraphFont"/>
-    <w:link w:val="Heading5"/>
-    <w:uiPriority w:val="9"/>
-    <w:rsid w:val="00F478ED"/>
-    <w:rPr>
-      <w:rFonts w:asciiTheme="majorHAnsi" w:eastAsiaTheme="majorEastAsia" w:hAnsiTheme="majorHAnsi" w:cstheme="majorBidi"/>
-      <w:color w:val="243F60" w:themeColor="accent1" w:themeShade="7F"/>
-    </w:rPr>
-  </w:style>
-  <w:style w:type="character" w:customStyle="1" w:styleId="Heading6Char">
-    <w:name w:val="Heading 6 Char"/>
-    <w:basedOn w:val="DefaultParagraphFont"/>
-    <w:link w:val="Heading6"/>
-    <w:uiPriority w:val="9"/>
-    <w:semiHidden/>
-    <w:rsid w:val="00F478ED"/>
-    <w:rPr>
-      <w:rFonts w:asciiTheme="majorHAnsi" w:eastAsiaTheme="majorEastAsia" w:hAnsiTheme="majorHAnsi" w:cstheme="majorBidi"/>
-      <w:i/>
-      <w:iCs/>
-      <w:color w:val="243F60" w:themeColor="accent1" w:themeShade="7F"/>
-    </w:rPr>
-  </w:style>
-  <w:style w:type="character" w:customStyle="1" w:styleId="Heading7Char">
-    <w:name w:val="Heading 7 Char"/>
-    <w:basedOn w:val="DefaultParagraphFont"/>
-    <w:link w:val="Heading7"/>
-    <w:uiPriority w:val="9"/>
-    <w:semiHidden/>
-    <w:rsid w:val="00F478ED"/>
-    <w:rPr>
-      <w:rFonts w:asciiTheme="majorHAnsi" w:eastAsiaTheme="majorEastAsia" w:hAnsiTheme="majorHAnsi" w:cstheme="majorBidi"/>
-      <w:i/>
-      <w:iCs/>
-      <w:color w:val="404040" w:themeColor="text1" w:themeTint="BF"/>
-    </w:rPr>
-  </w:style>
-  <w:style w:type="character" w:customStyle="1" w:styleId="Heading8Char">
-    <w:name w:val="Heading 8 Char"/>
-    <w:basedOn w:val="DefaultParagraphFont"/>
-    <w:link w:val="Heading8"/>
-    <w:uiPriority w:val="9"/>
-    <w:rsid w:val="00F478ED"/>
-    <w:rPr>
-      <w:rFonts w:asciiTheme="majorHAnsi" w:eastAsiaTheme="majorEastAsia" w:hAnsiTheme="majorHAnsi" w:cstheme="majorBidi"/>
-      <w:color w:val="404040" w:themeColor="text1" w:themeTint="BF"/>
-      <w:sz w:val="20"/>
-      <w:szCs w:val="20"/>
-    </w:rPr>
-  </w:style>
-  <w:style w:type="character" w:customStyle="1" w:styleId="Heading9Char">
-    <w:name w:val="Heading 9 Char"/>
-    <w:basedOn w:val="DefaultParagraphFont"/>
-    <w:link w:val="Heading9"/>
-    <w:uiPriority w:val="9"/>
-    <w:semiHidden/>
-    <w:rsid w:val="00F478ED"/>
-    <w:rPr>
-      <w:rFonts w:asciiTheme="majorHAnsi" w:eastAsiaTheme="majorEastAsia" w:hAnsiTheme="majorHAnsi" w:cstheme="majorBidi"/>
-      <w:i/>
-      <w:iCs/>
-      <w:color w:val="404040" w:themeColor="text1" w:themeTint="BF"/>
-      <w:sz w:val="20"/>
-      <w:szCs w:val="20"/>
-    </w:rPr>
-  </w:style>
-  <w:style w:type="paragraph" w:styleId="TOCHeading">
-    <w:name w:val="TOC Heading"/>
-    <w:basedOn w:val="Heading1"/>
-    <w:next w:val="Normal"/>
-    <w:uiPriority w:val="39"/>
-    <w:unhideWhenUsed/>
-    <w:qFormat/>
-    <w:rsid w:val="003E27E2"/>
-    <w:pPr>
-      <w:outlineLvl w:val="9"/>
-    </w:pPr>
-    <w:rPr>
-      <w:lang w:eastAsia="ja-JP"/>
-    </w:rPr>
-  </w:style>
-  <w:style w:type="paragraph" w:styleId="TOC2">
-    <w:name w:val="toc 2"/>
-    <w:basedOn w:val="Normal"/>
-    <w:next w:val="Normal"/>
-    <w:autoRedefine/>
-    <w:uiPriority w:val="39"/>
-    <w:unhideWhenUsed/>
-    <w:qFormat/>
-    <w:rsid w:val="003E27E2"/>
-    <w:pPr>
-      <w:spacing w:after="100"/>
-      <w:ind w:left="220"/>
-    </w:pPr>
-    <w:rPr>
-      <w:rFonts w:eastAsiaTheme="minorEastAsia"/>
-      <w:lang w:eastAsia="ja-JP"/>
-    </w:rPr>
-  </w:style>
-  <w:style w:type="paragraph" w:styleId="TOC1">
-    <w:name w:val="toc 1"/>
-    <w:basedOn w:val="Normal"/>
-    <w:next w:val="Normal"/>
-    <w:autoRedefine/>
-    <w:uiPriority w:val="39"/>
-    <w:unhideWhenUsed/>
-    <w:qFormat/>
-    <w:rsid w:val="003E27E2"/>
-    <w:pPr>
-      <w:spacing w:after="100"/>
-    </w:pPr>
-    <w:rPr>
-      <w:rFonts w:eastAsiaTheme="minorEastAsia"/>
-      <w:lang w:eastAsia="ja-JP"/>
-    </w:rPr>
-  </w:style>
-  <w:style w:type="paragraph" w:styleId="TOC3">
-    <w:name w:val="toc 3"/>
-    <w:basedOn w:val="Normal"/>
-    <w:next w:val="Normal"/>
-    <w:autoRedefine/>
-    <w:uiPriority w:val="39"/>
-    <w:unhideWhenUsed/>
-    <w:qFormat/>
-    <w:rsid w:val="003E27E2"/>
-    <w:pPr>
-      <w:spacing w:after="100"/>
-      <w:ind w:left="440"/>
-    </w:pPr>
-    <w:rPr>
-      <w:rFonts w:eastAsiaTheme="minorEastAsia"/>
-      <w:lang w:eastAsia="ja-JP"/>
-    </w:rPr>
-  </w:style>
-  <w:style w:type="paragraph" w:styleId="Title">
-    <w:name w:val="Title"/>
-    <w:basedOn w:val="Normal"/>
-    <w:next w:val="Normal"/>
-    <w:link w:val="TitleChar"/>
-    <w:uiPriority w:val="10"/>
-    <w:qFormat/>
-    <w:rsid w:val="00F017D8"/>
-    <w:pPr>
-      <w:pBdr>
-        <w:bottom w:val="single" w:sz="8" w:space="4" w:color="4F81BD" w:themeColor="accent1"/>
-      </w:pBdr>
-      <w:spacing w:after="300"/>
-      <w:contextualSpacing/>
-    </w:pPr>
-    <w:rPr>
-      <w:rFonts w:asciiTheme="majorHAnsi" w:eastAsiaTheme="majorEastAsia" w:hAnsiTheme="majorHAnsi" w:cstheme="majorBidi"/>
-      <w:color w:val="17365D" w:themeColor="text2" w:themeShade="BF"/>
-      <w:spacing w:val="5"/>
-      <w:kern w:val="28"/>
-      <w:sz w:val="52"/>
-      <w:szCs w:val="52"/>
-    </w:rPr>
-  </w:style>
-  <w:style w:type="character" w:customStyle="1" w:styleId="TitleChar">
-    <w:name w:val="Title Char"/>
-    <w:basedOn w:val="DefaultParagraphFont"/>
-    <w:link w:val="Title"/>
-    <w:uiPriority w:val="10"/>
-    <w:rsid w:val="00F017D8"/>
-    <w:rPr>
-      <w:rFonts w:asciiTheme="majorHAnsi" w:eastAsiaTheme="majorEastAsia" w:hAnsiTheme="majorHAnsi" w:cstheme="majorBidi"/>
-      <w:color w:val="17365D" w:themeColor="text2" w:themeShade="BF"/>
-      <w:spacing w:val="5"/>
-      <w:kern w:val="28"/>
-      <w:sz w:val="52"/>
-      <w:szCs w:val="52"/>
-    </w:rPr>
-  </w:style>
-  <w:style w:type="character" w:styleId="IntenseEmphasis">
-    <w:name w:val="Intense Emphasis"/>
-    <w:basedOn w:val="DefaultParagraphFont"/>
-    <w:uiPriority w:val="21"/>
-    <w:qFormat/>
-    <w:rsid w:val="00682ACF"/>
-    <w:rPr>
-      <w:b/>
-      <w:bCs/>
-      <w:i/>
-      <w:iCs/>
-      <w:color w:val="4F81BD" w:themeColor="accent1"/>
-    </w:rPr>
-  </w:style>
-  <w:style w:type="paragraph" w:styleId="Subtitle">
-    <w:name w:val="Subtitle"/>
-    <w:basedOn w:val="Normal"/>
-    <w:next w:val="Normal"/>
-    <w:link w:val="SubtitleChar"/>
-    <w:uiPriority w:val="11"/>
-    <w:qFormat/>
-    <w:rsid w:val="00DA47D2"/>
-    <w:pPr>
-      <w:numPr>
-        <w:ilvl w:val="1"/>
-      </w:numPr>
-    </w:pPr>
-    <w:rPr>
-      <w:rFonts w:asciiTheme="majorHAnsi" w:eastAsiaTheme="majorEastAsia" w:hAnsiTheme="majorHAnsi" w:cstheme="majorBidi"/>
-      <w:i/>
-      <w:iCs/>
-      <w:color w:val="4F81BD" w:themeColor="accent1"/>
-      <w:spacing w:val="15"/>
-      <w:sz w:val="48"/>
-      <w:szCs w:val="24"/>
-    </w:rPr>
-  </w:style>
-  <w:style w:type="character" w:customStyle="1" w:styleId="SubtitleChar">
-    <w:name w:val="Subtitle Char"/>
-    <w:basedOn w:val="DefaultParagraphFont"/>
-    <w:link w:val="Subtitle"/>
-    <w:uiPriority w:val="11"/>
-    <w:rsid w:val="00DA47D2"/>
-    <w:rPr>
-      <w:rFonts w:asciiTheme="majorHAnsi" w:eastAsiaTheme="majorEastAsia" w:hAnsiTheme="majorHAnsi" w:cstheme="majorBidi"/>
-      <w:i/>
-      <w:iCs/>
-      <w:color w:val="4F81BD" w:themeColor="accent1"/>
-      <w:spacing w:val="15"/>
-      <w:sz w:val="48"/>
-      <w:szCs w:val="24"/>
-    </w:rPr>
-  </w:style>
-  <w:style w:type="character" w:styleId="FollowedHyperlink">
-    <w:name w:val="FollowedHyperlink"/>
-    <w:basedOn w:val="DefaultParagraphFont"/>
-    <w:uiPriority w:val="99"/>
-    <w:semiHidden/>
-    <w:unhideWhenUsed/>
-    <w:rsid w:val="008362B0"/>
-    <w:rPr>
-      <w:color w:val="800080" w:themeColor="followedHyperlink"/>
-      <w:u w:val="single"/>
-    </w:rPr>
-  </w:style>
-  <w:style w:type="character" w:customStyle="1" w:styleId="mw-headline">
-    <w:name w:val="mw-headline"/>
-    <w:basedOn w:val="DefaultParagraphFont"/>
-    <w:rsid w:val="007F6180"/>
-  </w:style>
-  <w:style w:type="character" w:styleId="Emphasis">
-    <w:name w:val="Emphasis"/>
-    <w:basedOn w:val="DefaultParagraphFont"/>
-    <w:uiPriority w:val="20"/>
-    <w:qFormat/>
-    <w:rsid w:val="00225B45"/>
-    <w:rPr>
-      <w:i/>
-      <w:iCs/>
-    </w:rPr>
-  </w:style>
-  <w:style w:type="paragraph" w:customStyle="1" w:styleId="Normal1">
-    <w:name w:val="Normal1"/>
-    <w:basedOn w:val="Normal"/>
-    <w:rsid w:val="004D5ED5"/>
-    <w:pPr>
-      <w:spacing w:beforeAutospacing="1" w:after="100" w:afterAutospacing="1"/>
-    </w:pPr>
-    <w:rPr>
-      <w:rFonts w:eastAsia="Times New Roman"/>
-      <w:color w:val="auto"/>
-      <w:sz w:val="24"/>
-      <w:szCs w:val="24"/>
-      <w:lang w:val="en-GB" w:eastAsia="en-GB"/>
-    </w:rPr>
-  </w:style>
-  <w:style w:type="character" w:customStyle="1" w:styleId="ircsu">
-    <w:name w:val="irc_su"/>
-    <w:basedOn w:val="DefaultParagraphFont"/>
-    <w:rsid w:val="00EA5BB5"/>
-  </w:style>
-</w:styles>
-</file>
-
-<file path=word/stylesWithEffects.xml><?xml version="1.0" encoding="utf-8"?>
-<w:styles xmlns:wpc="http://schemas.microsoft.com/office/word/2010/wordprocessingCanvas" xmlns:mc="http://schemas.openxmlformats.org/markup-compatibility/2006" xmlns:o="urn:schemas-microsoft-com:office:office" xmlns:r="http://schemas.openxmlformats.org/officeDocument/2006/relationships" xmlns:m="http://schemas.openxmlformats.org/officeDocument/2006/math" xmlns:v="urn:schemas-microsoft-com:vml" xmlns:wp14="http://schemas.microsoft.com/office/word/2010/wordprocessingDrawing" xmlns:wp="http://schemas.openxmlformats.org/drawingml/2006/wordprocessingDrawing" xmlns:w10="urn:schemas-microsoft-com:office:word" xmlns:w="http://schemas.openxmlformats.org/wordprocessingml/2006/main" xmlns:w14="http://schemas.microsoft.com/office/word/2010/wordml" xmlns:wpg="http://schemas.microsoft.com/office/word/2010/wordprocessingGroup" xmlns:wpi="http://schemas.microsoft.com/office/word/2010/wordprocessingInk" xmlns:wne="http://schemas.microsoft.com/office/word/2006/wordml" xmlns:wps="http://schemas.microsoft.com/office/word/2010/wordprocessingShape" mc:Ignorable="w14 wp14">
-  <w:docDefaults>
-    <w:rPrDefault>
-      <w:rPr>
-        <w:rFonts w:ascii="Times New Roman" w:eastAsiaTheme="minorHAnsi" w:hAnsi="Times New Roman" w:cs="Times New Roman"/>
-        <w:color w:val="000000" w:themeColor="text1"/>
-        <w:sz w:val="28"/>
-        <w:szCs w:val="28"/>
-        <w:lang w:val="en-US" w:eastAsia="en-US" w:bidi="ar-SA"/>
-      </w:rPr>
-    </w:rPrDefault>
-    <w:pPrDefault>
-      <w:pPr>
-        <w:spacing w:before="100"/>
-      </w:pPr>
-    </w:pPrDefault>
-  </w:docDefaults>
-  <w:latentStyles w:defLockedState="0" w:defUIPriority="99" w:defSemiHidden="1" w:defUnhideWhenUsed="1" w:defQFormat="0" w:count="267">
-    <w:lsdException w:name="Normal" w:semiHidden="0" w:uiPriority="0" w:unhideWhenUsed="0" w:qFormat="1"/>
-    <w:lsdException w:name="heading 1" w:semiHidden="0" w:uiPriority="9" w:unhideWhenUsed="0" w:qFormat="1"/>
-    <w:lsdException w:name="heading 2" w:uiPriority="9" w:qFormat="1"/>
-    <w:lsdException w:name="heading 3" w:uiPriority="9" w:qFormat="1"/>
-    <w:lsdException w:name="heading 4" w:uiPriority="9" w:qFormat="1"/>
-    <w:lsdException w:name="heading 5" w:uiPriority="9" w:qFormat="1"/>
-    <w:lsdException w:name="heading 6" w:uiPriority="9" w:qFormat="1"/>
-    <w:lsdException w:name="heading 7" w:uiPriority="9" w:qFormat="1"/>
-    <w:lsdException w:name="heading 8" w:uiPriority="9" w:qFormat="1"/>
-    <w:lsdException w:name="heading 9" w:uiPriority="9" w:qFormat="1"/>
-    <w:lsdException w:name="toc 1" w:uiPriority="39" w:qFormat="1"/>
-    <w:lsdException w:name="toc 2" w:uiPriority="39" w:qFormat="1"/>
-    <w:lsdException w:name="toc 3" w:uiPriority="39" w:qFormat="1"/>
-    <w:lsdException w:name="toc 4" w:uiPriority="39"/>
-    <w:lsdException w:name="toc 5" w:uiPriority="39"/>
-    <w:lsdException w:name="toc 6" w:uiPriority="39"/>
-    <w:lsdException w:name="toc 7" w:uiPriority="39"/>
-    <w:lsdException w:name="toc 8" w:uiPriority="39"/>
-    <w:lsdException w:name="toc 9" w:uiPriority="39"/>
-    <w:lsdException w:name="caption" w:uiPriority="35" w:qFormat="1"/>
-    <w:lsdException w:name="Title" w:semiHidden="0" w:uiPriority="10" w:unhideWhenUsed="0" w:qFormat="1"/>
-    <w:lsdException w:name="Default Paragraph Font" w:uiPriority="1"/>
-    <w:lsdException w:name="Subtitle" w:semiHidden="0" w:uiPriority="11" w:unhideWhenUsed="0" w:qFormat="1"/>
-    <w:lsdException w:name="Strong" w:semiHidden="0" w:uiPriority="22" w:unhideWhenUsed="0" w:qFormat="1"/>
-    <w:lsdException w:name="Emphasis" w:semiHidden="0" w:uiPriority="20" w:unhideWhenUsed="0" w:qFormat="1"/>
-    <w:lsdException w:name="Table Grid" w:semiHidden="0" w:uiPriority="59" w:unhideWhenUsed="0"/>
-    <w:lsdException w:name="Placeholder Text" w:unhideWhenUsed="0"/>
-    <w:lsdException w:name="No Spacing" w:semiHidden="0" w:uiPriority="1" w:unhideWhenUsed="0" w:qFormat="1"/>
-    <w:lsdException w:name="Light Shading" w:semiHidden="0" w:uiPriority="60" w:unhideWhenUsed="0"/>
-    <w:lsdException w:name="Light List" w:semiHidden="0" w:uiPriority="61" w:unhideWhenUsed="0"/>
-    <w:lsdException w:name="Light Grid" w:semiHidden="0" w:uiPriority="62" w:unhideWhenUsed="0"/>
-    <w:lsdException w:name="Medium Shading 1" w:semiHidden="0" w:uiPriority="63" w:unhideWhenUsed="0"/>
-    <w:lsdException w:name="Medium Shading 2" w:semiHidden="0" w:uiPriority="64" w:unhideWhenUsed="0"/>
-    <w:lsdException w:name="Medium List 1" w:semiHidden="0" w:uiPriority="65" w:unhideWhenUsed="0"/>
-    <w:lsdException w:name="Medium List 2" w:semiHidden="0" w:uiPriority="66" w:unhideWhenUsed="0"/>
-    <w:lsdException w:name="Medium Grid 1" w:semiHidden="0" w:uiPriority="67" w:unhideWhenUsed="0"/>
-    <w:lsdException w:name="Medium Grid 2" w:semiHidden="0" w:uiPriority="68" w:unhideWhenUsed="0"/>
-    <w:lsdException w:name="Medium Grid 3" w:semiHidden="0" w:uiPriority="69" w:unhideWhenUsed="0"/>
-    <w:lsdException w:name="Dark List" w:semiHidden="0" w:uiPriority="70" w:unhideWhenUsed="0"/>
-    <w:lsdException w:name="Colorful Shading" w:semiHidden="0" w:uiPriority="71" w:unhideWhenUsed="0"/>
-    <w:lsdException w:name="Colorful List" w:semiHidden="0" w:uiPriority="72" w:unhideWhenUsed="0"/>
-    <w:lsdException w:name="Colorful Grid" w:semiHidden="0" w:uiPriority="73" w:unhideWhenUsed="0"/>
-    <w:lsdException w:name="Light Shading Accent 1" w:semiHidden="0" w:uiPriority="60" w:unhideWhenUsed="0"/>
-    <w:lsdException w:name="Light List Accent 1" w:semiHidden="0" w:uiPriority="61" w:unhideWhenUsed="0"/>
-    <w:lsdException w:name="Light Grid Accent 1" w:semiHidden="0" w:uiPriority="62" w:unhideWhenUsed="0"/>
-    <w:lsdException w:name="Medium Shading 1 Accent 1" w:semiHidden="0" w:uiPriority="63" w:unhideWhenUsed="0"/>
-    <w:lsdException w:name="Medium Shading 2 Accent 1" w:semiHidden="0" w:uiPriority="64" w:unhideWhenUsed="0"/>
-    <w:lsdException w:name="Medium List 1 Accent 1" w:semiHidden="0" w:uiPriority="65" w:unhideWhenUsed="0"/>
-    <w:lsdException w:name="Revision" w:unhideWhenUsed="0"/>
-    <w:lsdException w:name="List Paragraph" w:semiHidden="0" w:uiPriority="34" w:unhideWhenUsed="0" w:qFormat="1"/>
-    <w:lsdException w:name="Quote" w:semiHidden="0" w:uiPriority="29" w:unhideWhenUsed="0" w:qFormat="1"/>
-    <w:lsdException w:name="Intense Quote" w:semiHidden="0" w:uiPriority="30" w:unhideWhenUsed="0" w:qFormat="1"/>
-    <w:lsdException w:name="Medium List 2 Accent 1" w:semiHidden="0" w:uiPriority="66" w:unhideWhenUsed="0"/>
-    <w:lsdException w:name="Medium Grid 1 Accent 1" w:semiHidden="0" w:uiPriority="67" w:unhideWhenUsed="0"/>
-    <w:lsdException w:name="Medium Grid 2 Accent 1" w:semiHidden="0" w:uiPriority="68" w:unhideWhenUsed="0"/>
-    <w:lsdException w:name="Medium Grid 3 Accent 1" w:semiHidden="0" w:uiPriority="69" w:unhideWhenUsed="0"/>
-    <w:lsdException w:name="Dark List Accent 1" w:semiHidden="0" w:uiPriority="70" w:unhideWhenUsed="0"/>
-    <w:lsdException w:name="Colorful Shading Accent 1" w:semiHidden="0" w:uiPriority="71" w:unhideWhenUsed="0"/>
-    <w:lsdException w:name="Colorful List Accent 1" w:semiHidden="0" w:uiPriority="72" w:unhideWhenUsed="0"/>
-    <w:lsdException w:name="Colorful Grid Accent 1" w:semiHidden="0" w:uiPriority="73" w:unhideWhenUsed="0"/>
-    <w:lsdException w:name="Light Shading Accent 2" w:semiHidden="0" w:uiPriority="60" w:unhideWhenUsed="0"/>
-    <w:lsdException w:name="Light List Accent 2" w:semiHidden="0" w:uiPriority="61" w:unhideWhenUsed="0"/>
-    <w:lsdException w:name="Light Grid Accent 2" w:semiHidden="0" w:uiPriority="62" w:unhideWhenUsed="0"/>
-    <w:lsdException w:name="Medium Shading 1 Accent 2" w:semiHidden="0" w:uiPriority="63" w:unhideWhenUsed="0"/>
-    <w:lsdException w:name="Medium Shading 2 Accent 2" w:semiHidden="0" w:uiPriority="64" w:unhideWhenUsed="0"/>
-    <w:lsdException w:name="Medium List 1 Accent 2" w:semiHidden="0" w:uiPriority="65" w:unhideWhenUsed="0"/>
-    <w:lsdException w:name="Medium List 2 Accent 2" w:semiHidden="0" w:uiPriority="66" w:unhideWhenUsed="0"/>
-    <w:lsdException w:name="Medium Grid 1 Accent 2" w:semiHidden="0" w:uiPriority="67" w:unhideWhenUsed="0"/>
-    <w:lsdException w:name="Medium Grid 2 Accent 2" w:semiHidden="0" w:uiPriority="68" w:unhideWhenUsed="0"/>
-    <w:lsdException w:name="Medium Grid 3 Accent 2" w:semiHidden="0" w:uiPriority="69" w:unhideWhenUsed="0"/>
-    <w:lsdException w:name="Dark List Accent 2" w:semiHidden="0" w:uiPriority="70" w:unhideWhenUsed="0"/>
-    <w:lsdException w:name="Colorful Shading Accent 2" w:semiHidden="0" w:uiPriority="71" w:unhideWhenUsed="0"/>
-    <w:lsdException w:name="Colorful List Accent 2" w:semiHidden="0" w:uiPriority="72" w:unhideWhenUsed="0"/>
-    <w:lsdException w:name="Colorful Grid Accent 2" w:semiHidden="0" w:uiPriority="73" w:unhideWhenUsed="0"/>
-    <w:lsdException w:name="Light Shading Accent 3" w:semiHidden="0" w:uiPriority="60" w:unhideWhenUsed="0"/>
-    <w:lsdException w:name="Light List Accent 3" w:semiHidden="0" w:uiPriority="61" w:unhideWhenUsed="0"/>
-    <w:lsdException w:name="Light Grid Accent 3" w:semiHidden="0" w:uiPriority="62" w:unhideWhenUsed="0"/>
-    <w:lsdException w:name="Medium Shading 1 Accent 3" w:semiHidden="0" w:uiPriority="63" w:unhideWhenUsed="0"/>
-    <w:lsdException w:name="Medium Shading 2 Accent 3" w:semiHidden="0" w:uiPriority="64" w:unhideWhenUsed="0"/>
-    <w:lsdException w:name="Medium List 1 Accent 3" w:semiHidden="0" w:uiPriority="65" w:unhideWhenUsed="0"/>
-    <w:lsdException w:name="Medium List 2 Accent 3" w:semiHidden="0" w:uiPriority="66" w:unhideWhenUsed="0"/>
-    <w:lsdException w:name="Medium Grid 1 Accent 3" w:semiHidden="0" w:uiPriority="67" w:unhideWhenUsed="0"/>
-    <w:lsdException w:name="Medium Grid 2 Accent 3" w:semiHidden="0" w:uiPriority="68" w:unhideWhenUsed="0"/>
-    <w:lsdException w:name="Medium Grid 3 Accent 3" w:semiHidden="0" w:uiPriority="69" w:unhideWhenUsed="0"/>
-    <w:lsdException w:name="Dark List Accent 3" w:semiHidden="0" w:uiPriority="70" w:unhideWhenUsed="0"/>
-    <w:lsdException w:name="Colorful Shading Accent 3" w:semiHidden="0" w:uiPriority="71" w:unhideWhenUsed="0"/>
-    <w:lsdException w:name="Colorful List Accent 3" w:semiHidden="0" w:uiPriority="72" w:unhideWhenUsed="0"/>
-    <w:lsdException w:name="Colorful Grid Accent 3" w:semiHidden="0" w:uiPriority="73" w:unhideWhenUsed="0"/>
-    <w:lsdException w:name="Light Shading Accent 4" w:semiHidden="0" w:uiPriority="60" w:unhideWhenUsed="0"/>
-    <w:lsdException w:name="Light List Accent 4" w:semiHidden="0" w:uiPriority="61" w:unhideWhenUsed="0"/>
-    <w:lsdException w:name="Light Grid Accent 4" w:semiHidden="0" w:uiPriority="62" w:unhideWhenUsed="0"/>
-    <w:lsdException w:name="Medium Shading 1 Accent 4" w:semiHidden="0" w:uiPriority="63" w:unhideWhenUsed="0"/>
-    <w:lsdException w:name="Medium Shading 2 Accent 4" w:semiHidden="0" w:uiPriority="64" w:unhideWhenUsed="0"/>
-    <w:lsdException w:name="Medium List 1 Accent 4" w:semiHidden="0" w:uiPriority="65" w:unhideWhenUsed="0"/>
-    <w:lsdException w:name="Medium List 2 Accent 4" w:semiHidden="0" w:uiPriority="66" w:unhideWhenUsed="0"/>
-    <w:lsdException w:name="Medium Grid 1 Accent 4" w:semiHidden="0" w:uiPriority="67" w:unhideWhenUsed="0"/>
-    <w:lsdException w:name="Medium Grid 2 Accent 4" w:semiHidden="0" w:uiPriority="68" w:unhideWhenUsed="0"/>
-    <w:lsdException w:name="Medium Grid 3 Accent 4" w:semiHidden="0" w:uiPriority="69" w:unhideWhenUsed="0"/>
-    <w:lsdException w:name="Dark List Accent 4" w:semiHidden="0" w:uiPriority="70" w:unhideWhenUsed="0"/>
-    <w:lsdException w:name="Colorful Shading Accent 4" w:semiHidden="0" w:uiPriority="71" w:unhideWhenUsed="0"/>
-    <w:lsdException w:name="Colorful List Accent 4" w:semiHidden="0" w:uiPriority="72" w:unhideWhenUsed="0"/>
-    <w:lsdException w:name="Colorful Grid Accent 4" w:semiHidden="0" w:uiPriority="73" w:unhideWhenUsed="0"/>
-    <w:lsdException w:name="Light Shading Accent 5" w:semiHidden="0" w:uiPriority="60" w:unhideWhenUsed="0"/>
-    <w:lsdException w:name="Light List Accent 5" w:semiHidden="0" w:uiPriority="61" w:unhideWhenUsed="0"/>
-    <w:lsdException w:name="Light Grid Accent 5" w:semiHidden="0" w:uiPriority="62" w:unhideWhenUsed="0"/>
-    <w:lsdException w:name="Medium Shading 1 Accent 5" w:semiHidden="0" w:uiPriority="63" w:unhideWhenUsed="0"/>
-    <w:lsdException w:name="Medium Shading 2 Accent 5" w:semiHidden="0" w:uiPriority="64" w:unhideWhenUsed="0"/>
-    <w:lsdException w:name="Medium List 1 Accent 5" w:semiHidden="0" w:uiPriority="65" w:unhideWhenUsed="0"/>
-    <w:lsdException w:name="Medium List 2 Accent 5" w:semiHidden="0" w:uiPriority="66" w:unhideWhenUsed="0"/>
-    <w:lsdException w:name="Medium Grid 1 Accent 5" w:semiHidden="0" w:uiPriority="67" w:unhideWhenUsed="0"/>
-    <w:lsdException w:name="Medium Grid 2 Accent 5" w:semiHidden="0" w:uiPriority="68" w:unhideWhenUsed="0"/>
-    <w:lsdException w:name="Medium Grid 3 Accent 5" w:semiHidden="0" w:uiPriority="69" w:unhideWhenUsed="0"/>
-    <w:lsdException w:name="Dark List Accent 5" w:semiHidden="0" w:uiPriority="70" w:unhideWhenUsed="0"/>
-    <w:lsdException w:name="Colorful Shading Accent 5" w:semiHidden="0" w:uiPriority="71" w:unhideWhenUsed="0"/>
-    <w:lsdException w:name="Colorful List Accent 5" w:semiHidden="0" w:uiPriority="72" w:unhideWhenUsed="0"/>
-    <w:lsdException w:name="Colorful Grid Accent 5" w:semiHidden="0" w:uiPriority="73" w:unhideWhenUsed="0"/>
-    <w:lsdException w:name="Light Shading Accent 6" w:semiHidden="0" w:uiPriority="60" w:unhideWhenUsed="0"/>
-    <w:lsdException w:name="Light List Accent 6" w:semiHidden="0" w:uiPriority="61" w:unhideWhenUsed="0"/>
-    <w:lsdException w:name="Light Grid Accent 6" w:semiHidden="0" w:uiPriority="62" w:unhideWhenUsed="0"/>
-    <w:lsdException w:name="Medium Shading 1 Accent 6" w:semiHidden="0" w:uiPriority="63" w:unhideWhenUsed="0"/>
-    <w:lsdException w:name="Medium Shading 2 Accent 6" w:semiHidden="0" w:uiPriority="64" w:unhideWhenUsed="0"/>
-    <w:lsdException w:name="Medium List 1 Accent 6" w:semiHidden="0" w:uiPriority="65" w:unhideWhenUsed="0"/>
-    <w:lsdException w:name="Medium List 2 Accent 6" w:semiHidden="0" w:uiPriority="66" w:unhideWhenUsed="0"/>
-    <w:lsdException w:name="Medium Grid 1 Accent 6" w:semiHidden="0" w:uiPriority="67" w:unhideWhenUsed="0"/>
-    <w:lsdException w:name="Medium Grid 2 Accent 6" w:semiHidden="0" w:uiPriority="68" w:unhideWhenUsed="0"/>
-    <w:lsdException w:name="Medium Grid 3 Accent 6" w:semiHidden="0" w:uiPriority="69" w:unhideWhenUsed="0"/>
-    <w:lsdException w:name="Dark List Accent 6" w:semiHidden="0" w:uiPriority="70" w:unhideWhenUsed="0"/>
-    <w:lsdException w:name="Colorful Shading Accent 6" w:semiHidden="0" w:uiPriority="71" w:unhideWhenUsed="0"/>
-    <w:lsdException w:name="Colorful List Accent 6" w:semiHidden="0" w:uiPriority="72" w:unhideWhenUsed="0"/>
-    <w:lsdException w:name="Colorful Grid Accent 6" w:semiHidden="0" w:uiPriority="73" w:unhideWhenUsed="0"/>
-    <w:lsdException w:name="Subtle Emphasis" w:semiHidden="0" w:uiPriority="19" w:unhideWhenUsed="0" w:qFormat="1"/>
-    <w:lsdException w:name="Intense Emphasis" w:semiHidden="0" w:uiPriority="21" w:unhideWhenUsed="0" w:qFormat="1"/>
-    <w:lsdException w:name="Subtle Reference" w:semiHidden="0" w:uiPriority="31" w:unhideWhenUsed="0" w:qFormat="1"/>
-    <w:lsdException w:name="Intense Reference" w:semiHidden="0" w:uiPriority="32" w:unhideWhenUsed="0" w:qFormat="1"/>
-    <w:lsdException w:name="Book Title" w:semiHidden="0" w:uiPriority="33" w:unhideWhenUsed="0" w:qFormat="1"/>
-    <w:lsdException w:name="Bibliography" w:uiPriority="37"/>
-    <w:lsdException w:name="TOC Heading" w:uiPriority="39" w:qFormat="1"/>
-  </w:latentStyles>
-  <w:style w:type="paragraph" w:default="1" w:styleId="Normal">
-    <w:name w:val="Normal"/>
-    <w:qFormat/>
-    <w:rsid w:val="00073F8F"/>
-  </w:style>
-  <w:style w:type="paragraph" w:styleId="Heading1">
-    <w:name w:val="heading 1"/>
-    <w:basedOn w:val="Normal"/>
-    <w:next w:val="Normal"/>
-    <w:link w:val="Heading1Char"/>
-    <w:uiPriority w:val="9"/>
-    <w:qFormat/>
-    <w:rsid w:val="00DA47D2"/>
-    <w:pPr>
-      <w:keepNext/>
-      <w:keepLines/>
-      <w:spacing w:before="480"/>
-      <w:outlineLvl w:val="0"/>
-    </w:pPr>
-    <w:rPr>
-      <w:rFonts w:asciiTheme="majorHAnsi" w:eastAsiaTheme="majorEastAsia" w:hAnsiTheme="majorHAnsi" w:cstheme="majorBidi"/>
-      <w:b/>
-      <w:bCs/>
-      <w:color w:val="365F91" w:themeColor="accent1" w:themeShade="BF"/>
-      <w:sz w:val="44"/>
-    </w:rPr>
-  </w:style>
-  <w:style w:type="paragraph" w:styleId="Heading2">
-    <w:name w:val="heading 2"/>
-    <w:basedOn w:val="Normal"/>
-    <w:next w:val="Normal"/>
-    <w:link w:val="Heading2Char"/>
-    <w:uiPriority w:val="9"/>
-    <w:unhideWhenUsed/>
-    <w:qFormat/>
-    <w:rsid w:val="00F478ED"/>
-    <w:pPr>
-      <w:keepNext/>
-      <w:keepLines/>
-      <w:spacing w:before="200"/>
-      <w:outlineLvl w:val="1"/>
-    </w:pPr>
-    <w:rPr>
-      <w:rFonts w:asciiTheme="majorHAnsi" w:eastAsiaTheme="majorEastAsia" w:hAnsiTheme="majorHAnsi" w:cstheme="majorBidi"/>
-      <w:b/>
-      <w:bCs/>
-      <w:color w:val="4F81BD" w:themeColor="accent1"/>
-      <w:sz w:val="26"/>
-      <w:szCs w:val="26"/>
-    </w:rPr>
-  </w:style>
-  <w:style w:type="paragraph" w:styleId="Heading3">
-    <w:name w:val="heading 3"/>
-    <w:basedOn w:val="Normal"/>
-    <w:next w:val="Normal"/>
-    <w:link w:val="Heading3Char"/>
-    <w:uiPriority w:val="9"/>
-    <w:unhideWhenUsed/>
-    <w:qFormat/>
-    <w:rsid w:val="004511AA"/>
-    <w:pPr>
-      <w:keepNext/>
-      <w:keepLines/>
-      <w:spacing w:before="200"/>
-      <w:outlineLvl w:val="2"/>
-    </w:pPr>
-    <w:rPr>
-      <w:rFonts w:eastAsiaTheme="majorEastAsia" w:cstheme="majorBidi"/>
-      <w:bCs/>
-      <w:sz w:val="26"/>
-    </w:rPr>
-  </w:style>
-  <w:style w:type="paragraph" w:styleId="Heading4">
-    <w:name w:val="heading 4"/>
-    <w:basedOn w:val="Normal"/>
-    <w:next w:val="Normal"/>
-    <w:link w:val="Heading4Char"/>
-    <w:uiPriority w:val="9"/>
-    <w:unhideWhenUsed/>
-    <w:qFormat/>
-    <w:rsid w:val="00F478ED"/>
-    <w:pPr>
-      <w:keepNext/>
-      <w:keepLines/>
-      <w:spacing w:before="200"/>
-      <w:outlineLvl w:val="3"/>
-    </w:pPr>
-    <w:rPr>
-      <w:rFonts w:asciiTheme="majorHAnsi" w:eastAsiaTheme="majorEastAsia" w:hAnsiTheme="majorHAnsi" w:cstheme="majorBidi"/>
-      <w:b/>
-      <w:bCs/>
-      <w:i/>
-      <w:iCs/>
-      <w:color w:val="4F81BD" w:themeColor="accent1"/>
-    </w:rPr>
-  </w:style>
-  <w:style w:type="paragraph" w:styleId="Heading5">
-    <w:name w:val="heading 5"/>
-    <w:basedOn w:val="Normal"/>
-    <w:next w:val="Normal"/>
-    <w:link w:val="Heading5Char"/>
-    <w:uiPriority w:val="9"/>
-    <w:unhideWhenUsed/>
-    <w:qFormat/>
-    <w:rsid w:val="00F478ED"/>
-    <w:pPr>
-      <w:keepNext/>
-      <w:keepLines/>
-      <w:spacing w:before="200"/>
-      <w:outlineLvl w:val="4"/>
-    </w:pPr>
-    <w:rPr>
-      <w:rFonts w:asciiTheme="majorHAnsi" w:eastAsiaTheme="majorEastAsia" w:hAnsiTheme="majorHAnsi" w:cstheme="majorBidi"/>
-      <w:color w:val="243F60" w:themeColor="accent1" w:themeShade="7F"/>
-    </w:rPr>
-  </w:style>
-  <w:style w:type="paragraph" w:styleId="Heading6">
-    <w:name w:val="heading 6"/>
-    <w:basedOn w:val="Normal"/>
-    <w:next w:val="Normal"/>
-    <w:link w:val="Heading6Char"/>
-    <w:uiPriority w:val="9"/>
-    <w:semiHidden/>
-    <w:unhideWhenUsed/>
-    <w:qFormat/>
-    <w:rsid w:val="00F478ED"/>
-    <w:pPr>
-      <w:keepNext/>
-      <w:keepLines/>
-      <w:spacing w:before="200"/>
-      <w:outlineLvl w:val="5"/>
-    </w:pPr>
-    <w:rPr>
-      <w:rFonts w:asciiTheme="majorHAnsi" w:eastAsiaTheme="majorEastAsia" w:hAnsiTheme="majorHAnsi" w:cstheme="majorBidi"/>
-      <w:i/>
-      <w:iCs/>
-      <w:color w:val="243F60" w:themeColor="accent1" w:themeShade="7F"/>
-    </w:rPr>
-  </w:style>
-  <w:style w:type="paragraph" w:styleId="Heading7">
-    <w:name w:val="heading 7"/>
-    <w:basedOn w:val="Normal"/>
-    <w:next w:val="Normal"/>
-    <w:link w:val="Heading7Char"/>
-    <w:uiPriority w:val="9"/>
-    <w:semiHidden/>
-    <w:unhideWhenUsed/>
-    <w:qFormat/>
-    <w:rsid w:val="00F478ED"/>
-    <w:pPr>
-      <w:keepNext/>
-      <w:keepLines/>
-      <w:spacing w:before="200"/>
-      <w:outlineLvl w:val="6"/>
-    </w:pPr>
-    <w:rPr>
-      <w:rFonts w:asciiTheme="majorHAnsi" w:eastAsiaTheme="majorEastAsia" w:hAnsiTheme="majorHAnsi" w:cstheme="majorBidi"/>
-      <w:i/>
-      <w:iCs/>
-      <w:color w:val="404040" w:themeColor="text1" w:themeTint="BF"/>
-    </w:rPr>
-  </w:style>
-  <w:style w:type="paragraph" w:styleId="Heading8">
-    <w:name w:val="heading 8"/>
-    <w:basedOn w:val="Normal"/>
-    <w:next w:val="Normal"/>
-    <w:link w:val="Heading8Char"/>
-    <w:uiPriority w:val="9"/>
-    <w:unhideWhenUsed/>
-    <w:qFormat/>
-    <w:rsid w:val="00F478ED"/>
-    <w:pPr>
-      <w:keepNext/>
-      <w:keepLines/>
-      <w:spacing w:before="200"/>
-      <w:outlineLvl w:val="7"/>
-    </w:pPr>
-    <w:rPr>
-      <w:rFonts w:asciiTheme="majorHAnsi" w:eastAsiaTheme="majorEastAsia" w:hAnsiTheme="majorHAnsi" w:cstheme="majorBidi"/>
-      <w:color w:val="404040" w:themeColor="text1" w:themeTint="BF"/>
-      <w:sz w:val="20"/>
-      <w:szCs w:val="20"/>
-    </w:rPr>
-  </w:style>
-  <w:style w:type="paragraph" w:styleId="Heading9">
-    <w:name w:val="heading 9"/>
-    <w:basedOn w:val="Normal"/>
-    <w:next w:val="Normal"/>
-    <w:link w:val="Heading9Char"/>
-    <w:uiPriority w:val="9"/>
-    <w:semiHidden/>
-    <w:unhideWhenUsed/>
-    <w:qFormat/>
-    <w:rsid w:val="00F478ED"/>
-    <w:pPr>
-      <w:keepNext/>
-      <w:keepLines/>
-      <w:spacing w:before="200"/>
-      <w:outlineLvl w:val="8"/>
-    </w:pPr>
-    <w:rPr>
-      <w:rFonts w:asciiTheme="majorHAnsi" w:eastAsiaTheme="majorEastAsia" w:hAnsiTheme="majorHAnsi" w:cstheme="majorBidi"/>
-      <w:i/>
-      <w:iCs/>
-      <w:color w:val="404040" w:themeColor="text1" w:themeTint="BF"/>
-      <w:sz w:val="20"/>
-      <w:szCs w:val="20"/>
-    </w:rPr>
-  </w:style>
-  <w:style w:type="character" w:default="1" w:styleId="DefaultParagraphFont">
-    <w:name w:val="Default Paragraph Font"/>
-    <w:uiPriority w:val="1"/>
-    <w:semiHidden/>
-    <w:unhideWhenUsed/>
-  </w:style>
-  <w:style w:type="table" w:default="1" w:styleId="TableNormal">
-    <w:name w:val="Normal Table"/>
-    <w:uiPriority w:val="99"/>
-    <w:semiHidden/>
-    <w:unhideWhenUsed/>
-    <w:tblPr>
-      <w:tblInd w:w="0" w:type="dxa"/>
       <w:tblCellMar>
         <w:top w:w="0" w:type="dxa"/>
         <w:left w:w="108" w:type="dxa"/>
         <w:bottom w:w="0" w:type="dxa"/>
         <w:right w:w="108" w:type="dxa"/>
       </w:tblCellMar>
-    </w:tblPr>
-  </w:style>
-  <w:style w:type="numbering" w:default="1" w:styleId="NoList">
-    <w:name w:val="No List"/>
-    <w:uiPriority w:val="99"/>
-    <w:semiHidden/>
-    <w:unhideWhenUsed/>
-  </w:style>
-  <w:style w:type="paragraph" w:styleId="BalloonText">
-    <w:name w:val="Balloon Text"/>
-    <w:basedOn w:val="Normal"/>
-    <w:link w:val="BalloonTextChar"/>
-    <w:uiPriority w:val="99"/>
-    <w:semiHidden/>
-    <w:unhideWhenUsed/>
-    <w:rsid w:val="00D52F43"/>
-    <w:rPr>
-      <w:rFonts w:ascii="Tahoma" w:hAnsi="Tahoma" w:cs="Tahoma"/>
-      <w:sz w:val="16"/>
-      <w:szCs w:val="16"/>
-    </w:rPr>
-  </w:style>
-  <w:style w:type="character" w:customStyle="1" w:styleId="BalloonTextChar">
-    <w:name w:val="Balloon Text Char"/>
-    <w:basedOn w:val="DefaultParagraphFont"/>
-    <w:link w:val="BalloonText"/>
-    <w:uiPriority w:val="99"/>
-    <w:semiHidden/>
-    <w:rsid w:val="00D52F43"/>
-    <w:rPr>
-      <w:rFonts w:ascii="Tahoma" w:hAnsi="Tahoma" w:cs="Tahoma"/>
-      <w:sz w:val="16"/>
-      <w:szCs w:val="16"/>
-    </w:rPr>
-  </w:style>
-  <w:style w:type="paragraph" w:styleId="Header">
-    <w:name w:val="header"/>
-    <w:basedOn w:val="Normal"/>
-    <w:link w:val="HeaderChar"/>
-    <w:uiPriority w:val="99"/>
-    <w:unhideWhenUsed/>
-    <w:rsid w:val="00D52F43"/>
-    <w:pPr>
-      <w:tabs>
-        <w:tab w:val="center" w:pos="4680"/>
-        <w:tab w:val="right" w:pos="9360"/>
-      </w:tabs>
-    </w:pPr>
-  </w:style>
-  <w:style w:type="character" w:customStyle="1" w:styleId="HeaderChar">
-    <w:name w:val="Header Char"/>
-    <w:basedOn w:val="DefaultParagraphFont"/>
-    <w:link w:val="Header"/>
-    <w:uiPriority w:val="99"/>
-    <w:rsid w:val="00D52F43"/>
-  </w:style>
-  <w:style w:type="paragraph" w:styleId="Footer">
-    <w:name w:val="footer"/>
-    <w:basedOn w:val="Normal"/>
-    <w:link w:val="FooterChar"/>
-    <w:uiPriority w:val="99"/>
-    <w:unhideWhenUsed/>
-    <w:rsid w:val="00D52F43"/>
-    <w:pPr>
-      <w:tabs>
-        <w:tab w:val="center" w:pos="4680"/>
-        <w:tab w:val="right" w:pos="9360"/>
-      </w:tabs>
-    </w:pPr>
-  </w:style>
-  <w:style w:type="character" w:customStyle="1" w:styleId="FooterChar">
-    <w:name w:val="Footer Char"/>
-    <w:basedOn w:val="DefaultParagraphFont"/>
-    <w:link w:val="Footer"/>
-    <w:uiPriority w:val="99"/>
-    <w:rsid w:val="00D52F43"/>
-  </w:style>
-  <w:style w:type="paragraph" w:styleId="ListParagraph">
-    <w:name w:val="List Paragraph"/>
-    <w:basedOn w:val="Normal"/>
-    <w:uiPriority w:val="34"/>
-    <w:qFormat/>
-    <w:rsid w:val="00724FB0"/>
-    <w:pPr>
-      <w:ind w:left="720"/>
-      <w:contextualSpacing/>
-    </w:pPr>
-  </w:style>
-  <w:style w:type="table" w:styleId="TableGrid">
-    <w:name w:val="Table Grid"/>
-    <w:basedOn w:val="TableNormal"/>
-    <w:uiPriority w:val="59"/>
-    <w:rsid w:val="009375FE"/>
-    <w:tblPr>
-      <w:tblBorders>
-        <w:top w:val="single" w:sz="4" w:space="0" w:color="auto"/>
-        <w:left w:val="single" w:sz="4" w:space="0" w:color="auto"/>
-        <w:bottom w:val="single" w:sz="4" w:space="0" w:color="auto"/>
-        <w:right w:val="single" w:sz="4" w:space="0" w:color="auto"/>
-        <w:insideH w:val="single" w:sz="4" w:space="0" w:color="auto"/>
-        <w:insideV w:val="single" w:sz="4" w:space="0" w:color="auto"/>
-      </w:tblBorders>
     </w:tblPr>
   </w:style>
   <w:style w:type="paragraph" w:styleId="NormalWeb">
@@ -14616,58 +13871,58 @@
     </dgm:pt>
   </dgm:ptLst>
   <dgm:cxnLst>
-    <dgm:cxn modelId="{611DE1EB-697C-4C50-8565-91B9D6DCE420}" type="presOf" srcId="{C80A2E3E-AA56-43F8-8825-64B389054B6B}" destId="{749B49C2-C474-4AE2-B9CD-AC568E431515}" srcOrd="0" destOrd="0" presId="urn:microsoft.com/office/officeart/2005/8/layout/process1"/>
+    <dgm:cxn modelId="{852874AB-7CB9-41F2-9D62-7ED3632C025B}" type="presOf" srcId="{4BC98FAA-20AA-47A0-9CA5-F867CDBCFB09}" destId="{5A7470A5-FE3D-4FA9-A1E0-84597B401135}" srcOrd="0" destOrd="0" presId="urn:microsoft.com/office/officeart/2005/8/layout/process1"/>
+    <dgm:cxn modelId="{CADD4B11-477D-4F1A-BA81-C07D542CEC95}" type="presOf" srcId="{A84A70B2-B6DF-46DB-9052-33D9BDC1B9A4}" destId="{E9A3184F-4A81-43CB-B04C-BE6E49AA7227}" srcOrd="0" destOrd="0" presId="urn:microsoft.com/office/officeart/2005/8/layout/process1"/>
     <dgm:cxn modelId="{9F1EAF88-177C-4D75-9D93-404323499E66}" srcId="{0494926F-90ED-4267-8E26-52F8817771CC}" destId="{C80A2E3E-AA56-43F8-8825-64B389054B6B}" srcOrd="4" destOrd="0" parTransId="{DD4F1D5F-1C8B-43B4-AA0F-BE3258A72056}" sibTransId="{9A151B4F-3E45-4BB6-9E3A-53E88EEBD752}"/>
-    <dgm:cxn modelId="{E1466817-2D43-4BCF-964F-72C782A2A313}" type="presOf" srcId="{5E471733-E037-4BEE-BB60-CA306C6CBA00}" destId="{63A967B1-6932-4602-8AD1-996598DBE4A2}" srcOrd="0" destOrd="0" presId="urn:microsoft.com/office/officeart/2005/8/layout/process1"/>
-    <dgm:cxn modelId="{2EFE0C25-700B-42C7-921A-813432A4321A}" type="presOf" srcId="{67B95564-6A0C-499B-B11D-2A6EAE03D4B1}" destId="{31E597F9-C5EA-4985-BB30-B6C3B9ED4438}" srcOrd="0" destOrd="0" presId="urn:microsoft.com/office/officeart/2005/8/layout/process1"/>
-    <dgm:cxn modelId="{031EB273-DDF8-47C3-945B-17AC97BB2860}" type="presOf" srcId="{CB43AB5A-FAFC-4B57-9E62-28FD0D5BCA59}" destId="{50DE2331-D6F4-470C-A657-965F21EADF62}" srcOrd="0" destOrd="0" presId="urn:microsoft.com/office/officeart/2005/8/layout/process1"/>
-    <dgm:cxn modelId="{034BB424-B3E8-4EF7-BF58-C56FB2A8EB6B}" type="presOf" srcId="{A84A70B2-B6DF-46DB-9052-33D9BDC1B9A4}" destId="{E9A3184F-4A81-43CB-B04C-BE6E49AA7227}" srcOrd="0" destOrd="0" presId="urn:microsoft.com/office/officeart/2005/8/layout/process1"/>
+    <dgm:cxn modelId="{272A3FA4-7A5A-4D4C-9635-2C3B5FCAF8F5}" type="presOf" srcId="{A84A70B2-B6DF-46DB-9052-33D9BDC1B9A4}" destId="{C0C2D3AF-D764-4BB0-B7B7-FB43F4707574}" srcOrd="1" destOrd="0" presId="urn:microsoft.com/office/officeart/2005/8/layout/process1"/>
+    <dgm:cxn modelId="{4B2646CD-73D1-4BA8-9CD0-D6E2C241E01F}" type="presOf" srcId="{2C96229C-FF35-4154-B282-DAB040D6ACDF}" destId="{EEC9DD45-C92D-4FA6-A2B7-19FAD09D5646}" srcOrd="0" destOrd="0" presId="urn:microsoft.com/office/officeart/2005/8/layout/process1"/>
+    <dgm:cxn modelId="{0BAB2261-6017-4F40-B398-A25C4675BA4A}" type="presOf" srcId="{CB43AB5A-FAFC-4B57-9E62-28FD0D5BCA59}" destId="{50DE2331-D6F4-470C-A657-965F21EADF62}" srcOrd="0" destOrd="0" presId="urn:microsoft.com/office/officeart/2005/8/layout/process1"/>
+    <dgm:cxn modelId="{DCAB73FE-A955-4B20-8CDD-78B0C3029B5D}" type="presOf" srcId="{A7AD6160-75B5-408B-856D-B706C82C5829}" destId="{C061EDB5-6D46-49E2-8A85-20D97A35171B}" srcOrd="0" destOrd="0" presId="urn:microsoft.com/office/officeart/2005/8/layout/process1"/>
+    <dgm:cxn modelId="{844BC8D9-783E-4EDD-9ABE-2DFA06A8083B}" type="presOf" srcId="{E1606832-332D-4420-A2F0-BB495F37BCAC}" destId="{D57B4F5E-4A31-484B-B316-DA381594BF11}" srcOrd="0" destOrd="0" presId="urn:microsoft.com/office/officeart/2005/8/layout/process1"/>
     <dgm:cxn modelId="{595006AF-EAE5-46A3-9A72-79457EDD8AB7}" srcId="{0494926F-90ED-4267-8E26-52F8817771CC}" destId="{5E471733-E037-4BEE-BB60-CA306C6CBA00}" srcOrd="6" destOrd="0" parTransId="{5CA17171-75A4-4D88-9958-D029005C0A08}" sibTransId="{F2367D3C-003A-4C3C-AA63-3A8D1666EA85}"/>
-    <dgm:cxn modelId="{B7E70807-BCAA-4724-8141-28B938E80615}" type="presOf" srcId="{CB43AB5A-FAFC-4B57-9E62-28FD0D5BCA59}" destId="{6B935F54-1659-4223-B1F4-6E0472409B69}" srcOrd="1" destOrd="0" presId="urn:microsoft.com/office/officeart/2005/8/layout/process1"/>
+    <dgm:cxn modelId="{EA9340DC-BD5D-43FA-8470-0E4BEFC1CBAF}" type="presOf" srcId="{9A151B4F-3E45-4BB6-9E3A-53E88EEBD752}" destId="{4D251D4C-3184-4D4D-AC5A-71B0A74CFB60}" srcOrd="1" destOrd="0" presId="urn:microsoft.com/office/officeart/2005/8/layout/process1"/>
     <dgm:cxn modelId="{63E109F1-8F1D-43F8-9D24-C32E99F687D3}" srcId="{0494926F-90ED-4267-8E26-52F8817771CC}" destId="{935886B5-9893-47BB-ACE1-7E0202F0BE38}" srcOrd="3" destOrd="0" parTransId="{CEE88786-9E73-4677-A449-036B9B809CFA}" sibTransId="{CB43AB5A-FAFC-4B57-9E62-28FD0D5BCA59}"/>
-    <dgm:cxn modelId="{D8B5F4B3-4707-4B5B-9635-BB05F18BB537}" type="presOf" srcId="{E1606832-332D-4420-A2F0-BB495F37BCAC}" destId="{D57B4F5E-4A31-484B-B316-DA381594BF11}" srcOrd="0" destOrd="0" presId="urn:microsoft.com/office/officeart/2005/8/layout/process1"/>
-    <dgm:cxn modelId="{5EE3A1B3-5AD4-49EF-8D67-A93BE5C0BE12}" type="presOf" srcId="{9A151B4F-3E45-4BB6-9E3A-53E88EEBD752}" destId="{F21DDAEE-AF77-4C70-A5E2-C99EAA6A0040}" srcOrd="0" destOrd="0" presId="urn:microsoft.com/office/officeart/2005/8/layout/process1"/>
+    <dgm:cxn modelId="{E9AB5941-7953-4204-B413-F5949956212F}" type="presOf" srcId="{67B95564-6A0C-499B-B11D-2A6EAE03D4B1}" destId="{31E597F9-C5EA-4985-BB30-B6C3B9ED4438}" srcOrd="0" destOrd="0" presId="urn:microsoft.com/office/officeart/2005/8/layout/process1"/>
     <dgm:cxn modelId="{351A903D-E56A-48F0-A850-5D5FBBFD693F}" srcId="{0494926F-90ED-4267-8E26-52F8817771CC}" destId="{4BC98FAA-20AA-47A0-9CA5-F867CDBCFB09}" srcOrd="0" destOrd="0" parTransId="{176A32E7-28AE-4E94-80F5-615C34796072}" sibTransId="{57D12529-0326-458C-96BF-2D85C598488C}"/>
-    <dgm:cxn modelId="{79BD69D8-FA7C-4F46-9AEA-021067ABDC06}" type="presOf" srcId="{29343974-C390-411D-BBE8-A3463C4B41A2}" destId="{7C1B0B90-D563-4855-8052-43DFCDF945D2}" srcOrd="1" destOrd="0" presId="urn:microsoft.com/office/officeart/2005/8/layout/process1"/>
-    <dgm:cxn modelId="{EED066FA-CC20-4DAC-BD74-B7035A513701}" type="presOf" srcId="{2C96229C-FF35-4154-B282-DAB040D6ACDF}" destId="{EEC9DD45-C92D-4FA6-A2B7-19FAD09D5646}" srcOrd="0" destOrd="0" presId="urn:microsoft.com/office/officeart/2005/8/layout/process1"/>
-    <dgm:cxn modelId="{E762BADD-BC85-46A0-9E78-4826AA3C5B60}" type="presOf" srcId="{935886B5-9893-47BB-ACE1-7E0202F0BE38}" destId="{AEECA9A9-0372-4DF0-9613-54E9F458BF08}" srcOrd="0" destOrd="0" presId="urn:microsoft.com/office/officeart/2005/8/layout/process1"/>
-    <dgm:cxn modelId="{79D38445-C6A7-46F0-8E68-0F60E854032F}" type="presOf" srcId="{9A151B4F-3E45-4BB6-9E3A-53E88EEBD752}" destId="{4D251D4C-3184-4D4D-AC5A-71B0A74CFB60}" srcOrd="1" destOrd="0" presId="urn:microsoft.com/office/officeart/2005/8/layout/process1"/>
-    <dgm:cxn modelId="{EA84B20A-1A76-4FAF-8AF7-E4321B888C1E}" type="presOf" srcId="{29343974-C390-411D-BBE8-A3463C4B41A2}" destId="{370B8CB0-3BA5-4339-9327-3A20640EC6F0}" srcOrd="0" destOrd="0" presId="urn:microsoft.com/office/officeart/2005/8/layout/process1"/>
-    <dgm:cxn modelId="{49F1820C-A9EA-45BB-9F82-2621B707C75A}" type="presOf" srcId="{57D12529-0326-458C-96BF-2D85C598488C}" destId="{A3150436-ADFA-49E7-844D-6EDED7F9438E}" srcOrd="1" destOrd="0" presId="urn:microsoft.com/office/officeart/2005/8/layout/process1"/>
-    <dgm:cxn modelId="{D4D7E8D2-83DB-421E-9A7F-0452C30F1BA4}" type="presOf" srcId="{A84A70B2-B6DF-46DB-9052-33D9BDC1B9A4}" destId="{C0C2D3AF-D764-4BB0-B7B7-FB43F4707574}" srcOrd="1" destOrd="0" presId="urn:microsoft.com/office/officeart/2005/8/layout/process1"/>
+    <dgm:cxn modelId="{DD23176F-26AA-4CA6-B999-176BFFFC97C1}" type="presOf" srcId="{2C96229C-FF35-4154-B282-DAB040D6ACDF}" destId="{44A5AC43-2DD2-49E6-89EB-8886041973BE}" srcOrd="1" destOrd="0" presId="urn:microsoft.com/office/officeart/2005/8/layout/process1"/>
+    <dgm:cxn modelId="{07B94554-DC6C-4E47-BE9B-3D911794FEE4}" type="presOf" srcId="{0494926F-90ED-4267-8E26-52F8817771CC}" destId="{F03B5C07-6364-4BBD-98D1-27482931234F}" srcOrd="0" destOrd="0" presId="urn:microsoft.com/office/officeart/2005/8/layout/process1"/>
+    <dgm:cxn modelId="{F6CB039A-E5AD-47B5-A599-9067F4CEDAEB}" type="presOf" srcId="{CB43AB5A-FAFC-4B57-9E62-28FD0D5BCA59}" destId="{6B935F54-1659-4223-B1F4-6E0472409B69}" srcOrd="1" destOrd="0" presId="urn:microsoft.com/office/officeart/2005/8/layout/process1"/>
+    <dgm:cxn modelId="{615D865D-2CD2-4B8E-BCFC-354E4BCF254D}" type="presOf" srcId="{29343974-C390-411D-BBE8-A3463C4B41A2}" destId="{370B8CB0-3BA5-4339-9327-3A20640EC6F0}" srcOrd="0" destOrd="0" presId="urn:microsoft.com/office/officeart/2005/8/layout/process1"/>
+    <dgm:cxn modelId="{14A7DE80-2020-4850-B29A-2D1912103CD7}" type="presOf" srcId="{9A151B4F-3E45-4BB6-9E3A-53E88EEBD752}" destId="{F21DDAEE-AF77-4C70-A5E2-C99EAA6A0040}" srcOrd="0" destOrd="0" presId="urn:microsoft.com/office/officeart/2005/8/layout/process1"/>
+    <dgm:cxn modelId="{30CABECB-3FF0-4119-8AEA-4E11E1048C4E}" type="presOf" srcId="{29343974-C390-411D-BBE8-A3463C4B41A2}" destId="{7C1B0B90-D563-4855-8052-43DFCDF945D2}" srcOrd="1" destOrd="0" presId="urn:microsoft.com/office/officeart/2005/8/layout/process1"/>
+    <dgm:cxn modelId="{18245287-4A01-4B4C-8200-BFAEAFD29114}" type="presOf" srcId="{57D12529-0326-458C-96BF-2D85C598488C}" destId="{A3150436-ADFA-49E7-844D-6EDED7F9438E}" srcOrd="1" destOrd="0" presId="urn:microsoft.com/office/officeart/2005/8/layout/process1"/>
+    <dgm:cxn modelId="{56CB8CDE-0C6A-4CE7-A440-9774FC7C781C}" type="presOf" srcId="{C80A2E3E-AA56-43F8-8825-64B389054B6B}" destId="{749B49C2-C474-4AE2-B9CD-AC568E431515}" srcOrd="0" destOrd="0" presId="urn:microsoft.com/office/officeart/2005/8/layout/process1"/>
     <dgm:cxn modelId="{47FE6A88-19C5-441D-9C1E-75C52EB4D260}" srcId="{0494926F-90ED-4267-8E26-52F8817771CC}" destId="{A7AD6160-75B5-408B-856D-B706C82C5829}" srcOrd="1" destOrd="0" parTransId="{972FD3D9-AE36-4282-9C1F-2F29E72ACFEE}" sibTransId="{A84A70B2-B6DF-46DB-9052-33D9BDC1B9A4}"/>
-    <dgm:cxn modelId="{69BDA7D3-03FB-485C-9DA9-7393CA9AECD0}" type="presOf" srcId="{57D12529-0326-458C-96BF-2D85C598488C}" destId="{ED04FABB-07A1-4672-A5F5-4A8A12A5BDF4}" srcOrd="0" destOrd="0" presId="urn:microsoft.com/office/officeart/2005/8/layout/process1"/>
-    <dgm:cxn modelId="{57FE4324-ABAC-46DD-AF82-0CD661C980F2}" type="presOf" srcId="{A7AD6160-75B5-408B-856D-B706C82C5829}" destId="{C061EDB5-6D46-49E2-8A85-20D97A35171B}" srcOrd="0" destOrd="0" presId="urn:microsoft.com/office/officeart/2005/8/layout/process1"/>
     <dgm:cxn modelId="{E47CD79C-CBB5-44FB-87E8-481B43A54DC2}" srcId="{0494926F-90ED-4267-8E26-52F8817771CC}" destId="{67B95564-6A0C-499B-B11D-2A6EAE03D4B1}" srcOrd="2" destOrd="0" parTransId="{14320F46-9B2B-46CC-B1B6-8691337DD4C1}" sibTransId="{2C96229C-FF35-4154-B282-DAB040D6ACDF}"/>
-    <dgm:cxn modelId="{E455B493-DA6B-498F-836B-C97582C3AA5C}" type="presOf" srcId="{2C96229C-FF35-4154-B282-DAB040D6ACDF}" destId="{44A5AC43-2DD2-49E6-89EB-8886041973BE}" srcOrd="1" destOrd="0" presId="urn:microsoft.com/office/officeart/2005/8/layout/process1"/>
+    <dgm:cxn modelId="{FA652663-42F8-45C4-9439-0D830A491FD5}" type="presOf" srcId="{5E471733-E037-4BEE-BB60-CA306C6CBA00}" destId="{63A967B1-6932-4602-8AD1-996598DBE4A2}" srcOrd="0" destOrd="0" presId="urn:microsoft.com/office/officeart/2005/8/layout/process1"/>
     <dgm:cxn modelId="{2E11F016-CE12-42EA-961E-28629BB3D3F1}" srcId="{0494926F-90ED-4267-8E26-52F8817771CC}" destId="{E1606832-332D-4420-A2F0-BB495F37BCAC}" srcOrd="5" destOrd="0" parTransId="{6E2CF018-C187-4250-95BA-A4EAFC13F9BC}" sibTransId="{29343974-C390-411D-BBE8-A3463C4B41A2}"/>
-    <dgm:cxn modelId="{D5A29EAC-EB4C-4C9B-AC35-905F30F27A32}" type="presOf" srcId="{0494926F-90ED-4267-8E26-52F8817771CC}" destId="{F03B5C07-6364-4BBD-98D1-27482931234F}" srcOrd="0" destOrd="0" presId="urn:microsoft.com/office/officeart/2005/8/layout/process1"/>
-    <dgm:cxn modelId="{6628DBED-9694-4685-B062-96FB6552FF89}" type="presOf" srcId="{4BC98FAA-20AA-47A0-9CA5-F867CDBCFB09}" destId="{5A7470A5-FE3D-4FA9-A1E0-84597B401135}" srcOrd="0" destOrd="0" presId="urn:microsoft.com/office/officeart/2005/8/layout/process1"/>
-    <dgm:cxn modelId="{97D6927D-0AA7-4DD6-833F-6CEE1F62AA31}" type="presParOf" srcId="{F03B5C07-6364-4BBD-98D1-27482931234F}" destId="{5A7470A5-FE3D-4FA9-A1E0-84597B401135}" srcOrd="0" destOrd="0" presId="urn:microsoft.com/office/officeart/2005/8/layout/process1"/>
-    <dgm:cxn modelId="{B96212E7-D956-44AF-9D85-A6EFEFF02147}" type="presParOf" srcId="{F03B5C07-6364-4BBD-98D1-27482931234F}" destId="{ED04FABB-07A1-4672-A5F5-4A8A12A5BDF4}" srcOrd="1" destOrd="0" presId="urn:microsoft.com/office/officeart/2005/8/layout/process1"/>
-    <dgm:cxn modelId="{08EE6B40-4955-4648-8979-112CA499B4BE}" type="presParOf" srcId="{ED04FABB-07A1-4672-A5F5-4A8A12A5BDF4}" destId="{A3150436-ADFA-49E7-844D-6EDED7F9438E}" srcOrd="0" destOrd="0" presId="urn:microsoft.com/office/officeart/2005/8/layout/process1"/>
-    <dgm:cxn modelId="{8D16B1A7-A36B-4293-802E-C1362344A4FE}" type="presParOf" srcId="{F03B5C07-6364-4BBD-98D1-27482931234F}" destId="{C061EDB5-6D46-49E2-8A85-20D97A35171B}" srcOrd="2" destOrd="0" presId="urn:microsoft.com/office/officeart/2005/8/layout/process1"/>
-    <dgm:cxn modelId="{A031930D-A38E-4142-838A-9EA63E24493D}" type="presParOf" srcId="{F03B5C07-6364-4BBD-98D1-27482931234F}" destId="{E9A3184F-4A81-43CB-B04C-BE6E49AA7227}" srcOrd="3" destOrd="0" presId="urn:microsoft.com/office/officeart/2005/8/layout/process1"/>
-    <dgm:cxn modelId="{D09C0AF9-A760-4F15-8AF5-89FBFACCB785}" type="presParOf" srcId="{E9A3184F-4A81-43CB-B04C-BE6E49AA7227}" destId="{C0C2D3AF-D764-4BB0-B7B7-FB43F4707574}" srcOrd="0" destOrd="0" presId="urn:microsoft.com/office/officeart/2005/8/layout/process1"/>
-    <dgm:cxn modelId="{B78A11D8-2771-4A47-8E6B-0DC4CD17211E}" type="presParOf" srcId="{F03B5C07-6364-4BBD-98D1-27482931234F}" destId="{31E597F9-C5EA-4985-BB30-B6C3B9ED4438}" srcOrd="4" destOrd="0" presId="urn:microsoft.com/office/officeart/2005/8/layout/process1"/>
-    <dgm:cxn modelId="{565ACFB3-F67C-46EA-89F4-8B4B62B682F7}" type="presParOf" srcId="{F03B5C07-6364-4BBD-98D1-27482931234F}" destId="{EEC9DD45-C92D-4FA6-A2B7-19FAD09D5646}" srcOrd="5" destOrd="0" presId="urn:microsoft.com/office/officeart/2005/8/layout/process1"/>
-    <dgm:cxn modelId="{86670656-94C6-4F48-9AF0-A1C56F8C40C4}" type="presParOf" srcId="{EEC9DD45-C92D-4FA6-A2B7-19FAD09D5646}" destId="{44A5AC43-2DD2-49E6-89EB-8886041973BE}" srcOrd="0" destOrd="0" presId="urn:microsoft.com/office/officeart/2005/8/layout/process1"/>
-    <dgm:cxn modelId="{6BFE527E-215B-4540-881A-FF5652A5C5BE}" type="presParOf" srcId="{F03B5C07-6364-4BBD-98D1-27482931234F}" destId="{AEECA9A9-0372-4DF0-9613-54E9F458BF08}" srcOrd="6" destOrd="0" presId="urn:microsoft.com/office/officeart/2005/8/layout/process1"/>
-    <dgm:cxn modelId="{8EB4AD7B-E016-4E1D-AB80-FF00A8FE51DD}" type="presParOf" srcId="{F03B5C07-6364-4BBD-98D1-27482931234F}" destId="{50DE2331-D6F4-470C-A657-965F21EADF62}" srcOrd="7" destOrd="0" presId="urn:microsoft.com/office/officeart/2005/8/layout/process1"/>
-    <dgm:cxn modelId="{92161BBC-5629-449D-AFBE-95059B659B3A}" type="presParOf" srcId="{50DE2331-D6F4-470C-A657-965F21EADF62}" destId="{6B935F54-1659-4223-B1F4-6E0472409B69}" srcOrd="0" destOrd="0" presId="urn:microsoft.com/office/officeart/2005/8/layout/process1"/>
-    <dgm:cxn modelId="{995DDDE2-E3D9-4CE3-AC55-F8EE675DDBB4}" type="presParOf" srcId="{F03B5C07-6364-4BBD-98D1-27482931234F}" destId="{749B49C2-C474-4AE2-B9CD-AC568E431515}" srcOrd="8" destOrd="0" presId="urn:microsoft.com/office/officeart/2005/8/layout/process1"/>
-    <dgm:cxn modelId="{5FEE5E6B-6452-4770-A860-0630FC216BC4}" type="presParOf" srcId="{F03B5C07-6364-4BBD-98D1-27482931234F}" destId="{F21DDAEE-AF77-4C70-A5E2-C99EAA6A0040}" srcOrd="9" destOrd="0" presId="urn:microsoft.com/office/officeart/2005/8/layout/process1"/>
-    <dgm:cxn modelId="{93CFFC5C-3922-44A0-8F58-CCCE120D877A}" type="presParOf" srcId="{F21DDAEE-AF77-4C70-A5E2-C99EAA6A0040}" destId="{4D251D4C-3184-4D4D-AC5A-71B0A74CFB60}" srcOrd="0" destOrd="0" presId="urn:microsoft.com/office/officeart/2005/8/layout/process1"/>
-    <dgm:cxn modelId="{8F5787DC-C43D-41C4-B662-FA4CCC47F987}" type="presParOf" srcId="{F03B5C07-6364-4BBD-98D1-27482931234F}" destId="{D57B4F5E-4A31-484B-B316-DA381594BF11}" srcOrd="10" destOrd="0" presId="urn:microsoft.com/office/officeart/2005/8/layout/process1"/>
-    <dgm:cxn modelId="{8A01A73A-D534-463B-86CF-48CC75D45F05}" type="presParOf" srcId="{F03B5C07-6364-4BBD-98D1-27482931234F}" destId="{370B8CB0-3BA5-4339-9327-3A20640EC6F0}" srcOrd="11" destOrd="0" presId="urn:microsoft.com/office/officeart/2005/8/layout/process1"/>
-    <dgm:cxn modelId="{02F1D4E6-25F0-44A1-978B-62C74E9245BC}" type="presParOf" srcId="{370B8CB0-3BA5-4339-9327-3A20640EC6F0}" destId="{7C1B0B90-D563-4855-8052-43DFCDF945D2}" srcOrd="0" destOrd="0" presId="urn:microsoft.com/office/officeart/2005/8/layout/process1"/>
-    <dgm:cxn modelId="{962CFD0D-3359-4805-AB77-8CE5264C90E9}" type="presParOf" srcId="{F03B5C07-6364-4BBD-98D1-27482931234F}" destId="{63A967B1-6932-4602-8AD1-996598DBE4A2}" srcOrd="12" destOrd="0" presId="urn:microsoft.com/office/officeart/2005/8/layout/process1"/>
+    <dgm:cxn modelId="{5AACAF9B-4A35-4868-9B8D-F64724721D12}" type="presOf" srcId="{57D12529-0326-458C-96BF-2D85C598488C}" destId="{ED04FABB-07A1-4672-A5F5-4A8A12A5BDF4}" srcOrd="0" destOrd="0" presId="urn:microsoft.com/office/officeart/2005/8/layout/process1"/>
+    <dgm:cxn modelId="{45C1A8C0-0697-40E0-AFB8-861891974372}" type="presOf" srcId="{935886B5-9893-47BB-ACE1-7E0202F0BE38}" destId="{AEECA9A9-0372-4DF0-9613-54E9F458BF08}" srcOrd="0" destOrd="0" presId="urn:microsoft.com/office/officeart/2005/8/layout/process1"/>
+    <dgm:cxn modelId="{76C5FC77-EE58-4ADC-B1D8-FB49823EA01A}" type="presParOf" srcId="{F03B5C07-6364-4BBD-98D1-27482931234F}" destId="{5A7470A5-FE3D-4FA9-A1E0-84597B401135}" srcOrd="0" destOrd="0" presId="urn:microsoft.com/office/officeart/2005/8/layout/process1"/>
+    <dgm:cxn modelId="{41ED03A6-285D-4B07-8DE5-ED683398EDCB}" type="presParOf" srcId="{F03B5C07-6364-4BBD-98D1-27482931234F}" destId="{ED04FABB-07A1-4672-A5F5-4A8A12A5BDF4}" srcOrd="1" destOrd="0" presId="urn:microsoft.com/office/officeart/2005/8/layout/process1"/>
+    <dgm:cxn modelId="{7A7C2F8C-510E-4D5A-A16E-49792ACE4483}" type="presParOf" srcId="{ED04FABB-07A1-4672-A5F5-4A8A12A5BDF4}" destId="{A3150436-ADFA-49E7-844D-6EDED7F9438E}" srcOrd="0" destOrd="0" presId="urn:microsoft.com/office/officeart/2005/8/layout/process1"/>
+    <dgm:cxn modelId="{76199AEA-4A62-4A20-8744-1D8964FCDC85}" type="presParOf" srcId="{F03B5C07-6364-4BBD-98D1-27482931234F}" destId="{C061EDB5-6D46-49E2-8A85-20D97A35171B}" srcOrd="2" destOrd="0" presId="urn:microsoft.com/office/officeart/2005/8/layout/process1"/>
+    <dgm:cxn modelId="{5EE295D8-8CB1-4A32-8A2B-39A3A67BF19C}" type="presParOf" srcId="{F03B5C07-6364-4BBD-98D1-27482931234F}" destId="{E9A3184F-4A81-43CB-B04C-BE6E49AA7227}" srcOrd="3" destOrd="0" presId="urn:microsoft.com/office/officeart/2005/8/layout/process1"/>
+    <dgm:cxn modelId="{32E03E3A-271E-4339-A0A7-215F88A7A116}" type="presParOf" srcId="{E9A3184F-4A81-43CB-B04C-BE6E49AA7227}" destId="{C0C2D3AF-D764-4BB0-B7B7-FB43F4707574}" srcOrd="0" destOrd="0" presId="urn:microsoft.com/office/officeart/2005/8/layout/process1"/>
+    <dgm:cxn modelId="{3741B580-2E1C-472D-AE3B-395145AF8BBE}" type="presParOf" srcId="{F03B5C07-6364-4BBD-98D1-27482931234F}" destId="{31E597F9-C5EA-4985-BB30-B6C3B9ED4438}" srcOrd="4" destOrd="0" presId="urn:microsoft.com/office/officeart/2005/8/layout/process1"/>
+    <dgm:cxn modelId="{E0515276-C881-4E4A-ACFB-8D75C7C0EC19}" type="presParOf" srcId="{F03B5C07-6364-4BBD-98D1-27482931234F}" destId="{EEC9DD45-C92D-4FA6-A2B7-19FAD09D5646}" srcOrd="5" destOrd="0" presId="urn:microsoft.com/office/officeart/2005/8/layout/process1"/>
+    <dgm:cxn modelId="{1D69C2FC-3A5B-482D-917F-F2D52EC914C7}" type="presParOf" srcId="{EEC9DD45-C92D-4FA6-A2B7-19FAD09D5646}" destId="{44A5AC43-2DD2-49E6-89EB-8886041973BE}" srcOrd="0" destOrd="0" presId="urn:microsoft.com/office/officeart/2005/8/layout/process1"/>
+    <dgm:cxn modelId="{018DC554-3407-418A-88AD-896D4637C0E6}" type="presParOf" srcId="{F03B5C07-6364-4BBD-98D1-27482931234F}" destId="{AEECA9A9-0372-4DF0-9613-54E9F458BF08}" srcOrd="6" destOrd="0" presId="urn:microsoft.com/office/officeart/2005/8/layout/process1"/>
+    <dgm:cxn modelId="{162D38C8-5253-48A5-BB9F-1F96A7A4837C}" type="presParOf" srcId="{F03B5C07-6364-4BBD-98D1-27482931234F}" destId="{50DE2331-D6F4-470C-A657-965F21EADF62}" srcOrd="7" destOrd="0" presId="urn:microsoft.com/office/officeart/2005/8/layout/process1"/>
+    <dgm:cxn modelId="{5A8C8C67-BBB4-4F86-9FAA-443F0A4F7C0A}" type="presParOf" srcId="{50DE2331-D6F4-470C-A657-965F21EADF62}" destId="{6B935F54-1659-4223-B1F4-6E0472409B69}" srcOrd="0" destOrd="0" presId="urn:microsoft.com/office/officeart/2005/8/layout/process1"/>
+    <dgm:cxn modelId="{CD80CAA4-8F6B-4994-9204-52DB51D7985B}" type="presParOf" srcId="{F03B5C07-6364-4BBD-98D1-27482931234F}" destId="{749B49C2-C474-4AE2-B9CD-AC568E431515}" srcOrd="8" destOrd="0" presId="urn:microsoft.com/office/officeart/2005/8/layout/process1"/>
+    <dgm:cxn modelId="{E52AAAB1-26C4-4F5D-8827-05539F14E74E}" type="presParOf" srcId="{F03B5C07-6364-4BBD-98D1-27482931234F}" destId="{F21DDAEE-AF77-4C70-A5E2-C99EAA6A0040}" srcOrd="9" destOrd="0" presId="urn:microsoft.com/office/officeart/2005/8/layout/process1"/>
+    <dgm:cxn modelId="{C6AD2453-D18F-4BCA-AC0C-E104FD598507}" type="presParOf" srcId="{F21DDAEE-AF77-4C70-A5E2-C99EAA6A0040}" destId="{4D251D4C-3184-4D4D-AC5A-71B0A74CFB60}" srcOrd="0" destOrd="0" presId="urn:microsoft.com/office/officeart/2005/8/layout/process1"/>
+    <dgm:cxn modelId="{FC274092-5002-472B-B2E4-15227A591DB0}" type="presParOf" srcId="{F03B5C07-6364-4BBD-98D1-27482931234F}" destId="{D57B4F5E-4A31-484B-B316-DA381594BF11}" srcOrd="10" destOrd="0" presId="urn:microsoft.com/office/officeart/2005/8/layout/process1"/>
+    <dgm:cxn modelId="{B3281CD3-E787-4BCF-AE8E-8172BAA9305F}" type="presParOf" srcId="{F03B5C07-6364-4BBD-98D1-27482931234F}" destId="{370B8CB0-3BA5-4339-9327-3A20640EC6F0}" srcOrd="11" destOrd="0" presId="urn:microsoft.com/office/officeart/2005/8/layout/process1"/>
+    <dgm:cxn modelId="{9ACC8E9C-3AF5-45E6-B7BD-F0492C95A06C}" type="presParOf" srcId="{370B8CB0-3BA5-4339-9327-3A20640EC6F0}" destId="{7C1B0B90-D563-4855-8052-43DFCDF945D2}" srcOrd="0" destOrd="0" presId="urn:microsoft.com/office/officeart/2005/8/layout/process1"/>
+    <dgm:cxn modelId="{9C7BCD59-A658-4BB0-BAA8-13EF0D7FA565}" type="presParOf" srcId="{F03B5C07-6364-4BBD-98D1-27482931234F}" destId="{63A967B1-6932-4602-8AD1-996598DBE4A2}" srcOrd="12" destOrd="0" presId="urn:microsoft.com/office/officeart/2005/8/layout/process1"/>
   </dgm:cxnLst>
   <dgm:bg/>
   <dgm:whole/>
   <dgm:extLst>
     <a:ext uri="http://schemas.microsoft.com/office/drawing/2008/diagram">
-      <dsp:dataModelExt xmlns:dsp="http://schemas.microsoft.com/office/drawing/2008/diagram" relId="rId17" minVer="http://schemas.openxmlformats.org/drawingml/2006/diagram"/>
+      <dsp:dataModelExt xmlns:dsp="http://schemas.microsoft.com/office/drawing/2008/diagram" relId="rId16" minVer="http://schemas.openxmlformats.org/drawingml/2006/diagram"/>
     </a:ext>
   </dgm:extLst>
 </dgm:dataModel>
@@ -14688,8 +13943,8 @@
       </dsp:nvSpPr>
       <dsp:spPr>
         <a:xfrm>
-          <a:off x="1684" y="107067"/>
-          <a:ext cx="638019" cy="776464"/>
+          <a:off x="1684" y="109486"/>
+          <a:ext cx="638019" cy="771627"/>
         </a:xfrm>
         <a:prstGeom prst="roundRect">
           <a:avLst>
@@ -14755,8 +14010,8 @@
         </a:p>
       </dsp:txBody>
       <dsp:txXfrm>
-        <a:off x="20371" y="125754"/>
-        <a:ext cx="600645" cy="739090"/>
+        <a:off x="20371" y="128173"/>
+        <a:ext cx="600645" cy="734253"/>
       </dsp:txXfrm>
     </dsp:sp>
     <dsp:sp modelId="{ED04FABB-07A1-4672-A5F5-4A8A12A5BDF4}">
@@ -14834,8 +14089,8 @@
       </dsp:nvSpPr>
       <dsp:spPr>
         <a:xfrm>
-          <a:off x="894911" y="107067"/>
-          <a:ext cx="638019" cy="776464"/>
+          <a:off x="894911" y="109486"/>
+          <a:ext cx="638019" cy="771627"/>
         </a:xfrm>
         <a:prstGeom prst="roundRect">
           <a:avLst>
@@ -14901,8 +14156,8 @@
         </a:p>
       </dsp:txBody>
       <dsp:txXfrm>
-        <a:off x="913598" y="125754"/>
-        <a:ext cx="600645" cy="739090"/>
+        <a:off x="913598" y="128173"/>
+        <a:ext cx="600645" cy="734253"/>
       </dsp:txXfrm>
     </dsp:sp>
     <dsp:sp modelId="{E9A3184F-4A81-43CB-B04C-BE6E49AA7227}">
@@ -14980,8 +14235,8 @@
       </dsp:nvSpPr>
       <dsp:spPr>
         <a:xfrm>
-          <a:off x="1788138" y="107067"/>
-          <a:ext cx="638019" cy="776464"/>
+          <a:off x="1788138" y="109486"/>
+          <a:ext cx="638019" cy="771627"/>
         </a:xfrm>
         <a:prstGeom prst="roundRect">
           <a:avLst>
@@ -15047,8 +14302,8 @@
         </a:p>
       </dsp:txBody>
       <dsp:txXfrm>
-        <a:off x="1806825" y="125754"/>
-        <a:ext cx="600645" cy="739090"/>
+        <a:off x="1806825" y="128173"/>
+        <a:ext cx="600645" cy="734253"/>
       </dsp:txXfrm>
     </dsp:sp>
     <dsp:sp modelId="{EEC9DD45-C92D-4FA6-A2B7-19FAD09D5646}">
@@ -15126,8 +14381,8 @@
       </dsp:nvSpPr>
       <dsp:spPr>
         <a:xfrm>
-          <a:off x="2681365" y="107067"/>
-          <a:ext cx="638019" cy="776464"/>
+          <a:off x="2681365" y="109486"/>
+          <a:ext cx="638019" cy="771627"/>
         </a:xfrm>
         <a:prstGeom prst="roundRect">
           <a:avLst>
@@ -15193,8 +14448,8 @@
         </a:p>
       </dsp:txBody>
       <dsp:txXfrm>
-        <a:off x="2700052" y="125754"/>
-        <a:ext cx="600645" cy="739090"/>
+        <a:off x="2700052" y="128173"/>
+        <a:ext cx="600645" cy="734253"/>
       </dsp:txXfrm>
     </dsp:sp>
     <dsp:sp modelId="{50DE2331-D6F4-470C-A657-965F21EADF62}">
@@ -15272,8 +14527,8 @@
       </dsp:nvSpPr>
       <dsp:spPr>
         <a:xfrm>
-          <a:off x="3574592" y="107067"/>
-          <a:ext cx="638019" cy="776464"/>
+          <a:off x="3574592" y="109486"/>
+          <a:ext cx="638019" cy="771627"/>
         </a:xfrm>
         <a:prstGeom prst="roundRect">
           <a:avLst>
@@ -15339,8 +14594,8 @@
         </a:p>
       </dsp:txBody>
       <dsp:txXfrm>
-        <a:off x="3593279" y="125754"/>
-        <a:ext cx="600645" cy="739090"/>
+        <a:off x="3593279" y="128173"/>
+        <a:ext cx="600645" cy="734253"/>
       </dsp:txXfrm>
     </dsp:sp>
     <dsp:sp modelId="{F21DDAEE-AF77-4C70-A5E2-C99EAA6A0040}">
@@ -15418,8 +14673,8 @@
       </dsp:nvSpPr>
       <dsp:spPr>
         <a:xfrm>
-          <a:off x="4467819" y="107067"/>
-          <a:ext cx="638019" cy="776464"/>
+          <a:off x="4467819" y="109486"/>
+          <a:ext cx="638019" cy="771627"/>
         </a:xfrm>
         <a:prstGeom prst="roundRect">
           <a:avLst>
@@ -15485,8 +14740,8 @@
         </a:p>
       </dsp:txBody>
       <dsp:txXfrm>
-        <a:off x="4486506" y="125754"/>
-        <a:ext cx="600645" cy="739090"/>
+        <a:off x="4486506" y="128173"/>
+        <a:ext cx="600645" cy="734253"/>
       </dsp:txXfrm>
     </dsp:sp>
     <dsp:sp modelId="{370B8CB0-3BA5-4339-9327-3A20640EC6F0}">
@@ -15564,8 +14819,8 @@
       </dsp:nvSpPr>
       <dsp:spPr>
         <a:xfrm>
-          <a:off x="5361046" y="107067"/>
-          <a:ext cx="638019" cy="776464"/>
+          <a:off x="5361046" y="109486"/>
+          <a:ext cx="638019" cy="771627"/>
         </a:xfrm>
         <a:prstGeom prst="roundRect">
           <a:avLst>
@@ -15631,8 +14886,8 @@
         </a:p>
       </dsp:txBody>
       <dsp:txXfrm>
-        <a:off x="5379733" y="125754"/>
-        <a:ext cx="600645" cy="739090"/>
+        <a:off x="5379733" y="128173"/>
+        <a:ext cx="600645" cy="734253"/>
       </dsp:txXfrm>
     </dsp:sp>
   </dsp:spTree>
@@ -17109,7 +16364,7 @@
 </file>
 
 <file path=customXml/itemProps1.xml><?xml version="1.0" encoding="utf-8"?>
-<ds:datastoreItem xmlns:ds="http://schemas.openxmlformats.org/officeDocument/2006/customXml" ds:itemID="{130B1013-0BE5-4E14-B9AB-FAE6E4900DBB}">
+<ds:datastoreItem xmlns:ds="http://schemas.openxmlformats.org/officeDocument/2006/customXml" ds:itemID="{6A683A20-201D-4A01-B814-5AAF74A17AE9}">
   <ds:schemaRefs>
     <ds:schemaRef ds:uri="http://schemas.openxmlformats.org/officeDocument/2006/bibliography"/>
   </ds:schemaRefs>

</xml_diff>